<commit_message>
Requisiti v1 + UseCase
</commit_message>
<xml_diff>
--- a/3_Documentazione (word e pdf)/Documentazione Word Cloud.docx
+++ b/3_Documentazione (word e pdf)/Documentazione Word Cloud.docx
@@ -22,7 +22,25 @@
         <w:rPr>
           <w:lang w:val="it-CH"/>
         </w:rPr>
-        <w:t>Word Cloud</w:t>
+        <w:t>Word</w:t>
+      </w:r>
+      <w:r>
+        <w:rPr>
+          <w:lang w:val="it-CH"/>
+        </w:rPr>
+        <w:t>c</w:t>
+      </w:r>
+      <w:r>
+        <w:rPr>
+          <w:lang w:val="it-CH"/>
+        </w:rPr>
+        <w:t>loud</w:t>
+      </w:r>
+      <w:r>
+        <w:rPr>
+          <w:lang w:val="it-CH"/>
+        </w:rPr>
+        <w:t xml:space="preserve"> generator</w:t>
       </w:r>
     </w:p>
     <w:p>
@@ -2770,33 +2788,31 @@
       <w:pPr>
         <w:pStyle w:val="Titolo1"/>
       </w:pPr>
-      <w:bookmarkStart w:id="1" w:name="_GoBack"/>
-      <w:bookmarkEnd w:id="1"/>
       <w:r>
         <w:br w:type="page"/>
       </w:r>
-      <w:bookmarkStart w:id="2" w:name="_Toc124935597"/>
+      <w:bookmarkStart w:id="1" w:name="_Toc124935597"/>
       <w:r>
         <w:lastRenderedPageBreak/>
         <w:t>Introduzione</w:t>
       </w:r>
+      <w:bookmarkEnd w:id="1"/>
+    </w:p>
+    <w:p>
+      <w:pPr>
+        <w:pStyle w:val="Titolo2"/>
+        <w:rPr>
+          <w:lang w:val="it-CH"/>
+        </w:rPr>
+      </w:pPr>
+      <w:bookmarkStart w:id="2" w:name="_Toc124935598"/>
+      <w:r>
+        <w:rPr>
+          <w:lang w:val="it-CH"/>
+        </w:rPr>
+        <w:t>Informazioni sul progetto</w:t>
+      </w:r>
       <w:bookmarkEnd w:id="2"/>
-    </w:p>
-    <w:p>
-      <w:pPr>
-        <w:pStyle w:val="Titolo2"/>
-        <w:rPr>
-          <w:lang w:val="it-CH"/>
-        </w:rPr>
-      </w:pPr>
-      <w:bookmarkStart w:id="3" w:name="_Toc124935598"/>
-      <w:r>
-        <w:rPr>
-          <w:lang w:val="it-CH"/>
-        </w:rPr>
-        <w:t>Informazioni sul progetto</w:t>
-      </w:r>
-      <w:bookmarkEnd w:id="3"/>
       <w:r>
         <w:rPr>
           <w:lang w:val="it-CH"/>
@@ -2820,15 +2836,7 @@
         <w:t>Alliev</w:t>
       </w:r>
       <w:r>
-        <w:t xml:space="preserve">i: Alessandro Curiale, Christian </w:t>
-      </w:r>
-      <w:proofErr w:type="spellStart"/>
-      <w:r>
-        <w:t>Monga</w:t>
-      </w:r>
-      <w:proofErr w:type="spellEnd"/>
-      <w:r>
-        <w:t>, Edoardo Ratti</w:t>
+        <w:t>i: Alessandro Curiale, Christian Monga, Edoardo Ratti</w:t>
       </w:r>
     </w:p>
     <w:p>
@@ -2886,14 +2894,14 @@
           <w:lang w:val="it-CH"/>
         </w:rPr>
       </w:pPr>
-      <w:bookmarkStart w:id="4" w:name="_Toc124935599"/>
+      <w:bookmarkStart w:id="3" w:name="_Toc124935599"/>
       <w:r>
         <w:rPr>
           <w:lang w:val="it-CH"/>
         </w:rPr>
         <w:t>Abstract</w:t>
       </w:r>
-      <w:bookmarkEnd w:id="4"/>
+      <w:bookmarkEnd w:id="3"/>
       <w:r>
         <w:rPr>
           <w:lang w:val="it-CH"/>
@@ -3733,14 +3741,14 @@
           <w:lang w:val="it-CH"/>
         </w:rPr>
       </w:pPr>
-      <w:bookmarkStart w:id="5" w:name="_Toc124935600"/>
+      <w:bookmarkStart w:id="4" w:name="_Toc124935600"/>
       <w:r>
         <w:rPr>
           <w:lang w:val="it-CH"/>
         </w:rPr>
         <w:t>Scopo</w:t>
       </w:r>
-      <w:bookmarkEnd w:id="5"/>
+      <w:bookmarkEnd w:id="4"/>
     </w:p>
     <w:p>
       <w:r>
@@ -3792,28 +3800,28 @@
       <w:r>
         <w:br w:type="page"/>
       </w:r>
-      <w:bookmarkStart w:id="6" w:name="_Toc124935601"/>
+      <w:bookmarkStart w:id="5" w:name="_Toc124935601"/>
       <w:r>
         <w:lastRenderedPageBreak/>
         <w:t>Analisi</w:t>
       </w:r>
+      <w:bookmarkEnd w:id="5"/>
+    </w:p>
+    <w:p>
+      <w:pPr>
+        <w:pStyle w:val="Titolo2"/>
+        <w:rPr>
+          <w:lang w:val="it-CH"/>
+        </w:rPr>
+      </w:pPr>
+      <w:bookmarkStart w:id="6" w:name="_Toc124935602"/>
+      <w:r>
+        <w:rPr>
+          <w:lang w:val="it-CH"/>
+        </w:rPr>
+        <w:t>Analisi del dominio</w:t>
+      </w:r>
       <w:bookmarkEnd w:id="6"/>
-    </w:p>
-    <w:p>
-      <w:pPr>
-        <w:pStyle w:val="Titolo2"/>
-        <w:rPr>
-          <w:lang w:val="it-CH"/>
-        </w:rPr>
-      </w:pPr>
-      <w:bookmarkStart w:id="7" w:name="_Toc124935602"/>
-      <w:r>
-        <w:rPr>
-          <w:lang w:val="it-CH"/>
-        </w:rPr>
-        <w:t>Analisi del dominio</w:t>
-      </w:r>
-      <w:bookmarkEnd w:id="7"/>
     </w:p>
     <w:p>
       <w:r>
@@ -3913,14 +3921,14 @@
           <w:lang w:val="it-CH"/>
         </w:rPr>
       </w:pPr>
-      <w:bookmarkStart w:id="8" w:name="_Toc124935603"/>
+      <w:bookmarkStart w:id="7" w:name="_Toc124935603"/>
       <w:r>
         <w:rPr>
           <w:lang w:val="it-CH"/>
         </w:rPr>
         <w:t>Analisi e specifica dei requisiti</w:t>
       </w:r>
-      <w:bookmarkEnd w:id="8"/>
+      <w:bookmarkEnd w:id="7"/>
     </w:p>
     <w:p>
       <w:r>
@@ -4063,7 +4071,7 @@
     <w:p/>
     <w:p>
       <w:r>
-        <w:t>Stile 1</w:t>
+        <w:br w:type="page"/>
       </w:r>
     </w:p>
     <w:p/>
@@ -4128,7 +4136,10 @@
               <w:t>eq</w:t>
             </w:r>
             <w:r>
-              <w:t>-012</w:t>
+              <w:t>-0</w:t>
+            </w:r>
+            <w:r>
+              <w:t>01</w:t>
             </w:r>
           </w:p>
         </w:tc>
@@ -4217,8 +4228,14 @@
             <w:gridSpan w:val="5"/>
           </w:tcPr>
           <w:p>
-            <w:r>
-              <w:t>Creazione interfaccia banca dati</w:t>
+            <w:pPr>
+              <w:rPr>
+                <w:rFonts w:asciiTheme="minorHAnsi" w:hAnsiTheme="minorHAnsi" w:cstheme="minorHAnsi"/>
+                <w:lang w:val="it-IT"/>
+              </w:rPr>
+            </w:pPr>
+            <w:r>
+              <w:t>Poter caricare una propria immagine sull’applicazione</w:t>
             </w:r>
           </w:p>
         </w:tc>
@@ -4241,7 +4258,6 @@
                 <w:b/>
                 <w:bCs/>
               </w:rPr>
-              <w:lastRenderedPageBreak/>
               <w:t>Note</w:t>
             </w:r>
           </w:p>
@@ -4253,13 +4269,7 @@
           </w:tcPr>
           <w:p>
             <w:r>
-              <w:t>Si necessitano i permessi di root / Dipende dal requisito R</w:t>
-            </w:r>
-            <w:r>
-              <w:t>eq</w:t>
-            </w:r>
-            <w:r>
-              <w:t>-001 (Creazione DB)</w:t>
+              <w:t>L’utente trascina e rilascia nello spazio apposito l’immagine su cui lavorare</w:t>
             </w:r>
           </w:p>
         </w:tc>
@@ -4310,75 +4320,7 @@
             <w:tcW w:w="8125" w:type="dxa"/>
             <w:gridSpan w:val="5"/>
           </w:tcPr>
-          <w:p>
-            <w:r>
-              <w:t>Si necessita una maschera di login</w:t>
-            </w:r>
-          </w:p>
-        </w:tc>
-      </w:tr>
-      <w:tr>
-        <w:tc>
-          <w:tcPr>
-            <w:tcW w:w="1519" w:type="dxa"/>
-            <w:shd w:val="clear" w:color="auto" w:fill="D9D9D9" w:themeFill="background1" w:themeFillShade="D9"/>
-          </w:tcPr>
-          <w:p>
-            <w:pPr>
-              <w:rPr>
-                <w:b/>
-              </w:rPr>
-            </w:pPr>
-            <w:r>
-              <w:rPr>
-                <w:b/>
-              </w:rPr>
-              <w:t>002</w:t>
-            </w:r>
-          </w:p>
-        </w:tc>
-        <w:tc>
-          <w:tcPr>
-            <w:tcW w:w="8125" w:type="dxa"/>
-            <w:gridSpan w:val="5"/>
-          </w:tcPr>
-          <w:p>
-            <w:r>
-              <w:t>Si dovranno poter immettere nuovi allievi</w:t>
-            </w:r>
-          </w:p>
-        </w:tc>
-      </w:tr>
-      <w:tr>
-        <w:tc>
-          <w:tcPr>
-            <w:tcW w:w="1519" w:type="dxa"/>
-            <w:shd w:val="clear" w:color="auto" w:fill="D9D9D9" w:themeFill="background1" w:themeFillShade="D9"/>
-          </w:tcPr>
-          <w:p>
-            <w:pPr>
-              <w:rPr>
-                <w:b/>
-              </w:rPr>
-            </w:pPr>
-            <w:r>
-              <w:rPr>
-                <w:b/>
-              </w:rPr>
-              <w:t>003</w:t>
-            </w:r>
-          </w:p>
-        </w:tc>
-        <w:tc>
-          <w:tcPr>
-            <w:tcW w:w="8125" w:type="dxa"/>
-            <w:gridSpan w:val="5"/>
-          </w:tcPr>
-          <w:p>
-            <w:r>
-              <w:t>Dovrà essere possibile la ricerca di allievi</w:t>
-            </w:r>
-          </w:p>
+          <w:p/>
         </w:tc>
       </w:tr>
     </w:tbl>
@@ -4388,11 +4330,6 @@
           <w:b/>
         </w:rPr>
       </w:pPr>
-    </w:p>
-    <w:p>
-      <w:r>
-        <w:t>Stile 2</w:t>
-      </w:r>
     </w:p>
     <w:p>
       <w:pPr>
@@ -4422,19 +4359,20 @@
       </w:tblPr>
       <w:tblGrid>
         <w:gridCol w:w="1519"/>
-        <w:gridCol w:w="8125"/>
+        <w:gridCol w:w="3497"/>
+        <w:gridCol w:w="1417"/>
+        <w:gridCol w:w="567"/>
+        <w:gridCol w:w="1299"/>
+        <w:gridCol w:w="1345"/>
       </w:tblGrid>
       <w:tr>
         <w:tc>
           <w:tcPr>
-            <w:tcW w:w="9644" w:type="dxa"/>
-            <w:gridSpan w:val="2"/>
+            <w:tcW w:w="1519" w:type="dxa"/>
             <w:shd w:val="clear" w:color="auto" w:fill="D9D9D9" w:themeFill="background1" w:themeFillShade="D9"/>
-            <w:vAlign w:val="center"/>
           </w:tcPr>
           <w:p>
             <w:pPr>
-              <w:jc w:val="center"/>
               <w:rPr>
                 <w:b/>
                 <w:bCs/>
@@ -4445,21 +4383,85 @@
                 <w:b/>
                 <w:bCs/>
               </w:rPr>
+              <w:t>Requisito</w:t>
+            </w:r>
+          </w:p>
+        </w:tc>
+        <w:tc>
+          <w:tcPr>
+            <w:tcW w:w="3497" w:type="dxa"/>
+          </w:tcPr>
+          <w:p>
+            <w:r>
               <w:t>R</w:t>
             </w:r>
+            <w:r>
+              <w:t>eq</w:t>
+            </w:r>
+            <w:r>
+              <w:t>-0</w:t>
+            </w:r>
+            <w:r>
+              <w:t>0</w:t>
+            </w:r>
+            <w:r>
+              <w:t>2</w:t>
+            </w:r>
+          </w:p>
+        </w:tc>
+        <w:tc>
+          <w:tcPr>
+            <w:tcW w:w="1417" w:type="dxa"/>
+            <w:shd w:val="clear" w:color="auto" w:fill="D9D9D9" w:themeFill="background1" w:themeFillShade="D9"/>
+          </w:tcPr>
+          <w:p>
             <w:r>
               <w:rPr>
                 <w:b/>
                 <w:bCs/>
               </w:rPr>
-              <w:t>eq</w:t>
-            </w:r>
+              <w:t>Priorità</w:t>
+            </w:r>
+          </w:p>
+        </w:tc>
+        <w:tc>
+          <w:tcPr>
+            <w:tcW w:w="567" w:type="dxa"/>
+          </w:tcPr>
+          <w:p>
+            <w:pPr>
+              <w:jc w:val="right"/>
+            </w:pPr>
+            <w:r>
+              <w:t>1</w:t>
+            </w:r>
+          </w:p>
+        </w:tc>
+        <w:tc>
+          <w:tcPr>
+            <w:tcW w:w="1299" w:type="dxa"/>
+            <w:shd w:val="clear" w:color="auto" w:fill="D9D9D9" w:themeFill="background1" w:themeFillShade="D9"/>
+          </w:tcPr>
+          <w:p>
             <w:r>
               <w:rPr>
                 <w:b/>
                 <w:bCs/>
               </w:rPr>
-              <w:t>-012</w:t>
+              <w:t>Versione</w:t>
+            </w:r>
+          </w:p>
+        </w:tc>
+        <w:tc>
+          <w:tcPr>
+            <w:tcW w:w="1345" w:type="dxa"/>
+          </w:tcPr>
+          <w:p>
+            <w:pPr>
+              <w:jc w:val="right"/>
+            </w:pPr>
+            <w:r>
+              <w:t>1.0</w:t>
             </w:r>
           </w:p>
         </w:tc>
@@ -4489,10 +4491,21 @@
         <w:tc>
           <w:tcPr>
             <w:tcW w:w="8125" w:type="dxa"/>
+            <w:gridSpan w:val="5"/>
           </w:tcPr>
           <w:p>
-            <w:r>
-              <w:t>Creazione interfaccia banca dati</w:t>
+            <w:pPr>
+              <w:rPr>
+                <w:rFonts w:cstheme="minorHAnsi"/>
+                <w:lang w:val="it-IT"/>
+              </w:rPr>
+            </w:pPr>
+            <w:r>
+              <w:rPr>
+                <w:rFonts w:cstheme="minorHAnsi"/>
+                <w:lang w:val="it-IT"/>
+              </w:rPr>
+              <w:t>Poter scegliere le parti da non modificare dell’immagine</w:t>
             </w:r>
           </w:p>
         </w:tc>
@@ -4515,17 +4528,39 @@
                 <w:b/>
                 <w:bCs/>
               </w:rPr>
-              <w:t>Priorità</w:t>
+              <w:t>Note</w:t>
             </w:r>
           </w:p>
         </w:tc>
         <w:tc>
           <w:tcPr>
             <w:tcW w:w="8125" w:type="dxa"/>
+            <w:gridSpan w:val="5"/>
           </w:tcPr>
           <w:p>
             <w:r>
-              <w:t>1</w:t>
+              <w:t>L’utente sceglie quali parti trasformare in parole e quali no</w:t>
+            </w:r>
+          </w:p>
+        </w:tc>
+      </w:tr>
+      <w:tr>
+        <w:tc>
+          <w:tcPr>
+            <w:tcW w:w="9644" w:type="dxa"/>
+            <w:gridSpan w:val="6"/>
+          </w:tcPr>
+          <w:p>
+            <w:pPr>
+              <w:rPr>
+                <w:b/>
+              </w:rPr>
+            </w:pPr>
+            <w:r>
+              <w:rPr>
+                <w:b/>
+              </w:rPr>
+              <w:t>Sotto requisiti</w:t>
             </w:r>
           </w:p>
         </w:tc>
@@ -4540,23 +4575,161 @@
             <w:pPr>
               <w:rPr>
                 <w:b/>
-                <w:bCs/>
               </w:rPr>
             </w:pPr>
             <w:r>
               <w:rPr>
                 <w:b/>
-                <w:bCs/>
-              </w:rPr>
-              <w:t>Versione</w:t>
+              </w:rPr>
+              <w:t>001</w:t>
             </w:r>
           </w:p>
         </w:tc>
         <w:tc>
           <w:tcPr>
             <w:tcW w:w="8125" w:type="dxa"/>
+            <w:gridSpan w:val="5"/>
+          </w:tcPr>
+          <w:p/>
+        </w:tc>
+      </w:tr>
+    </w:tbl>
+    <w:p>
+      <w:pPr>
+        <w:rPr>
+          <w:b/>
+        </w:rPr>
+      </w:pPr>
+    </w:p>
+    <w:p>
+      <w:pPr>
+        <w:rPr>
+          <w:b/>
+        </w:rPr>
+      </w:pPr>
+    </w:p>
+    <w:tbl>
+      <w:tblPr>
+        <w:tblW w:w="9644" w:type="dxa"/>
+        <w:tblInd w:w="-8" w:type="dxa"/>
+        <w:tblBorders>
+          <w:top w:val="single" w:sz="2" w:space="0" w:color="auto"/>
+          <w:left w:val="single" w:sz="2" w:space="0" w:color="auto"/>
+          <w:bottom w:val="single" w:sz="2" w:space="0" w:color="auto"/>
+          <w:right w:val="single" w:sz="2" w:space="0" w:color="auto"/>
+          <w:insideH w:val="single" w:sz="2" w:space="0" w:color="auto"/>
+          <w:insideV w:val="single" w:sz="2" w:space="0" w:color="auto"/>
+        </w:tblBorders>
+        <w:tblLayout w:type="fixed"/>
+        <w:tblCellMar>
+          <w:top w:w="57" w:type="dxa"/>
+          <w:bottom w:w="57" w:type="dxa"/>
+        </w:tblCellMar>
+        <w:tblLook w:val="00A0" w:firstRow="1" w:lastRow="0" w:firstColumn="1" w:lastColumn="0" w:noHBand="0" w:noVBand="0"/>
+      </w:tblPr>
+      <w:tblGrid>
+        <w:gridCol w:w="1519"/>
+        <w:gridCol w:w="3497"/>
+        <w:gridCol w:w="1417"/>
+        <w:gridCol w:w="567"/>
+        <w:gridCol w:w="1299"/>
+        <w:gridCol w:w="1345"/>
+      </w:tblGrid>
+      <w:tr>
+        <w:tc>
+          <w:tcPr>
+            <w:tcW w:w="1519" w:type="dxa"/>
+            <w:shd w:val="clear" w:color="auto" w:fill="D9D9D9" w:themeFill="background1" w:themeFillShade="D9"/>
           </w:tcPr>
           <w:p>
+            <w:pPr>
+              <w:rPr>
+                <w:b/>
+                <w:bCs/>
+              </w:rPr>
+            </w:pPr>
+            <w:r>
+              <w:rPr>
+                <w:b/>
+                <w:bCs/>
+              </w:rPr>
+              <w:t>Requisito</w:t>
+            </w:r>
+          </w:p>
+        </w:tc>
+        <w:tc>
+          <w:tcPr>
+            <w:tcW w:w="3497" w:type="dxa"/>
+          </w:tcPr>
+          <w:p>
+            <w:r>
+              <w:t>R</w:t>
+            </w:r>
+            <w:r>
+              <w:t>eq</w:t>
+            </w:r>
+            <w:r>
+              <w:t>-0</w:t>
+            </w:r>
+            <w:r>
+              <w:t>0</w:t>
+            </w:r>
+            <w:r>
+              <w:t>3</w:t>
+            </w:r>
+          </w:p>
+        </w:tc>
+        <w:tc>
+          <w:tcPr>
+            <w:tcW w:w="1417" w:type="dxa"/>
+            <w:shd w:val="clear" w:color="auto" w:fill="D9D9D9" w:themeFill="background1" w:themeFillShade="D9"/>
+          </w:tcPr>
+          <w:p>
+            <w:r>
+              <w:rPr>
+                <w:b/>
+                <w:bCs/>
+              </w:rPr>
+              <w:t>Priorità</w:t>
+            </w:r>
+          </w:p>
+        </w:tc>
+        <w:tc>
+          <w:tcPr>
+            <w:tcW w:w="567" w:type="dxa"/>
+          </w:tcPr>
+          <w:p>
+            <w:pPr>
+              <w:jc w:val="right"/>
+            </w:pPr>
+            <w:r>
+              <w:t>1</w:t>
+            </w:r>
+          </w:p>
+        </w:tc>
+        <w:tc>
+          <w:tcPr>
+            <w:tcW w:w="1299" w:type="dxa"/>
+            <w:shd w:val="clear" w:color="auto" w:fill="D9D9D9" w:themeFill="background1" w:themeFillShade="D9"/>
+          </w:tcPr>
+          <w:p>
+            <w:r>
+              <w:rPr>
+                <w:b/>
+                <w:bCs/>
+              </w:rPr>
+              <w:t>Versione</w:t>
+            </w:r>
+          </w:p>
+        </w:tc>
+        <w:tc>
+          <w:tcPr>
+            <w:tcW w:w="1345" w:type="dxa"/>
+          </w:tcPr>
+          <w:p>
+            <w:pPr>
+              <w:jc w:val="right"/>
+            </w:pPr>
             <w:r>
               <w:t>1.0</w:t>
             </w:r>
@@ -4581,45 +4754,28 @@
                 <w:b/>
                 <w:bCs/>
               </w:rPr>
-              <w:t>Note</w:t>
+              <w:t>Nome</w:t>
             </w:r>
           </w:p>
         </w:tc>
         <w:tc>
           <w:tcPr>
             <w:tcW w:w="8125" w:type="dxa"/>
-          </w:tcPr>
-          <w:p>
-            <w:r>
-              <w:t>Si necessitano i permessi di root / Dipende dal requisito R</w:t>
-            </w:r>
-            <w:r>
-              <w:t>eq</w:t>
-            </w:r>
-            <w:r>
-              <w:t>-001 (Creazione DB)</w:t>
-            </w:r>
-          </w:p>
-        </w:tc>
-      </w:tr>
-      <w:tr>
-        <w:tc>
-          <w:tcPr>
-            <w:tcW w:w="9644" w:type="dxa"/>
-            <w:gridSpan w:val="2"/>
+            <w:gridSpan w:val="5"/>
           </w:tcPr>
           <w:p>
             <w:pPr>
-              <w:jc w:val="center"/>
-              <w:rPr>
-                <w:b/>
+              <w:rPr>
+                <w:rFonts w:cstheme="minorHAnsi"/>
+                <w:lang w:val="it-IT"/>
               </w:rPr>
             </w:pPr>
             <w:r>
               <w:rPr>
-                <w:b/>
-              </w:rPr>
-              <w:t>Sotto requisiti</w:t>
+                <w:rFonts w:cstheme="minorHAnsi"/>
+                <w:lang w:val="it-IT"/>
+              </w:rPr>
+              <w:t>L’utente inserisce le parole da rappresentare nelle immagini</w:t>
             </w:r>
           </w:p>
         </w:tc>
@@ -4634,29 +4790,47 @@
             <w:pPr>
               <w:rPr>
                 <w:b/>
+                <w:bCs/>
               </w:rPr>
             </w:pPr>
             <w:r>
               <w:rPr>
                 <w:b/>
-              </w:rPr>
-              <w:t>Req-012_</w:t>
-            </w:r>
-            <w:r>
-              <w:rPr>
-                <w:b/>
-              </w:rPr>
-              <w:t>1</w:t>
+                <w:bCs/>
+              </w:rPr>
+              <w:t>Note</w:t>
             </w:r>
           </w:p>
         </w:tc>
         <w:tc>
           <w:tcPr>
             <w:tcW w:w="8125" w:type="dxa"/>
+            <w:gridSpan w:val="5"/>
           </w:tcPr>
           <w:p>
             <w:r>
-              <w:t>Si necessita una maschera di login</w:t>
+              <w:t>L’utente sceglie le parole da inserire nell’immagine</w:t>
+            </w:r>
+          </w:p>
+        </w:tc>
+      </w:tr>
+      <w:tr>
+        <w:tc>
+          <w:tcPr>
+            <w:tcW w:w="9644" w:type="dxa"/>
+            <w:gridSpan w:val="6"/>
+          </w:tcPr>
+          <w:p>
+            <w:pPr>
+              <w:rPr>
+                <w:b/>
+              </w:rPr>
+            </w:pPr>
+            <w:r>
+              <w:rPr>
+                <w:b/>
+              </w:rPr>
+              <w:t>Sotto requisiti</w:t>
             </w:r>
           </w:p>
         </w:tc>
@@ -4677,17 +4851,18 @@
               <w:rPr>
                 <w:b/>
               </w:rPr>
-              <w:t>Req-012_2</w:t>
+              <w:t>001</w:t>
             </w:r>
           </w:p>
         </w:tc>
         <w:tc>
           <w:tcPr>
             <w:tcW w:w="8125" w:type="dxa"/>
+            <w:gridSpan w:val="5"/>
           </w:tcPr>
           <w:p>
             <w:r>
-              <w:t>Si dovranno poter immettere nuovi allievi</w:t>
+              <w:t>L’utente può inserirle tramite testo</w:t>
             </w:r>
           </w:p>
         </w:tc>
@@ -4708,18 +4883,53 @@
               <w:rPr>
                 <w:b/>
               </w:rPr>
-              <w:t>Req-012_3</w:t>
+              <w:t>002</w:t>
             </w:r>
           </w:p>
         </w:tc>
         <w:tc>
           <w:tcPr>
             <w:tcW w:w="8125" w:type="dxa"/>
+            <w:gridSpan w:val="5"/>
           </w:tcPr>
           <w:p>
             <w:r>
-              <w:t>Dovrà essere possibile la ricerca di allievi</w:t>
-            </w:r>
+              <w:t>L’utente può inserirle tramite file</w:t>
+            </w:r>
+          </w:p>
+        </w:tc>
+      </w:tr>
+      <w:tr>
+        <w:tc>
+          <w:tcPr>
+            <w:tcW w:w="1519" w:type="dxa"/>
+            <w:shd w:val="clear" w:color="auto" w:fill="D9D9D9" w:themeFill="background1" w:themeFillShade="D9"/>
+          </w:tcPr>
+          <w:p>
+            <w:pPr>
+              <w:rPr>
+                <w:b/>
+              </w:rPr>
+            </w:pPr>
+            <w:r>
+              <w:rPr>
+                <w:b/>
+              </w:rPr>
+              <w:t>003</w:t>
+            </w:r>
+          </w:p>
+        </w:tc>
+        <w:tc>
+          <w:tcPr>
+            <w:tcW w:w="8125" w:type="dxa"/>
+            <w:gridSpan w:val="5"/>
+          </w:tcPr>
+          <w:p>
+            <w:r>
+              <w:t>L’utente può inserirle tramite URL di una pagina che verrà scaricata</w:t>
+            </w:r>
+            <w:bookmarkStart w:id="8" w:name="_GoBack"/>
+            <w:bookmarkEnd w:id="8"/>
           </w:p>
         </w:tc>
       </w:tr>
@@ -4738,13 +4948,322 @@
         </w:rPr>
       </w:pPr>
     </w:p>
-    <w:p>
-      <w:pPr>
-        <w:rPr>
-          <w:b/>
-        </w:rPr>
-      </w:pPr>
-    </w:p>
+    <w:tbl>
+      <w:tblPr>
+        <w:tblW w:w="9644" w:type="dxa"/>
+        <w:tblInd w:w="-8" w:type="dxa"/>
+        <w:tblBorders>
+          <w:top w:val="single" w:sz="2" w:space="0" w:color="auto"/>
+          <w:left w:val="single" w:sz="2" w:space="0" w:color="auto"/>
+          <w:bottom w:val="single" w:sz="2" w:space="0" w:color="auto"/>
+          <w:right w:val="single" w:sz="2" w:space="0" w:color="auto"/>
+          <w:insideH w:val="single" w:sz="2" w:space="0" w:color="auto"/>
+          <w:insideV w:val="single" w:sz="2" w:space="0" w:color="auto"/>
+        </w:tblBorders>
+        <w:tblLayout w:type="fixed"/>
+        <w:tblCellMar>
+          <w:top w:w="57" w:type="dxa"/>
+          <w:bottom w:w="57" w:type="dxa"/>
+        </w:tblCellMar>
+        <w:tblLook w:val="00A0" w:firstRow="1" w:lastRow="0" w:firstColumn="1" w:lastColumn="0" w:noHBand="0" w:noVBand="0"/>
+      </w:tblPr>
+      <w:tblGrid>
+        <w:gridCol w:w="1519"/>
+        <w:gridCol w:w="3497"/>
+        <w:gridCol w:w="1417"/>
+        <w:gridCol w:w="567"/>
+        <w:gridCol w:w="1299"/>
+        <w:gridCol w:w="1345"/>
+      </w:tblGrid>
+      <w:tr>
+        <w:tc>
+          <w:tcPr>
+            <w:tcW w:w="1519" w:type="dxa"/>
+            <w:shd w:val="clear" w:color="auto" w:fill="D9D9D9" w:themeFill="background1" w:themeFillShade="D9"/>
+          </w:tcPr>
+          <w:p>
+            <w:pPr>
+              <w:rPr>
+                <w:b/>
+                <w:bCs/>
+              </w:rPr>
+            </w:pPr>
+            <w:r>
+              <w:rPr>
+                <w:b/>
+                <w:bCs/>
+              </w:rPr>
+              <w:t>Requisito</w:t>
+            </w:r>
+          </w:p>
+        </w:tc>
+        <w:tc>
+          <w:tcPr>
+            <w:tcW w:w="3497" w:type="dxa"/>
+          </w:tcPr>
+          <w:p>
+            <w:r>
+              <w:t>R</w:t>
+            </w:r>
+            <w:r>
+              <w:t>eq</w:t>
+            </w:r>
+            <w:r>
+              <w:t>-0</w:t>
+            </w:r>
+            <w:r>
+              <w:t>0</w:t>
+            </w:r>
+            <w:r>
+              <w:t>4</w:t>
+            </w:r>
+          </w:p>
+        </w:tc>
+        <w:tc>
+          <w:tcPr>
+            <w:tcW w:w="1417" w:type="dxa"/>
+            <w:shd w:val="clear" w:color="auto" w:fill="D9D9D9" w:themeFill="background1" w:themeFillShade="D9"/>
+          </w:tcPr>
+          <w:p>
+            <w:r>
+              <w:rPr>
+                <w:b/>
+                <w:bCs/>
+              </w:rPr>
+              <w:t>Priorità</w:t>
+            </w:r>
+          </w:p>
+        </w:tc>
+        <w:tc>
+          <w:tcPr>
+            <w:tcW w:w="567" w:type="dxa"/>
+          </w:tcPr>
+          <w:p>
+            <w:pPr>
+              <w:jc w:val="right"/>
+            </w:pPr>
+            <w:r>
+              <w:t>1</w:t>
+            </w:r>
+          </w:p>
+        </w:tc>
+        <w:tc>
+          <w:tcPr>
+            <w:tcW w:w="1299" w:type="dxa"/>
+            <w:shd w:val="clear" w:color="auto" w:fill="D9D9D9" w:themeFill="background1" w:themeFillShade="D9"/>
+          </w:tcPr>
+          <w:p>
+            <w:r>
+              <w:rPr>
+                <w:b/>
+                <w:bCs/>
+              </w:rPr>
+              <w:t>Versione</w:t>
+            </w:r>
+          </w:p>
+        </w:tc>
+        <w:tc>
+          <w:tcPr>
+            <w:tcW w:w="1345" w:type="dxa"/>
+          </w:tcPr>
+          <w:p>
+            <w:pPr>
+              <w:jc w:val="right"/>
+            </w:pPr>
+            <w:r>
+              <w:t>1.0</w:t>
+            </w:r>
+          </w:p>
+        </w:tc>
+      </w:tr>
+      <w:tr>
+        <w:tc>
+          <w:tcPr>
+            <w:tcW w:w="1519" w:type="dxa"/>
+            <w:shd w:val="clear" w:color="auto" w:fill="D9D9D9" w:themeFill="background1" w:themeFillShade="D9"/>
+          </w:tcPr>
+          <w:p>
+            <w:pPr>
+              <w:rPr>
+                <w:b/>
+                <w:bCs/>
+              </w:rPr>
+            </w:pPr>
+            <w:r>
+              <w:rPr>
+                <w:b/>
+                <w:bCs/>
+              </w:rPr>
+              <w:t>Nome</w:t>
+            </w:r>
+          </w:p>
+        </w:tc>
+        <w:tc>
+          <w:tcPr>
+            <w:tcW w:w="8125" w:type="dxa"/>
+            <w:gridSpan w:val="5"/>
+          </w:tcPr>
+          <w:p>
+            <w:pPr>
+              <w:rPr>
+                <w:rFonts w:asciiTheme="minorHAnsi" w:hAnsiTheme="minorHAnsi" w:cstheme="minorHAnsi"/>
+                <w:lang w:val="it-IT"/>
+              </w:rPr>
+            </w:pPr>
+            <w:r>
+              <w:t>Poter caricare una propria immagine sull’applicazione</w:t>
+            </w:r>
+          </w:p>
+        </w:tc>
+      </w:tr>
+      <w:tr>
+        <w:tc>
+          <w:tcPr>
+            <w:tcW w:w="1519" w:type="dxa"/>
+            <w:shd w:val="clear" w:color="auto" w:fill="D9D9D9" w:themeFill="background1" w:themeFillShade="D9"/>
+          </w:tcPr>
+          <w:p>
+            <w:pPr>
+              <w:rPr>
+                <w:b/>
+                <w:bCs/>
+              </w:rPr>
+            </w:pPr>
+            <w:r>
+              <w:rPr>
+                <w:b/>
+                <w:bCs/>
+              </w:rPr>
+              <w:t>Note</w:t>
+            </w:r>
+          </w:p>
+        </w:tc>
+        <w:tc>
+          <w:tcPr>
+            <w:tcW w:w="8125" w:type="dxa"/>
+            <w:gridSpan w:val="5"/>
+          </w:tcPr>
+          <w:p/>
+        </w:tc>
+      </w:tr>
+      <w:tr>
+        <w:tc>
+          <w:tcPr>
+            <w:tcW w:w="9644" w:type="dxa"/>
+            <w:gridSpan w:val="6"/>
+          </w:tcPr>
+          <w:p>
+            <w:pPr>
+              <w:rPr>
+                <w:b/>
+              </w:rPr>
+            </w:pPr>
+            <w:r>
+              <w:rPr>
+                <w:b/>
+              </w:rPr>
+              <w:t>Sotto requisiti</w:t>
+            </w:r>
+          </w:p>
+        </w:tc>
+      </w:tr>
+      <w:tr>
+        <w:tc>
+          <w:tcPr>
+            <w:tcW w:w="1519" w:type="dxa"/>
+            <w:shd w:val="clear" w:color="auto" w:fill="D9D9D9" w:themeFill="background1" w:themeFillShade="D9"/>
+          </w:tcPr>
+          <w:p>
+            <w:pPr>
+              <w:rPr>
+                <w:b/>
+              </w:rPr>
+            </w:pPr>
+            <w:r>
+              <w:rPr>
+                <w:b/>
+              </w:rPr>
+              <w:t>001</w:t>
+            </w:r>
+          </w:p>
+        </w:tc>
+        <w:tc>
+          <w:tcPr>
+            <w:tcW w:w="8125" w:type="dxa"/>
+            <w:gridSpan w:val="5"/>
+          </w:tcPr>
+          <w:p>
+            <w:r>
+              <w:t>Bisogna aver implementato il sistema drag and drop per l’immagine</w:t>
+            </w:r>
+          </w:p>
+        </w:tc>
+      </w:tr>
+      <w:tr>
+        <w:tc>
+          <w:tcPr>
+            <w:tcW w:w="1519" w:type="dxa"/>
+            <w:shd w:val="clear" w:color="auto" w:fill="D9D9D9" w:themeFill="background1" w:themeFillShade="D9"/>
+          </w:tcPr>
+          <w:p>
+            <w:pPr>
+              <w:rPr>
+                <w:b/>
+              </w:rPr>
+            </w:pPr>
+            <w:r>
+              <w:rPr>
+                <w:b/>
+              </w:rPr>
+              <w:t>002</w:t>
+            </w:r>
+          </w:p>
+        </w:tc>
+        <w:tc>
+          <w:tcPr>
+            <w:tcW w:w="8125" w:type="dxa"/>
+            <w:gridSpan w:val="5"/>
+          </w:tcPr>
+          <w:p>
+            <w:r>
+              <w:t>Si dovranno poter immettere nuovi allievi</w:t>
+            </w:r>
+          </w:p>
+        </w:tc>
+      </w:tr>
+      <w:tr>
+        <w:tc>
+          <w:tcPr>
+            <w:tcW w:w="1519" w:type="dxa"/>
+            <w:shd w:val="clear" w:color="auto" w:fill="D9D9D9" w:themeFill="background1" w:themeFillShade="D9"/>
+          </w:tcPr>
+          <w:p>
+            <w:pPr>
+              <w:rPr>
+                <w:b/>
+              </w:rPr>
+            </w:pPr>
+            <w:r>
+              <w:rPr>
+                <w:b/>
+              </w:rPr>
+              <w:t>003</w:t>
+            </w:r>
+          </w:p>
+        </w:tc>
+        <w:tc>
+          <w:tcPr>
+            <w:tcW w:w="8125" w:type="dxa"/>
+            <w:gridSpan w:val="5"/>
+          </w:tcPr>
+          <w:p>
+            <w:r>
+              <w:t>Dovrà essere possibile la ricerca di allievi</w:t>
+            </w:r>
+          </w:p>
+        </w:tc>
+      </w:tr>
+    </w:tbl>
     <w:p>
       <w:pPr>
         <w:rPr>
@@ -8942,21 +9461,7 @@
       <w:rPr>
         <w:sz w:val="20"/>
       </w:rPr>
-      <w:t xml:space="preserve">Curiale, </w:t>
-    </w:r>
-    <w:proofErr w:type="spellStart"/>
-    <w:r>
-      <w:rPr>
-        <w:sz w:val="20"/>
-      </w:rPr>
-      <w:t>Monga</w:t>
-    </w:r>
-    <w:proofErr w:type="spellEnd"/>
-    <w:r>
-      <w:rPr>
-        <w:sz w:val="20"/>
-      </w:rPr>
-      <w:t>, Ratti</w:t>
+      <w:t>Curiale, Monga, Ratti</w:t>
     </w:r>
     <w:r>
       <w:rPr>
@@ -9062,11 +9567,19 @@
               <w:lang w:val="it-IT"/>
             </w:rPr>
           </w:pPr>
+          <w:proofErr w:type="spellStart"/>
           <w:r>
             <w:rPr>
               <w:lang w:val="it-IT"/>
             </w:rPr>
-            <w:t>Word Cloud</w:t>
+            <w:t>Wordcloud</w:t>
+          </w:r>
+          <w:proofErr w:type="spellEnd"/>
+          <w:r>
+            <w:rPr>
+              <w:lang w:val="it-IT"/>
+            </w:rPr>
+            <w:t xml:space="preserve"> generator</w:t>
           </w:r>
         </w:p>
       </w:tc>
@@ -9115,21 +9628,7 @@
             <w:rPr>
               <w:lang w:val="it-IT"/>
             </w:rPr>
-            <w:t xml:space="preserve">Alessandro Curiale, Christian </w:t>
-          </w:r>
-          <w:proofErr w:type="spellStart"/>
-          <w:r>
-            <w:rPr>
-              <w:lang w:val="it-IT"/>
-            </w:rPr>
-            <w:t>Monga</w:t>
-          </w:r>
-          <w:proofErr w:type="spellEnd"/>
-          <w:r>
-            <w:rPr>
-              <w:lang w:val="it-IT"/>
-            </w:rPr>
-            <w:t>, Edoardo Ratti</w:t>
+            <w:t>Alessandro Curiale, Christian Monga, Edoardo Ratti</w:t>
           </w:r>
         </w:p>
       </w:tc>
@@ -10110,7 +10609,7 @@
               <w:b/>
               <w:sz w:val="20"/>
             </w:rPr>
-            <w:t>Word Cloud</w:t>
+            <w:t>Wordcloud generator</w:t>
           </w:r>
         </w:p>
       </w:tc>
@@ -13646,6 +14145,119 @@
     </w:lvl>
   </w:abstractNum>
   <w:abstractNum w:abstractNumId="10" w15:restartNumberingAfterBreak="0">
+    <w:nsid w:val="64EF6136"/>
+    <w:multiLevelType w:val="hybridMultilevel"/>
+    <w:tmpl w:val="513C0338"/>
+    <w:lvl w:ilvl="0" w:tplc="08100001">
+      <w:start w:val="1"/>
+      <w:numFmt w:val="bullet"/>
+      <w:lvlText w:val=""/>
+      <w:lvlJc w:val="left"/>
+      <w:pPr>
+        <w:ind w:left="1146" w:hanging="360"/>
+      </w:pPr>
+      <w:rPr>
+        <w:rFonts w:ascii="Symbol" w:hAnsi="Symbol" w:hint="default"/>
+      </w:rPr>
+    </w:lvl>
+    <w:lvl w:ilvl="1" w:tplc="08100003">
+      <w:start w:val="1"/>
+      <w:numFmt w:val="bullet"/>
+      <w:lvlText w:val="o"/>
+      <w:lvlJc w:val="left"/>
+      <w:pPr>
+        <w:ind w:left="1866" w:hanging="360"/>
+      </w:pPr>
+      <w:rPr>
+        <w:rFonts w:ascii="Courier New" w:hAnsi="Courier New" w:cs="Courier New" w:hint="default"/>
+      </w:rPr>
+    </w:lvl>
+    <w:lvl w:ilvl="2" w:tplc="08100005" w:tentative="1">
+      <w:start w:val="1"/>
+      <w:numFmt w:val="bullet"/>
+      <w:lvlText w:val=""/>
+      <w:lvlJc w:val="left"/>
+      <w:pPr>
+        <w:ind w:left="2586" w:hanging="360"/>
+      </w:pPr>
+      <w:rPr>
+        <w:rFonts w:ascii="Wingdings" w:hAnsi="Wingdings" w:hint="default"/>
+      </w:rPr>
+    </w:lvl>
+    <w:lvl w:ilvl="3" w:tplc="08100001" w:tentative="1">
+      <w:start w:val="1"/>
+      <w:numFmt w:val="bullet"/>
+      <w:lvlText w:val=""/>
+      <w:lvlJc w:val="left"/>
+      <w:pPr>
+        <w:ind w:left="3306" w:hanging="360"/>
+      </w:pPr>
+      <w:rPr>
+        <w:rFonts w:ascii="Symbol" w:hAnsi="Symbol" w:hint="default"/>
+      </w:rPr>
+    </w:lvl>
+    <w:lvl w:ilvl="4" w:tplc="08100003" w:tentative="1">
+      <w:start w:val="1"/>
+      <w:numFmt w:val="bullet"/>
+      <w:lvlText w:val="o"/>
+      <w:lvlJc w:val="left"/>
+      <w:pPr>
+        <w:ind w:left="4026" w:hanging="360"/>
+      </w:pPr>
+      <w:rPr>
+        <w:rFonts w:ascii="Courier New" w:hAnsi="Courier New" w:cs="Courier New" w:hint="default"/>
+      </w:rPr>
+    </w:lvl>
+    <w:lvl w:ilvl="5" w:tplc="08100005" w:tentative="1">
+      <w:start w:val="1"/>
+      <w:numFmt w:val="bullet"/>
+      <w:lvlText w:val=""/>
+      <w:lvlJc w:val="left"/>
+      <w:pPr>
+        <w:ind w:left="4746" w:hanging="360"/>
+      </w:pPr>
+      <w:rPr>
+        <w:rFonts w:ascii="Wingdings" w:hAnsi="Wingdings" w:hint="default"/>
+      </w:rPr>
+    </w:lvl>
+    <w:lvl w:ilvl="6" w:tplc="08100001" w:tentative="1">
+      <w:start w:val="1"/>
+      <w:numFmt w:val="bullet"/>
+      <w:lvlText w:val=""/>
+      <w:lvlJc w:val="left"/>
+      <w:pPr>
+        <w:ind w:left="5466" w:hanging="360"/>
+      </w:pPr>
+      <w:rPr>
+        <w:rFonts w:ascii="Symbol" w:hAnsi="Symbol" w:hint="default"/>
+      </w:rPr>
+    </w:lvl>
+    <w:lvl w:ilvl="7" w:tplc="08100003" w:tentative="1">
+      <w:start w:val="1"/>
+      <w:numFmt w:val="bullet"/>
+      <w:lvlText w:val="o"/>
+      <w:lvlJc w:val="left"/>
+      <w:pPr>
+        <w:ind w:left="6186" w:hanging="360"/>
+      </w:pPr>
+      <w:rPr>
+        <w:rFonts w:ascii="Courier New" w:hAnsi="Courier New" w:cs="Courier New" w:hint="default"/>
+      </w:rPr>
+    </w:lvl>
+    <w:lvl w:ilvl="8" w:tplc="08100005" w:tentative="1">
+      <w:start w:val="1"/>
+      <w:numFmt w:val="bullet"/>
+      <w:lvlText w:val=""/>
+      <w:lvlJc w:val="left"/>
+      <w:pPr>
+        <w:ind w:left="6906" w:hanging="360"/>
+      </w:pPr>
+      <w:rPr>
+        <w:rFonts w:ascii="Wingdings" w:hAnsi="Wingdings" w:hint="default"/>
+      </w:rPr>
+    </w:lvl>
+  </w:abstractNum>
+  <w:abstractNum w:abstractNumId="11" w15:restartNumberingAfterBreak="0">
     <w:nsid w:val="652809B9"/>
     <w:multiLevelType w:val="hybridMultilevel"/>
     <w:tmpl w:val="C10EC632"/>
@@ -13758,7 +14370,7 @@
       </w:rPr>
     </w:lvl>
   </w:abstractNum>
-  <w:abstractNum w:abstractNumId="11" w15:restartNumberingAfterBreak="0">
+  <w:abstractNum w:abstractNumId="12" w15:restartNumberingAfterBreak="0">
     <w:nsid w:val="66871ECE"/>
     <w:multiLevelType w:val="hybridMultilevel"/>
     <w:tmpl w:val="7F74FC56"/>
@@ -13874,7 +14486,7 @@
       </w:pPr>
     </w:lvl>
   </w:abstractNum>
-  <w:abstractNum w:abstractNumId="12" w15:restartNumberingAfterBreak="0">
+  <w:abstractNum w:abstractNumId="13" w15:restartNumberingAfterBreak="0">
     <w:nsid w:val="6ABE5228"/>
     <w:multiLevelType w:val="hybridMultilevel"/>
     <w:tmpl w:val="089EE6D8"/>
@@ -13990,7 +14602,7 @@
       </w:pPr>
     </w:lvl>
   </w:abstractNum>
-  <w:abstractNum w:abstractNumId="13" w15:restartNumberingAfterBreak="0">
+  <w:abstractNum w:abstractNumId="14" w15:restartNumberingAfterBreak="0">
     <w:nsid w:val="6C1D7334"/>
     <w:multiLevelType w:val="hybridMultilevel"/>
     <w:tmpl w:val="0D64F25A"/>
@@ -14106,7 +14718,7 @@
       </w:pPr>
     </w:lvl>
   </w:abstractNum>
-  <w:abstractNum w:abstractNumId="14" w15:restartNumberingAfterBreak="0">
+  <w:abstractNum w:abstractNumId="15" w15:restartNumberingAfterBreak="0">
     <w:nsid w:val="72904C79"/>
     <w:multiLevelType w:val="hybridMultilevel"/>
     <w:tmpl w:val="EB328896"/>
@@ -14246,7 +14858,7 @@
       </w:rPr>
     </w:lvl>
   </w:abstractNum>
-  <w:abstractNum w:abstractNumId="15" w15:restartNumberingAfterBreak="0">
+  <w:abstractNum w:abstractNumId="16" w15:restartNumberingAfterBreak="0">
     <w:nsid w:val="7ACC392C"/>
     <w:multiLevelType w:val="hybridMultilevel"/>
     <w:tmpl w:val="F282F7F0"/>
@@ -14386,7 +14998,7 @@
       </w:rPr>
     </w:lvl>
   </w:abstractNum>
-  <w:abstractNum w:abstractNumId="16" w15:restartNumberingAfterBreak="0">
+  <w:abstractNum w:abstractNumId="17" w15:restartNumberingAfterBreak="0">
     <w:nsid w:val="7CD54937"/>
     <w:multiLevelType w:val="hybridMultilevel"/>
     <w:tmpl w:val="1AB0305A"/>
@@ -14542,22 +15154,22 @@
     <w:abstractNumId w:val="4"/>
   </w:num>
   <w:num w:numId="6">
-    <w:abstractNumId w:val="11"/>
+    <w:abstractNumId w:val="12"/>
   </w:num>
   <w:num w:numId="7">
     <w:abstractNumId w:val="8"/>
   </w:num>
   <w:num w:numId="8">
-    <w:abstractNumId w:val="12"/>
+    <w:abstractNumId w:val="13"/>
   </w:num>
   <w:num w:numId="9">
     <w:abstractNumId w:val="0"/>
   </w:num>
   <w:num w:numId="10">
-    <w:abstractNumId w:val="14"/>
+    <w:abstractNumId w:val="15"/>
   </w:num>
   <w:num w:numId="11">
-    <w:abstractNumId w:val="15"/>
+    <w:abstractNumId w:val="16"/>
   </w:num>
   <w:num w:numId="12">
     <w:abstractNumId w:val="5"/>
@@ -14566,7 +15178,7 @@
     <w:abstractNumId w:val="2"/>
   </w:num>
   <w:num w:numId="14">
-    <w:abstractNumId w:val="16"/>
+    <w:abstractNumId w:val="17"/>
   </w:num>
   <w:num w:numId="15">
     <w:abstractNumId w:val="6"/>
@@ -14575,7 +15187,7 @@
     <w:abstractNumId w:val="9"/>
   </w:num>
   <w:num w:numId="17">
-    <w:abstractNumId w:val="13"/>
+    <w:abstractNumId w:val="14"/>
   </w:num>
   <w:num w:numId="18">
     <w:abstractNumId w:val="9"/>
@@ -14593,10 +15205,13 @@
     <w:abstractNumId w:val="9"/>
   </w:num>
   <w:num w:numId="23">
-    <w:abstractNumId w:val="10"/>
+    <w:abstractNumId w:val="11"/>
   </w:num>
   <w:num w:numId="24">
     <w:abstractNumId w:val="9"/>
+  </w:num>
+  <w:num w:numId="25">
+    <w:abstractNumId w:val="10"/>
   </w:num>
   <w:numIdMacAtCleanup w:val="14"/>
 </w:numbering>
@@ -15522,7 +16137,6 @@
     <w:basedOn w:val="Normale"/>
     <w:link w:val="CorpotestoCarattere"/>
     <w:uiPriority w:val="99"/>
-    <w:semiHidden/>
     <w:unhideWhenUsed/>
     <w:rsid w:val="005048DB"/>
     <w:pPr>
@@ -15533,7 +16147,6 @@
     <w:name w:val="Corpo testo Carattere"/>
     <w:link w:val="Corpotesto"/>
     <w:uiPriority w:val="99"/>
-    <w:semiHidden/>
     <w:rsid w:val="005048DB"/>
     <w:rPr>
       <w:rFonts w:ascii="Arial" w:hAnsi="Arial"/>
@@ -15879,7 +16492,7 @@
 </file>
 
 <file path=customXml/itemProps1.xml><?xml version="1.0" encoding="utf-8"?>
-<ds:datastoreItem xmlns:ds="http://schemas.openxmlformats.org/officeDocument/2006/customXml" ds:itemID="{C4712348-5FB5-4DB9-9315-D5AFFE7349D8}">
+<ds:datastoreItem xmlns:ds="http://schemas.openxmlformats.org/officeDocument/2006/customXml" ds:itemID="{D04DE2FE-3753-4C62-8838-C6A9AC7E4966}">
   <ds:schemaRefs>
     <ds:schemaRef ds:uri="http://schemas.openxmlformats.org/officeDocument/2006/bibliography"/>
   </ds:schemaRefs>

</xml_diff>

<commit_message>
Requisiti e TestCase completi
</commit_message>
<xml_diff>
--- a/3_Documentazione (word e pdf)/Documentazione Word Cloud.docx
+++ b/3_Documentazione (word e pdf)/Documentazione Word Cloud.docx
@@ -13096,7 +13096,15 @@
                 <w:szCs w:val="24"/>
                 <w:lang w:val="it-CH"/>
               </w:rPr>
-              <w:t>11</w:t>
+              <w:t>1</w:t>
+            </w:r>
+            <w:r>
+              <w:rPr>
+                <w:sz w:val="24"/>
+                <w:szCs w:val="24"/>
+                <w:lang w:val="it-CH"/>
+              </w:rPr>
+              <w:t>2</w:t>
             </w:r>
           </w:p>
           <w:p>
@@ -13116,7 +13124,7 @@
               <w:rPr>
                 <w:szCs w:val="24"/>
               </w:rPr>
-              <w:t>09</w:t>
+              <w:t>10</w:t>
             </w:r>
           </w:p>
         </w:tc>
@@ -13165,7 +13173,15 @@
                 <w:szCs w:val="24"/>
                 <w:lang w:val="it-CH"/>
               </w:rPr>
-              <w:t>Test dell’aggiornamento in tempo reale dell’immagine</w:t>
+              <w:t>Test</w:t>
+            </w:r>
+            <w:r>
+              <w:rPr>
+                <w:sz w:val="24"/>
+                <w:szCs w:val="24"/>
+                <w:lang w:val="it-CH"/>
+              </w:rPr>
+              <w:t xml:space="preserve"> della risoluzione a scelta dell’immagine</w:t>
             </w:r>
           </w:p>
         </w:tc>
@@ -13217,7 +13233,15 @@
                 <w:szCs w:val="24"/>
                 <w:lang w:val="it-CH"/>
               </w:rPr>
-              <w:t xml:space="preserve">Testare che l’immagine si aggiorni automaticamente ad ogni cambiamento effettuato dall’utente </w:t>
+              <w:t>Testare che l’utente possa scegliere una risoluzione a suo piacimento e che questa venga effettivamente applicata</w:t>
+            </w:r>
+            <w:r>
+              <w:rPr>
+                <w:sz w:val="24"/>
+                <w:szCs w:val="24"/>
+                <w:lang w:val="it-CH"/>
+              </w:rPr>
+              <w:t xml:space="preserve"> </w:t>
             </w:r>
           </w:p>
         </w:tc>
@@ -13265,7 +13289,13 @@
               <w:rPr>
                 <w:lang w:eastAsia="en-US"/>
               </w:rPr>
-              <w:t>Aver verificato che tutti gli input a disposizione dell’utente funzionino</w:t>
+              <w:t xml:space="preserve">Aver </w:t>
+            </w:r>
+            <w:r>
+              <w:rPr>
+                <w:lang w:eastAsia="en-US"/>
+              </w:rPr>
+              <w:t>verificato che l’applicazione funziona correttamente</w:t>
             </w:r>
           </w:p>
         </w:tc>
@@ -13335,7 +13365,7 @@
               <w:rPr>
                 <w:lang w:eastAsia="en-US"/>
               </w:rPr>
-              <w:t>Inserire del testo e controllare che ad ogni parola l’aggiornamento dell’immagine</w:t>
+              <w:t>Inserire del testo per creare una nuova immagine</w:t>
             </w:r>
           </w:p>
           <w:p>
@@ -13353,7 +13383,7 @@
               <w:rPr>
                 <w:lang w:eastAsia="en-US"/>
               </w:rPr>
-              <w:t>Cambiare font e controllare che venga cambiato in tempo reale anche nell’immagine</w:t>
+              <w:t>Premere il pulsante download</w:t>
             </w:r>
           </w:p>
           <w:p>
@@ -13371,7 +13401,7 @@
               <w:rPr>
                 <w:lang w:eastAsia="en-US"/>
               </w:rPr>
-              <w:t>Abilitare il bordo e controllare che si aggiorni automaticamente mostrandolo di colore nero</w:t>
+              <w:t>Scegliere vari tipi di risoluzione e scaricare l’immagine</w:t>
             </w:r>
           </w:p>
           <w:p>
@@ -13389,7 +13419,7 @@
               <w:rPr>
                 <w:lang w:eastAsia="en-US"/>
               </w:rPr>
-              <w:t>Cambiare il colore al bordo e controllare che si aggiorni automaticamente usando il colore selezionato</w:t>
+              <w:t>Controllare che ogni immagine rispecchi la risoluzione data</w:t>
             </w:r>
           </w:p>
         </w:tc>
@@ -13441,7 +13471,7 @@
                 <w:szCs w:val="24"/>
                 <w:lang w:val="it-CH"/>
               </w:rPr>
-              <w:t>L’immagine, qualunque cosa faccia l’utente, si aggiorna sempre in tempo reale</w:t>
+              <w:t>L’immagine sarà sempre della risoluzione data dall’utente al momento del download</w:t>
             </w:r>
           </w:p>
         </w:tc>
@@ -13450,12 +13480,542 @@
     <w:p>
       <w:pPr>
         <w:rPr>
+          <w:highlight w:val="lightGray"/>
+        </w:rPr>
+      </w:pPr>
+    </w:p>
+    <w:p>
+      <w:pPr>
+        <w:rPr>
+          <w:highlight w:val="lightGray"/>
+        </w:rPr>
+      </w:pPr>
+    </w:p>
+    <w:tbl>
+      <w:tblPr>
+        <w:tblW w:w="9637" w:type="dxa"/>
+        <w:tblInd w:w="-3" w:type="dxa"/>
+        <w:tblBorders>
+          <w:top w:val="single" w:sz="2" w:space="0" w:color="auto"/>
+          <w:left w:val="single" w:sz="2" w:space="0" w:color="auto"/>
+          <w:bottom w:val="single" w:sz="2" w:space="0" w:color="auto"/>
+          <w:right w:val="single" w:sz="2" w:space="0" w:color="auto"/>
+          <w:insideH w:val="single" w:sz="2" w:space="0" w:color="auto"/>
+          <w:insideV w:val="single" w:sz="2" w:space="0" w:color="auto"/>
+        </w:tblBorders>
+        <w:tblLayout w:type="fixed"/>
+        <w:tblCellMar>
+          <w:top w:w="57" w:type="dxa"/>
+          <w:bottom w:w="57" w:type="dxa"/>
+        </w:tblCellMar>
+        <w:tblLook w:val="01E0" w:firstRow="1" w:lastRow="1" w:firstColumn="1" w:lastColumn="1" w:noHBand="0" w:noVBand="0"/>
+      </w:tblPr>
+      <w:tblGrid>
+        <w:gridCol w:w="1843"/>
+        <w:gridCol w:w="1885"/>
+        <w:gridCol w:w="948"/>
+        <w:gridCol w:w="4961"/>
+      </w:tblGrid>
+      <w:tr>
+        <w:tc>
+          <w:tcPr>
+            <w:tcW w:w="1843" w:type="dxa"/>
+            <w:shd w:val="clear" w:color="auto" w:fill="D9D9D9" w:themeFill="background1" w:themeFillShade="D9"/>
+          </w:tcPr>
+          <w:p>
+            <w:pPr>
+              <w:pStyle w:val="BodyTextChar"/>
+              <w:rPr>
+                <w:b/>
+                <w:sz w:val="24"/>
+                <w:szCs w:val="24"/>
+                <w:lang w:val="it-CH"/>
+              </w:rPr>
+            </w:pPr>
+            <w:r>
+              <w:rPr>
+                <w:b/>
+                <w:sz w:val="24"/>
+                <w:szCs w:val="24"/>
+                <w:lang w:val="it-CH"/>
+              </w:rPr>
+              <w:t>Test Case</w:t>
+            </w:r>
+          </w:p>
+          <w:p>
+            <w:pPr>
+              <w:pStyle w:val="Corpotesto"/>
+              <w:rPr>
+                <w:b/>
+                <w:szCs w:val="24"/>
+                <w:lang w:eastAsia="en-US"/>
+              </w:rPr>
+            </w:pPr>
+            <w:r>
+              <w:rPr>
+                <w:b/>
+                <w:szCs w:val="24"/>
+                <w:lang w:eastAsia="en-US"/>
+              </w:rPr>
+              <w:t>Riferimento</w:t>
+            </w:r>
+          </w:p>
+        </w:tc>
+        <w:tc>
+          <w:tcPr>
+            <w:tcW w:w="1885" w:type="dxa"/>
+          </w:tcPr>
+          <w:p>
+            <w:pPr>
+              <w:pStyle w:val="BodyTextChar"/>
+              <w:rPr>
+                <w:sz w:val="24"/>
+                <w:szCs w:val="24"/>
+                <w:lang w:val="it-CH"/>
+              </w:rPr>
+            </w:pPr>
+            <w:r>
+              <w:rPr>
+                <w:sz w:val="24"/>
+                <w:szCs w:val="24"/>
+                <w:lang w:val="it-CH"/>
+              </w:rPr>
+              <w:t>TC-0</w:t>
+            </w:r>
+            <w:r>
+              <w:rPr>
+                <w:sz w:val="24"/>
+                <w:szCs w:val="24"/>
+                <w:lang w:val="it-CH"/>
+              </w:rPr>
+              <w:t>1</w:t>
+            </w:r>
+            <w:r>
+              <w:rPr>
+                <w:sz w:val="24"/>
+                <w:szCs w:val="24"/>
+                <w:lang w:val="it-CH"/>
+              </w:rPr>
+              <w:t>3</w:t>
+            </w:r>
+          </w:p>
+          <w:p>
+            <w:pPr>
+              <w:rPr>
+                <w:szCs w:val="24"/>
+                <w:lang w:eastAsia="en-US"/>
+              </w:rPr>
+            </w:pPr>
+            <w:r>
+              <w:rPr>
+                <w:szCs w:val="24"/>
+              </w:rPr>
+              <w:t>REQ-0</w:t>
+            </w:r>
+            <w:r>
+              <w:rPr>
+                <w:szCs w:val="24"/>
+              </w:rPr>
+              <w:t>11</w:t>
+            </w:r>
+          </w:p>
+        </w:tc>
+        <w:tc>
+          <w:tcPr>
+            <w:tcW w:w="948" w:type="dxa"/>
+            <w:shd w:val="clear" w:color="auto" w:fill="D9D9D9" w:themeFill="background1" w:themeFillShade="D9"/>
+          </w:tcPr>
+          <w:p>
+            <w:pPr>
+              <w:pStyle w:val="BodyTextChar"/>
+              <w:rPr>
+                <w:b/>
+                <w:sz w:val="24"/>
+                <w:szCs w:val="24"/>
+                <w:lang w:val="it-CH"/>
+              </w:rPr>
+            </w:pPr>
+            <w:r>
+              <w:rPr>
+                <w:b/>
+                <w:sz w:val="24"/>
+                <w:szCs w:val="24"/>
+                <w:lang w:val="it-CH"/>
+              </w:rPr>
+              <w:t>Nome</w:t>
+            </w:r>
+          </w:p>
+        </w:tc>
+        <w:tc>
+          <w:tcPr>
+            <w:tcW w:w="4961" w:type="dxa"/>
+          </w:tcPr>
+          <w:p>
+            <w:pPr>
+              <w:pStyle w:val="BodyTextChar"/>
+              <w:rPr>
+                <w:sz w:val="24"/>
+                <w:szCs w:val="24"/>
+                <w:lang w:val="it-CH"/>
+              </w:rPr>
+            </w:pPr>
+            <w:r>
+              <w:rPr>
+                <w:sz w:val="24"/>
+                <w:szCs w:val="24"/>
+                <w:lang w:val="it-CH"/>
+              </w:rPr>
+              <w:t xml:space="preserve">Test </w:t>
+            </w:r>
+            <w:r>
+              <w:rPr>
+                <w:sz w:val="24"/>
+                <w:szCs w:val="24"/>
+                <w:lang w:val="it-CH"/>
+              </w:rPr>
+              <w:t>del formato dell’immagine una volta scaricata</w:t>
+            </w:r>
+          </w:p>
+        </w:tc>
+      </w:tr>
+      <w:tr>
+        <w:tc>
+          <w:tcPr>
+            <w:tcW w:w="1843" w:type="dxa"/>
+            <w:shd w:val="clear" w:color="auto" w:fill="D9D9D9" w:themeFill="background1" w:themeFillShade="D9"/>
+          </w:tcPr>
+          <w:p>
+            <w:pPr>
+              <w:pStyle w:val="BodyTextChar"/>
+              <w:rPr>
+                <w:b/>
+                <w:sz w:val="24"/>
+                <w:szCs w:val="24"/>
+                <w:lang w:val="it-CH"/>
+              </w:rPr>
+            </w:pPr>
+            <w:r>
+              <w:rPr>
+                <w:b/>
+                <w:sz w:val="24"/>
+                <w:szCs w:val="24"/>
+                <w:lang w:val="it-CH"/>
+              </w:rPr>
+              <w:t>Descrizione</w:t>
+            </w:r>
+          </w:p>
+        </w:tc>
+        <w:tc>
+          <w:tcPr>
+            <w:tcW w:w="7794" w:type="dxa"/>
+            <w:gridSpan w:val="3"/>
+          </w:tcPr>
+          <w:p>
+            <w:pPr>
+              <w:pStyle w:val="BodyTextChar"/>
+              <w:rPr>
+                <w:sz w:val="24"/>
+                <w:szCs w:val="24"/>
+                <w:lang w:val="it-CH"/>
+              </w:rPr>
+            </w:pPr>
+            <w:r>
+              <w:rPr>
+                <w:sz w:val="24"/>
+                <w:szCs w:val="24"/>
+                <w:lang w:val="it-CH"/>
+              </w:rPr>
+              <w:t>Testar</w:t>
+            </w:r>
+            <w:r>
+              <w:rPr>
+                <w:sz w:val="24"/>
+                <w:szCs w:val="24"/>
+                <w:lang w:val="it-CH"/>
+              </w:rPr>
+              <w:t>e che l’immagine, una volta scaricata, sia del formato scelto precedentemente dall’utente</w:t>
+            </w:r>
+            <w:r>
+              <w:rPr>
+                <w:sz w:val="24"/>
+                <w:szCs w:val="24"/>
+                <w:lang w:val="it-CH"/>
+              </w:rPr>
+              <w:t xml:space="preserve"> </w:t>
+            </w:r>
+          </w:p>
+        </w:tc>
+      </w:tr>
+      <w:tr>
+        <w:tc>
+          <w:tcPr>
+            <w:tcW w:w="1843" w:type="dxa"/>
+            <w:shd w:val="clear" w:color="auto" w:fill="D9D9D9" w:themeFill="background1" w:themeFillShade="D9"/>
+          </w:tcPr>
+          <w:p>
+            <w:pPr>
+              <w:pStyle w:val="BodyTextChar"/>
+              <w:rPr>
+                <w:b/>
+                <w:sz w:val="24"/>
+                <w:szCs w:val="24"/>
+                <w:lang w:val="it-CH"/>
+              </w:rPr>
+            </w:pPr>
+            <w:r>
+              <w:rPr>
+                <w:b/>
+                <w:sz w:val="24"/>
+                <w:szCs w:val="24"/>
+                <w:lang w:val="it-CH"/>
+              </w:rPr>
+              <w:t>Prerequisiti</w:t>
+            </w:r>
+          </w:p>
+        </w:tc>
+        <w:tc>
+          <w:tcPr>
+            <w:tcW w:w="7794" w:type="dxa"/>
+            <w:gridSpan w:val="3"/>
+          </w:tcPr>
+          <w:p>
+            <w:pPr>
+              <w:pStyle w:val="Corpotesto"/>
+              <w:rPr>
+                <w:lang w:eastAsia="en-US"/>
+              </w:rPr>
+            </w:pPr>
+            <w:r>
+              <w:rPr>
+                <w:lang w:eastAsia="en-US"/>
+              </w:rPr>
+              <w:t xml:space="preserve">Aver verificato </w:t>
+            </w:r>
+            <w:r>
+              <w:rPr>
+                <w:lang w:eastAsia="en-US"/>
+              </w:rPr>
+              <w:t>che l’applicazione funzioni correttamente e in modo completo</w:t>
+            </w:r>
+          </w:p>
+        </w:tc>
+      </w:tr>
+      <w:tr>
+        <w:tc>
+          <w:tcPr>
+            <w:tcW w:w="1843" w:type="dxa"/>
+            <w:shd w:val="clear" w:color="auto" w:fill="D9D9D9" w:themeFill="background1" w:themeFillShade="D9"/>
+          </w:tcPr>
+          <w:p>
+            <w:pPr>
+              <w:pStyle w:val="BodyTextChar"/>
+              <w:rPr>
+                <w:b/>
+                <w:sz w:val="24"/>
+                <w:szCs w:val="24"/>
+                <w:lang w:val="it-CH"/>
+              </w:rPr>
+            </w:pPr>
+            <w:r>
+              <w:rPr>
+                <w:b/>
+                <w:sz w:val="24"/>
+                <w:szCs w:val="24"/>
+                <w:lang w:val="it-CH"/>
+              </w:rPr>
+              <w:t>Procedura</w:t>
+            </w:r>
+          </w:p>
+        </w:tc>
+        <w:tc>
+          <w:tcPr>
+            <w:tcW w:w="7794" w:type="dxa"/>
+            <w:gridSpan w:val="3"/>
+          </w:tcPr>
+          <w:p>
+            <w:pPr>
+              <w:pStyle w:val="Corpotesto"/>
+              <w:numPr>
+                <w:ilvl w:val="0"/>
+                <w:numId w:val="37"/>
+              </w:numPr>
+              <w:rPr>
+                <w:lang w:eastAsia="en-US"/>
+              </w:rPr>
+            </w:pPr>
+            <w:r>
+              <w:rPr>
+                <w:lang w:eastAsia="en-US"/>
+              </w:rPr>
+              <w:t>Caricare una nuova immagine</w:t>
+            </w:r>
+          </w:p>
+          <w:p>
+            <w:pPr>
+              <w:pStyle w:val="Corpotesto"/>
+              <w:numPr>
+                <w:ilvl w:val="0"/>
+                <w:numId w:val="37"/>
+              </w:numPr>
+              <w:rPr>
+                <w:lang w:eastAsia="en-US"/>
+              </w:rPr>
+            </w:pPr>
+            <w:r>
+              <w:rPr>
+                <w:lang w:eastAsia="en-US"/>
+              </w:rPr>
+              <w:t xml:space="preserve">Inserire del testo </w:t>
+            </w:r>
+            <w:r>
+              <w:rPr>
+                <w:lang w:eastAsia="en-US"/>
+              </w:rPr>
+              <w:t>per creare una nuova immagine</w:t>
+            </w:r>
+          </w:p>
+          <w:p>
+            <w:pPr>
+              <w:pStyle w:val="Corpotesto"/>
+              <w:numPr>
+                <w:ilvl w:val="0"/>
+                <w:numId w:val="37"/>
+              </w:numPr>
+              <w:rPr>
+                <w:lang w:eastAsia="en-US"/>
+              </w:rPr>
+            </w:pPr>
+            <w:r>
+              <w:rPr>
+                <w:lang w:eastAsia="en-US"/>
+              </w:rPr>
+              <w:t>Premere il tasto download</w:t>
+            </w:r>
+          </w:p>
+          <w:p>
+            <w:pPr>
+              <w:pStyle w:val="Corpotesto"/>
+              <w:numPr>
+                <w:ilvl w:val="0"/>
+                <w:numId w:val="37"/>
+              </w:numPr>
+              <w:rPr>
+                <w:lang w:eastAsia="en-US"/>
+              </w:rPr>
+            </w:pPr>
+            <w:r>
+              <w:rPr>
+                <w:lang w:eastAsia="en-US"/>
+              </w:rPr>
+              <w:t xml:space="preserve">Scegliere </w:t>
+            </w:r>
+            <w:r>
+              <w:rPr>
+                <w:lang w:eastAsia="en-US"/>
+              </w:rPr>
+              <w:t>una risoluzione base dell’immagine</w:t>
+            </w:r>
+          </w:p>
+          <w:p>
+            <w:pPr>
+              <w:pStyle w:val="Corpotesto"/>
+              <w:numPr>
+                <w:ilvl w:val="0"/>
+                <w:numId w:val="37"/>
+              </w:numPr>
+              <w:rPr>
+                <w:lang w:eastAsia="en-US"/>
+              </w:rPr>
+            </w:pPr>
+            <w:r>
+              <w:rPr>
+                <w:lang w:eastAsia="en-US"/>
+              </w:rPr>
+              <w:t>Scegliere il formato</w:t>
+            </w:r>
+          </w:p>
+          <w:p>
+            <w:pPr>
+              <w:pStyle w:val="Corpotesto"/>
+              <w:numPr>
+                <w:ilvl w:val="0"/>
+                <w:numId w:val="37"/>
+              </w:numPr>
+              <w:rPr>
+                <w:lang w:eastAsia="en-US"/>
+              </w:rPr>
+            </w:pPr>
+            <w:r>
+              <w:rPr>
+                <w:lang w:eastAsia="en-US"/>
+              </w:rPr>
+              <w:t>Controllare che una volta scaricata sia effettivamente di quel formato</w:t>
+            </w:r>
+          </w:p>
+        </w:tc>
+      </w:tr>
+      <w:tr>
+        <w:tc>
+          <w:tcPr>
+            <w:tcW w:w="1843" w:type="dxa"/>
+            <w:shd w:val="clear" w:color="auto" w:fill="D9D9D9" w:themeFill="background1" w:themeFillShade="D9"/>
+          </w:tcPr>
+          <w:p>
+            <w:pPr>
+              <w:pStyle w:val="BodyTextChar"/>
+              <w:rPr>
+                <w:b/>
+                <w:sz w:val="24"/>
+                <w:szCs w:val="24"/>
+                <w:lang w:val="it-CH"/>
+              </w:rPr>
+            </w:pPr>
+            <w:r>
+              <w:rPr>
+                <w:b/>
+                <w:sz w:val="24"/>
+                <w:szCs w:val="24"/>
+                <w:lang w:val="it-CH"/>
+              </w:rPr>
+              <w:t>Risultati attesi</w:t>
+            </w:r>
+          </w:p>
+        </w:tc>
+        <w:tc>
+          <w:tcPr>
+            <w:tcW w:w="7794" w:type="dxa"/>
+            <w:gridSpan w:val="3"/>
+          </w:tcPr>
+          <w:p>
+            <w:pPr>
+              <w:pStyle w:val="BodyTextChar"/>
+              <w:rPr>
+                <w:sz w:val="24"/>
+                <w:szCs w:val="24"/>
+                <w:lang w:val="it-CH"/>
+              </w:rPr>
+            </w:pPr>
+            <w:r>
+              <w:rPr>
+                <w:sz w:val="24"/>
+                <w:szCs w:val="24"/>
+                <w:lang w:val="it-CH"/>
+              </w:rPr>
+              <w:t>L’immagine, una volta scaricata, sarà del formato scelto al momento del download da parte dell’utente</w:t>
+            </w:r>
+            <w:bookmarkStart w:id="37" w:name="_GoBack"/>
+            <w:bookmarkEnd w:id="37"/>
+          </w:p>
+        </w:tc>
+      </w:tr>
+    </w:tbl>
+    <w:p>
+      <w:pPr>
+        <w:rPr>
           <w:b/>
           <w:highlight w:val="lightGray"/>
         </w:rPr>
       </w:pPr>
-      <w:bookmarkStart w:id="37" w:name="_GoBack"/>
-      <w:bookmarkEnd w:id="37"/>
       <w:r>
         <w:rPr>
           <w:highlight w:val="lightGray"/>
@@ -13795,6 +14355,54 @@
           <w:p>
             <w:r>
               <w:t>TC-011</w:t>
+            </w:r>
+          </w:p>
+        </w:tc>
+        <w:tc>
+          <w:tcPr>
+            <w:tcW w:w="7087" w:type="dxa"/>
+          </w:tcPr>
+          <w:p/>
+        </w:tc>
+        <w:tc>
+          <w:tcPr>
+            <w:tcW w:w="1128" w:type="dxa"/>
+          </w:tcPr>
+          <w:p/>
+        </w:tc>
+      </w:tr>
+      <w:tr>
+        <w:tc>
+          <w:tcPr>
+            <w:tcW w:w="1413" w:type="dxa"/>
+          </w:tcPr>
+          <w:p>
+            <w:r>
+              <w:t>TC-012</w:t>
+            </w:r>
+          </w:p>
+        </w:tc>
+        <w:tc>
+          <w:tcPr>
+            <w:tcW w:w="7087" w:type="dxa"/>
+          </w:tcPr>
+          <w:p/>
+        </w:tc>
+        <w:tc>
+          <w:tcPr>
+            <w:tcW w:w="1128" w:type="dxa"/>
+          </w:tcPr>
+          <w:p/>
+        </w:tc>
+      </w:tr>
+      <w:tr>
+        <w:tc>
+          <w:tcPr>
+            <w:tcW w:w="1413" w:type="dxa"/>
+          </w:tcPr>
+          <w:p>
+            <w:r>
+              <w:t>TC-013</w:t>
             </w:r>
           </w:p>
         </w:tc>
@@ -20488,6 +21096,95 @@
     </w:lvl>
   </w:abstractNum>
   <w:abstractNum w:abstractNumId="17" w15:restartNumberingAfterBreak="0">
+    <w:nsid w:val="55225391"/>
+    <w:multiLevelType w:val="hybridMultilevel"/>
+    <w:tmpl w:val="8FBC858C"/>
+    <w:lvl w:ilvl="0" w:tplc="0C66012A">
+      <w:start w:val="1"/>
+      <w:numFmt w:val="decimal"/>
+      <w:lvlText w:val="%1."/>
+      <w:lvlJc w:val="left"/>
+      <w:pPr>
+        <w:ind w:left="720" w:hanging="360"/>
+      </w:pPr>
+      <w:rPr>
+        <w:rFonts w:hint="default"/>
+      </w:rPr>
+    </w:lvl>
+    <w:lvl w:ilvl="1" w:tplc="08100019" w:tentative="1">
+      <w:start w:val="1"/>
+      <w:numFmt w:val="lowerLetter"/>
+      <w:lvlText w:val="%2."/>
+      <w:lvlJc w:val="left"/>
+      <w:pPr>
+        <w:ind w:left="1440" w:hanging="360"/>
+      </w:pPr>
+    </w:lvl>
+    <w:lvl w:ilvl="2" w:tplc="0810001B" w:tentative="1">
+      <w:start w:val="1"/>
+      <w:numFmt w:val="lowerRoman"/>
+      <w:lvlText w:val="%3."/>
+      <w:lvlJc w:val="right"/>
+      <w:pPr>
+        <w:ind w:left="2160" w:hanging="180"/>
+      </w:pPr>
+    </w:lvl>
+    <w:lvl w:ilvl="3" w:tplc="0810000F" w:tentative="1">
+      <w:start w:val="1"/>
+      <w:numFmt w:val="decimal"/>
+      <w:lvlText w:val="%4."/>
+      <w:lvlJc w:val="left"/>
+      <w:pPr>
+        <w:ind w:left="2880" w:hanging="360"/>
+      </w:pPr>
+    </w:lvl>
+    <w:lvl w:ilvl="4" w:tplc="08100019" w:tentative="1">
+      <w:start w:val="1"/>
+      <w:numFmt w:val="lowerLetter"/>
+      <w:lvlText w:val="%5."/>
+      <w:lvlJc w:val="left"/>
+      <w:pPr>
+        <w:ind w:left="3600" w:hanging="360"/>
+      </w:pPr>
+    </w:lvl>
+    <w:lvl w:ilvl="5" w:tplc="0810001B" w:tentative="1">
+      <w:start w:val="1"/>
+      <w:numFmt w:val="lowerRoman"/>
+      <w:lvlText w:val="%6."/>
+      <w:lvlJc w:val="right"/>
+      <w:pPr>
+        <w:ind w:left="4320" w:hanging="180"/>
+      </w:pPr>
+    </w:lvl>
+    <w:lvl w:ilvl="6" w:tplc="0810000F" w:tentative="1">
+      <w:start w:val="1"/>
+      <w:numFmt w:val="decimal"/>
+      <w:lvlText w:val="%7."/>
+      <w:lvlJc w:val="left"/>
+      <w:pPr>
+        <w:ind w:left="5040" w:hanging="360"/>
+      </w:pPr>
+    </w:lvl>
+    <w:lvl w:ilvl="7" w:tplc="08100019" w:tentative="1">
+      <w:start w:val="1"/>
+      <w:numFmt w:val="lowerLetter"/>
+      <w:lvlText w:val="%8."/>
+      <w:lvlJc w:val="left"/>
+      <w:pPr>
+        <w:ind w:left="5760" w:hanging="360"/>
+      </w:pPr>
+    </w:lvl>
+    <w:lvl w:ilvl="8" w:tplc="0810001B" w:tentative="1">
+      <w:start w:val="1"/>
+      <w:numFmt w:val="lowerRoman"/>
+      <w:lvlText w:val="%9."/>
+      <w:lvlJc w:val="right"/>
+      <w:pPr>
+        <w:ind w:left="6480" w:hanging="180"/>
+      </w:pPr>
+    </w:lvl>
+  </w:abstractNum>
+  <w:abstractNum w:abstractNumId="18" w15:restartNumberingAfterBreak="0">
     <w:nsid w:val="57C86EE7"/>
     <w:multiLevelType w:val="multilevel"/>
     <w:tmpl w:val="30BAB0BA"/>
@@ -20636,7 +21333,7 @@
       </w:rPr>
     </w:lvl>
   </w:abstractNum>
-  <w:abstractNum w:abstractNumId="18" w15:restartNumberingAfterBreak="0">
+  <w:abstractNum w:abstractNumId="19" w15:restartNumberingAfterBreak="0">
     <w:nsid w:val="64EF6136"/>
     <w:multiLevelType w:val="hybridMultilevel"/>
     <w:tmpl w:val="513C0338"/>
@@ -20749,7 +21446,7 @@
       </w:rPr>
     </w:lvl>
   </w:abstractNum>
-  <w:abstractNum w:abstractNumId="19" w15:restartNumberingAfterBreak="0">
+  <w:abstractNum w:abstractNumId="20" w15:restartNumberingAfterBreak="0">
     <w:nsid w:val="652809B9"/>
     <w:multiLevelType w:val="hybridMultilevel"/>
     <w:tmpl w:val="C10EC632"/>
@@ -20862,7 +21559,7 @@
       </w:rPr>
     </w:lvl>
   </w:abstractNum>
-  <w:abstractNum w:abstractNumId="20" w15:restartNumberingAfterBreak="0">
+  <w:abstractNum w:abstractNumId="21" w15:restartNumberingAfterBreak="0">
     <w:nsid w:val="65537EF8"/>
     <w:multiLevelType w:val="hybridMultilevel"/>
     <w:tmpl w:val="8FBC858C"/>
@@ -20951,7 +21648,7 @@
       </w:pPr>
     </w:lvl>
   </w:abstractNum>
-  <w:abstractNum w:abstractNumId="21" w15:restartNumberingAfterBreak="0">
+  <w:abstractNum w:abstractNumId="22" w15:restartNumberingAfterBreak="0">
     <w:nsid w:val="66871ECE"/>
     <w:multiLevelType w:val="hybridMultilevel"/>
     <w:tmpl w:val="7F74FC56"/>
@@ -21067,7 +21764,7 @@
       </w:pPr>
     </w:lvl>
   </w:abstractNum>
-  <w:abstractNum w:abstractNumId="22" w15:restartNumberingAfterBreak="0">
+  <w:abstractNum w:abstractNumId="23" w15:restartNumberingAfterBreak="0">
     <w:nsid w:val="68C76337"/>
     <w:multiLevelType w:val="hybridMultilevel"/>
     <w:tmpl w:val="8FBC858C"/>
@@ -21156,7 +21853,7 @@
       </w:pPr>
     </w:lvl>
   </w:abstractNum>
-  <w:abstractNum w:abstractNumId="23" w15:restartNumberingAfterBreak="0">
+  <w:abstractNum w:abstractNumId="24" w15:restartNumberingAfterBreak="0">
     <w:nsid w:val="6ABE5228"/>
     <w:multiLevelType w:val="hybridMultilevel"/>
     <w:tmpl w:val="089EE6D8"/>
@@ -21272,7 +21969,7 @@
       </w:pPr>
     </w:lvl>
   </w:abstractNum>
-  <w:abstractNum w:abstractNumId="24" w15:restartNumberingAfterBreak="0">
+  <w:abstractNum w:abstractNumId="25" w15:restartNumberingAfterBreak="0">
     <w:nsid w:val="6C1D7334"/>
     <w:multiLevelType w:val="hybridMultilevel"/>
     <w:tmpl w:val="9F64692E"/>
@@ -21388,7 +22085,7 @@
       </w:pPr>
     </w:lvl>
   </w:abstractNum>
-  <w:abstractNum w:abstractNumId="25" w15:restartNumberingAfterBreak="0">
+  <w:abstractNum w:abstractNumId="26" w15:restartNumberingAfterBreak="0">
     <w:nsid w:val="6CDB5586"/>
     <w:multiLevelType w:val="hybridMultilevel"/>
     <w:tmpl w:val="8FBC858C"/>
@@ -21477,7 +22174,7 @@
       </w:pPr>
     </w:lvl>
   </w:abstractNum>
-  <w:abstractNum w:abstractNumId="26" w15:restartNumberingAfterBreak="0">
+  <w:abstractNum w:abstractNumId="27" w15:restartNumberingAfterBreak="0">
     <w:nsid w:val="72904C79"/>
     <w:multiLevelType w:val="hybridMultilevel"/>
     <w:tmpl w:val="EB328896"/>
@@ -21617,7 +22314,7 @@
       </w:rPr>
     </w:lvl>
   </w:abstractNum>
-  <w:abstractNum w:abstractNumId="27" w15:restartNumberingAfterBreak="0">
+  <w:abstractNum w:abstractNumId="28" w15:restartNumberingAfterBreak="0">
     <w:nsid w:val="7ACC392C"/>
     <w:multiLevelType w:val="hybridMultilevel"/>
     <w:tmpl w:val="F282F7F0"/>
@@ -21757,7 +22454,7 @@
       </w:rPr>
     </w:lvl>
   </w:abstractNum>
-  <w:abstractNum w:abstractNumId="28" w15:restartNumberingAfterBreak="0">
+  <w:abstractNum w:abstractNumId="29" w15:restartNumberingAfterBreak="0">
     <w:nsid w:val="7CD54937"/>
     <w:multiLevelType w:val="hybridMultilevel"/>
     <w:tmpl w:val="1AB0305A"/>
@@ -21898,7 +22595,7 @@
     </w:lvl>
   </w:abstractNum>
   <w:num w:numId="1">
-    <w:abstractNumId w:val="17"/>
+    <w:abstractNumId w:val="18"/>
   </w:num>
   <w:num w:numId="2">
     <w:abstractNumId w:val="5"/>
@@ -21913,22 +22610,22 @@
     <w:abstractNumId w:val="6"/>
   </w:num>
   <w:num w:numId="6">
-    <w:abstractNumId w:val="21"/>
+    <w:abstractNumId w:val="22"/>
   </w:num>
   <w:num w:numId="7">
     <w:abstractNumId w:val="11"/>
   </w:num>
   <w:num w:numId="8">
-    <w:abstractNumId w:val="23"/>
+    <w:abstractNumId w:val="24"/>
   </w:num>
   <w:num w:numId="9">
     <w:abstractNumId w:val="0"/>
   </w:num>
   <w:num w:numId="10">
-    <w:abstractNumId w:val="26"/>
+    <w:abstractNumId w:val="27"/>
   </w:num>
   <w:num w:numId="11">
-    <w:abstractNumId w:val="27"/>
+    <w:abstractNumId w:val="28"/>
   </w:num>
   <w:num w:numId="12">
     <w:abstractNumId w:val="7"/>
@@ -21937,55 +22634,55 @@
     <w:abstractNumId w:val="3"/>
   </w:num>
   <w:num w:numId="14">
-    <w:abstractNumId w:val="28"/>
+    <w:abstractNumId w:val="29"/>
   </w:num>
   <w:num w:numId="15">
     <w:abstractNumId w:val="8"/>
   </w:num>
   <w:num w:numId="16">
-    <w:abstractNumId w:val="17"/>
+    <w:abstractNumId w:val="18"/>
   </w:num>
   <w:num w:numId="17">
-    <w:abstractNumId w:val="24"/>
+    <w:abstractNumId w:val="25"/>
   </w:num>
   <w:num w:numId="18">
-    <w:abstractNumId w:val="17"/>
+    <w:abstractNumId w:val="18"/>
   </w:num>
   <w:num w:numId="19">
-    <w:abstractNumId w:val="17"/>
+    <w:abstractNumId w:val="18"/>
   </w:num>
   <w:num w:numId="20">
-    <w:abstractNumId w:val="17"/>
+    <w:abstractNumId w:val="18"/>
   </w:num>
   <w:num w:numId="21">
-    <w:abstractNumId w:val="17"/>
+    <w:abstractNumId w:val="18"/>
   </w:num>
   <w:num w:numId="22">
-    <w:abstractNumId w:val="17"/>
+    <w:abstractNumId w:val="18"/>
   </w:num>
   <w:num w:numId="23">
-    <w:abstractNumId w:val="19"/>
+    <w:abstractNumId w:val="20"/>
   </w:num>
   <w:num w:numId="24">
-    <w:abstractNumId w:val="17"/>
+    <w:abstractNumId w:val="18"/>
   </w:num>
   <w:num w:numId="25">
-    <w:abstractNumId w:val="18"/>
+    <w:abstractNumId w:val="19"/>
   </w:num>
   <w:num w:numId="26">
     <w:abstractNumId w:val="16"/>
   </w:num>
   <w:num w:numId="27">
-    <w:abstractNumId w:val="22"/>
+    <w:abstractNumId w:val="23"/>
   </w:num>
   <w:num w:numId="28">
-    <w:abstractNumId w:val="20"/>
+    <w:abstractNumId w:val="21"/>
   </w:num>
   <w:num w:numId="29">
     <w:abstractNumId w:val="9"/>
   </w:num>
   <w:num w:numId="30">
-    <w:abstractNumId w:val="25"/>
+    <w:abstractNumId w:val="26"/>
   </w:num>
   <w:num w:numId="31">
     <w:abstractNumId w:val="4"/>
@@ -22004,6 +22701,9 @@
   </w:num>
   <w:num w:numId="36">
     <w:abstractNumId w:val="1"/>
+  </w:num>
+  <w:num w:numId="37">
+    <w:abstractNumId w:val="17"/>
   </w:num>
   <w:numIdMacAtCleanup w:val="14"/>
 </w:numbering>
@@ -23284,7 +23984,7 @@
 </file>
 
 <file path=customXml/itemProps1.xml><?xml version="1.0" encoding="utf-8"?>
-<ds:datastoreItem xmlns:ds="http://schemas.openxmlformats.org/officeDocument/2006/customXml" ds:itemID="{A898EAE5-FC18-4C12-8F70-FA019058B29B}">
+<ds:datastoreItem xmlns:ds="http://schemas.openxmlformats.org/officeDocument/2006/customXml" ds:itemID="{2C848611-38F9-4856-98A1-913FE15E5070}">
   <ds:schemaRefs>
     <ds:schemaRef ds:uri="http://schemas.openxmlformats.org/officeDocument/2006/bibliography"/>
   </ds:schemaRefs>

</xml_diff>

<commit_message>
Diario + KanbanBoard + Documentazione
</commit_message>
<xml_diff>
--- a/3_Documentazione (word e pdf)/Documentazione Word Cloud.docx
+++ b/3_Documentazione (word e pdf)/Documentazione Word Cloud.docx
@@ -7155,14 +7155,27 @@
       <w:r>
         <w:t xml:space="preserve">Figura </w:t>
       </w:r>
-      <w:fldSimple w:instr=" SEQ Figura \* ARABIC ">
-        <w:r>
-          <w:rPr>
-            <w:noProof/>
-          </w:rPr>
-          <w:t>1</w:t>
-        </w:r>
-      </w:fldSimple>
+      <w:r>
+        <w:fldChar w:fldCharType="begin"/>
+      </w:r>
+      <w:r>
+        <w:instrText xml:space="preserve"> SEQ Figura \* ARABIC </w:instrText>
+      </w:r>
+      <w:r>
+        <w:fldChar w:fldCharType="separate"/>
+      </w:r>
+      <w:r>
+        <w:rPr>
+          <w:noProof/>
+        </w:rPr>
+        <w:t>1</w:t>
+      </w:r>
+      <w:r>
+        <w:rPr>
+          <w:noProof/>
+        </w:rPr>
+        <w:fldChar w:fldCharType="end"/>
+      </w:r>
       <w:r>
         <w:t xml:space="preserve"> </w:t>
       </w:r>
@@ -7297,14 +7310,27 @@
       <w:r>
         <w:t xml:space="preserve">Figura </w:t>
       </w:r>
-      <w:fldSimple w:instr=" SEQ Figura \* ARABIC ">
-        <w:r>
-          <w:rPr>
-            <w:noProof/>
-          </w:rPr>
-          <w:t>2</w:t>
-        </w:r>
-      </w:fldSimple>
+      <w:r>
+        <w:fldChar w:fldCharType="begin"/>
+      </w:r>
+      <w:r>
+        <w:instrText xml:space="preserve"> SEQ Figura \* ARABIC </w:instrText>
+      </w:r>
+      <w:r>
+        <w:fldChar w:fldCharType="separate"/>
+      </w:r>
+      <w:r>
+        <w:rPr>
+          <w:noProof/>
+        </w:rPr>
+        <w:t>2</w:t>
+      </w:r>
+      <w:r>
+        <w:rPr>
+          <w:noProof/>
+        </w:rPr>
+        <w:fldChar w:fldCharType="end"/>
+      </w:r>
       <w:r>
         <w:t xml:space="preserve"> </w:t>
       </w:r>
@@ -7380,25 +7406,23 @@
       <w:bookmarkEnd w:id="14"/>
     </w:p>
     <w:p>
-      <w:r>
-        <w:t xml:space="preserve">SDK, librerie, </w:t>
-      </w:r>
       <w:proofErr w:type="spellStart"/>
       <w:r>
-        <w:t>tools</w:t>
+        <w:t>Python</w:t>
       </w:r>
       <w:proofErr w:type="spellEnd"/>
       <w:r>
-        <w:t xml:space="preserve"> utilizzati pe</w:t>
-      </w:r>
-      <w:r>
-        <w:t>r la realizzazione del progetto</w:t>
-      </w:r>
-      <w:r>
-        <w:t xml:space="preserve"> e eventuali dipendenze</w:t>
-      </w:r>
-      <w:r>
-        <w:t>.</w:t>
+        <w:t xml:space="preserve"> 3.10.9</w:t>
+      </w:r>
+    </w:p>
+    <w:p>
+      <w:proofErr w:type="spellStart"/>
+      <w:r>
+        <w:t>Kivy</w:t>
+      </w:r>
+      <w:proofErr w:type="spellEnd"/>
+      <w:r>
+        <w:t xml:space="preserve"> 1.0.9</w:t>
       </w:r>
     </w:p>
     <w:p>
@@ -7639,14 +7663,27 @@
       <w:r>
         <w:t xml:space="preserve">Figura </w:t>
       </w:r>
-      <w:fldSimple w:instr=" SEQ Figura \* ARABIC ">
-        <w:r>
-          <w:rPr>
-            <w:noProof/>
-          </w:rPr>
-          <w:t>3</w:t>
-        </w:r>
-      </w:fldSimple>
+      <w:r>
+        <w:fldChar w:fldCharType="begin"/>
+      </w:r>
+      <w:r>
+        <w:instrText xml:space="preserve"> SEQ Figura \* ARABIC </w:instrText>
+      </w:r>
+      <w:r>
+        <w:fldChar w:fldCharType="separate"/>
+      </w:r>
+      <w:r>
+        <w:rPr>
+          <w:noProof/>
+        </w:rPr>
+        <w:t>3</w:t>
+      </w:r>
+      <w:r>
+        <w:rPr>
+          <w:noProof/>
+        </w:rPr>
+        <w:fldChar w:fldCharType="end"/>
+      </w:r>
       <w:r>
         <w:t xml:space="preserve"> Diagramma ER Chen</w:t>
       </w:r>
@@ -7736,14 +7773,27 @@
       <w:r>
         <w:t xml:space="preserve">Figura </w:t>
       </w:r>
-      <w:fldSimple w:instr=" SEQ Figura \* ARABIC ">
-        <w:r>
-          <w:rPr>
-            <w:noProof/>
-          </w:rPr>
-          <w:t>4</w:t>
-        </w:r>
-      </w:fldSimple>
+      <w:r>
+        <w:fldChar w:fldCharType="begin"/>
+      </w:r>
+      <w:r>
+        <w:instrText xml:space="preserve"> SEQ Figura \* ARABIC </w:instrText>
+      </w:r>
+      <w:r>
+        <w:fldChar w:fldCharType="separate"/>
+      </w:r>
+      <w:r>
+        <w:rPr>
+          <w:noProof/>
+        </w:rPr>
+        <w:t>4</w:t>
+      </w:r>
+      <w:r>
+        <w:rPr>
+          <w:noProof/>
+        </w:rPr>
+        <w:fldChar w:fldCharType="end"/>
+      </w:r>
       <w:r>
         <w:t xml:space="preserve"> </w:t>
       </w:r>
@@ -7779,34 +7829,85 @@
     </w:p>
     <w:p>
       <w:r>
-        <w:t xml:space="preserve">Descrizione delle interfacce interne ed esterne del sistema e dell’interfaccia utente. La progettazione delle interfacce è basata sulle informazioni ricavate durante la fase di analisi e realizzata tramite </w:t>
-      </w:r>
-      <w:proofErr w:type="spellStart"/>
-      <w:r>
-        <w:t>mockups</w:t>
-      </w:r>
-      <w:proofErr w:type="spellEnd"/>
-      <w:r>
-        <w:t>.</w:t>
+        <w:rPr>
+          <w:noProof/>
+        </w:rPr>
+        <w:drawing>
+          <wp:inline distT="0" distB="0" distL="0" distR="0" wp14:anchorId="3F3D7E22" wp14:editId="35BC195D">
+            <wp:extent cx="6115050" cy="4095750"/>
+            <wp:effectExtent l="0" t="0" r="0" b="0"/>
+            <wp:docPr id="6" name="Immagine 6"/>
+            <wp:cNvGraphicFramePr>
+              <a:graphicFrameLocks xmlns:a="http://schemas.openxmlformats.org/drawingml/2006/main" noChangeAspect="1"/>
+            </wp:cNvGraphicFramePr>
+            <a:graphic xmlns:a="http://schemas.openxmlformats.org/drawingml/2006/main">
+              <a:graphicData uri="http://schemas.openxmlformats.org/drawingml/2006/picture">
+                <pic:pic xmlns:pic="http://schemas.openxmlformats.org/drawingml/2006/picture">
+                  <pic:nvPicPr>
+                    <pic:cNvPr id="0" name="Picture 1"/>
+                    <pic:cNvPicPr>
+                      <a:picLocks noChangeAspect="1" noChangeArrowheads="1"/>
+                    </pic:cNvPicPr>
+                  </pic:nvPicPr>
+                  <pic:blipFill>
+                    <a:blip r:embed="rId18">
+                      <a:extLst>
+                        <a:ext uri="{28A0092B-C50C-407E-A947-70E740481C1C}">
+                          <a14:useLocalDpi xmlns:a14="http://schemas.microsoft.com/office/drawing/2010/main" val="0"/>
+                        </a:ext>
+                      </a:extLst>
+                    </a:blip>
+                    <a:srcRect/>
+                    <a:stretch>
+                      <a:fillRect/>
+                    </a:stretch>
+                  </pic:blipFill>
+                  <pic:spPr bwMode="auto">
+                    <a:xfrm>
+                      <a:off x="0" y="0"/>
+                      <a:ext cx="6115050" cy="4095750"/>
+                    </a:xfrm>
+                    <a:prstGeom prst="rect">
+                      <a:avLst/>
+                    </a:prstGeom>
+                    <a:noFill/>
+                    <a:ln>
+                      <a:noFill/>
+                    </a:ln>
+                  </pic:spPr>
+                </pic:pic>
+              </a:graphicData>
+            </a:graphic>
+          </wp:inline>
+        </w:drawing>
       </w:r>
     </w:p>
+    <w:p/>
     <w:p>
+      <w:r>
+        <w:t>Questa è la nostra unica interfaccia del programma, da qui si potranno fare tutte le varie azioni disponibili.</w:t>
+      </w:r>
+      <w:bookmarkStart w:id="27" w:name="_GoBack"/>
+      <w:bookmarkEnd w:id="27"/>
+    </w:p>
+    <w:p/>
+    <w:p>
       <w:pPr>
         <w:pStyle w:val="Titolo2"/>
         <w:rPr>
           <w:lang w:val="it-CH"/>
         </w:rPr>
       </w:pPr>
-      <w:bookmarkStart w:id="27" w:name="_Toc429059812"/>
-      <w:bookmarkStart w:id="28" w:name="_Toc124935613"/>
+      <w:bookmarkStart w:id="28" w:name="_Toc429059812"/>
+      <w:bookmarkStart w:id="29" w:name="_Toc124935613"/>
       <w:r>
         <w:rPr>
           <w:lang w:val="it-CH"/>
         </w:rPr>
         <w:t>Design procedurale</w:t>
       </w:r>
-      <w:bookmarkEnd w:id="27"/>
       <w:bookmarkEnd w:id="28"/>
+      <w:bookmarkEnd w:id="29"/>
     </w:p>
     <w:p>
       <w:r>
@@ -7889,14 +7990,14 @@
       <w:pPr>
         <w:pStyle w:val="Titolo1"/>
       </w:pPr>
-      <w:bookmarkStart w:id="29" w:name="_Toc461179222"/>
-      <w:bookmarkStart w:id="30" w:name="_Toc124935614"/>
+      <w:bookmarkStart w:id="30" w:name="_Toc461179222"/>
+      <w:bookmarkStart w:id="31" w:name="_Toc124935614"/>
       <w:r>
         <w:lastRenderedPageBreak/>
         <w:t>Implementazione</w:t>
       </w:r>
-      <w:bookmarkEnd w:id="29"/>
       <w:bookmarkEnd w:id="30"/>
+      <w:bookmarkEnd w:id="31"/>
     </w:p>
     <w:p>
       <w:r>
@@ -7968,8 +8069,8 @@
           <w:lang w:eastAsia="en-US"/>
         </w:rPr>
       </w:pPr>
-      <w:bookmarkStart w:id="31" w:name="_Toc461179223"/>
-      <w:bookmarkStart w:id="32" w:name="_Toc124935615"/>
+      <w:bookmarkStart w:id="32" w:name="_Toc461179223"/>
+      <w:bookmarkStart w:id="33" w:name="_Toc124935615"/>
       <w:r>
         <w:rPr>
           <w:highlight w:val="lightGray"/>
@@ -7985,8 +8086,8 @@
         <w:lastRenderedPageBreak/>
         <w:t>Test</w:t>
       </w:r>
-      <w:bookmarkEnd w:id="31"/>
       <w:bookmarkEnd w:id="32"/>
+      <w:bookmarkEnd w:id="33"/>
     </w:p>
     <w:p>
       <w:pPr>
@@ -7995,16 +8096,16 @@
           <w:lang w:val="it-CH"/>
         </w:rPr>
       </w:pPr>
-      <w:bookmarkStart w:id="33" w:name="_Toc461179224"/>
-      <w:bookmarkStart w:id="34" w:name="_Toc124935616"/>
+      <w:bookmarkStart w:id="34" w:name="_Toc461179224"/>
+      <w:bookmarkStart w:id="35" w:name="_Toc124935616"/>
       <w:r>
         <w:rPr>
           <w:lang w:val="it-CH"/>
         </w:rPr>
         <w:t>Protocollo di test</w:t>
       </w:r>
-      <w:bookmarkEnd w:id="33"/>
       <w:bookmarkEnd w:id="34"/>
+      <w:bookmarkEnd w:id="35"/>
     </w:p>
     <w:p/>
     <w:tbl>
@@ -8486,7 +8587,7 @@
                 <w:lang w:val="it-CH"/>
               </w:rPr>
             </w:pPr>
-            <w:bookmarkStart w:id="35" w:name="_Toc461179225"/>
+            <w:bookmarkStart w:id="36" w:name="_Toc461179225"/>
             <w:r>
               <w:rPr>
                 <w:b/>
@@ -12075,7 +12176,7 @@
                 <w:lang w:val="it-CH"/>
               </w:rPr>
             </w:pPr>
-            <w:bookmarkStart w:id="36" w:name="_Toc124935617"/>
+            <w:bookmarkStart w:id="37" w:name="_Toc124935617"/>
             <w:r>
               <w:rPr>
                 <w:b/>
@@ -12506,8 +12607,6 @@
               </w:rPr>
               <w:t xml:space="preserve"> e infine quando si imposterà uno spessore il bordo si aggiornerà automaticamente ingrandendosi o rimpicciolendosi</w:t>
             </w:r>
-            <w:bookmarkStart w:id="37" w:name="_GoBack"/>
-            <w:bookmarkEnd w:id="37"/>
           </w:p>
         </w:tc>
       </w:tr>
@@ -14048,8 +14147,8 @@
         <w:lastRenderedPageBreak/>
         <w:t>Risultati test</w:t>
       </w:r>
-      <w:bookmarkEnd w:id="35"/>
       <w:bookmarkEnd w:id="36"/>
+      <w:bookmarkEnd w:id="37"/>
     </w:p>
     <w:tbl>
       <w:tblPr>
@@ -14502,10 +14601,10 @@
     <w:p>
       <w:pPr>
         <w:sectPr>
-          <w:headerReference w:type="default" r:id="rId18"/>
-          <w:footerReference w:type="default" r:id="rId19"/>
-          <w:headerReference w:type="first" r:id="rId20"/>
-          <w:footerReference w:type="first" r:id="rId21"/>
+          <w:headerReference w:type="default" r:id="rId19"/>
+          <w:footerReference w:type="default" r:id="rId20"/>
+          <w:headerReference w:type="first" r:id="rId21"/>
+          <w:footerReference w:type="first" r:id="rId22"/>
           <w:pgSz w:w="11906" w:h="16838"/>
           <w:pgMar w:top="1985" w:right="1134" w:bottom="1418" w:left="1134" w:header="567" w:footer="567" w:gutter="0"/>
           <w:cols w:space="720"/>
@@ -14703,14 +14802,27 @@
       <w:r>
         <w:t xml:space="preserve">Figura </w:t>
       </w:r>
-      <w:fldSimple w:instr=" SEQ Figura \* ARABIC ">
-        <w:r>
-          <w:rPr>
-            <w:noProof/>
-          </w:rPr>
-          <w:t>5</w:t>
-        </w:r>
-      </w:fldSimple>
+      <w:r>
+        <w:fldChar w:fldCharType="begin"/>
+      </w:r>
+      <w:r>
+        <w:instrText xml:space="preserve"> SEQ Figura \* ARABIC </w:instrText>
+      </w:r>
+      <w:r>
+        <w:fldChar w:fldCharType="separate"/>
+      </w:r>
+      <w:r>
+        <w:rPr>
+          <w:noProof/>
+        </w:rPr>
+        <w:t>5</w:t>
+      </w:r>
+      <w:r>
+        <w:rPr>
+          <w:noProof/>
+        </w:rPr>
+        <w:fldChar w:fldCharType="end"/>
+      </w:r>
       <w:r>
         <w:t xml:space="preserve"> </w:t>
       </w:r>
@@ -14731,8 +14843,8 @@
     <w:p>
       <w:pPr>
         <w:sectPr>
-          <w:headerReference w:type="first" r:id="rId22"/>
-          <w:footerReference w:type="first" r:id="rId23"/>
+          <w:headerReference w:type="first" r:id="rId23"/>
+          <w:footerReference w:type="first" r:id="rId24"/>
           <w:pgSz w:w="16838" w:h="11906" w:orient="landscape"/>
           <w:pgMar w:top="720" w:right="720" w:bottom="720" w:left="720" w:header="567" w:footer="567" w:gutter="0"/>
           <w:cols w:space="720"/>
@@ -15811,8 +15923,8 @@
       </w:pPr>
     </w:p>
     <w:sectPr>
-      <w:headerReference w:type="first" r:id="rId24"/>
-      <w:footerReference w:type="first" r:id="rId25"/>
+      <w:headerReference w:type="first" r:id="rId25"/>
+      <w:footerReference w:type="first" r:id="rId26"/>
       <w:pgSz w:w="11906" w:h="16838"/>
       <w:pgMar w:top="1985" w:right="1134" w:bottom="1418" w:left="1134" w:header="567" w:footer="567" w:gutter="0"/>
       <w:cols w:space="720"/>
@@ -23988,7 +24100,7 @@
 </file>
 
 <file path=customXml/itemProps1.xml><?xml version="1.0" encoding="utf-8"?>
-<ds:datastoreItem xmlns:ds="http://schemas.openxmlformats.org/officeDocument/2006/customXml" ds:itemID="{6407E3AA-B625-4B85-A7D8-C575852000EE}">
+<ds:datastoreItem xmlns:ds="http://schemas.openxmlformats.org/officeDocument/2006/customXml" ds:itemID="{7C0E7C79-0E45-49E4-9229-820CB5B57121}">
   <ds:schemaRefs>
     <ds:schemaRef ds:uri="http://schemas.openxmlformats.org/officeDocument/2006/bibliography"/>
   </ds:schemaRefs>

</xml_diff>

<commit_message>
Doc + Creazione manuale
</commit_message>
<xml_diff>
--- a/3_Documentazione (word e pdf)/Documentazione Word Cloud.docx
+++ b/3_Documentazione (word e pdf)/Documentazione Word Cloud.docx
@@ -7092,8 +7092,6 @@
         <w:t xml:space="preserve">: elementi che compongono il requisito. </w:t>
       </w:r>
     </w:p>
-    <w:p/>
-    <w:p/>
     <w:p>
       <w:pPr>
         <w:pStyle w:val="Titolo2"/>
@@ -7174,14 +7172,27 @@
       <w:r>
         <w:t xml:space="preserve">Figura </w:t>
       </w:r>
-      <w:fldSimple w:instr=" SEQ Figura \* ARABIC ">
-        <w:r>
-          <w:rPr>
-            <w:noProof/>
-          </w:rPr>
-          <w:t>1</w:t>
-        </w:r>
-      </w:fldSimple>
+      <w:r>
+        <w:fldChar w:fldCharType="begin"/>
+      </w:r>
+      <w:r>
+        <w:instrText xml:space="preserve"> SEQ Figura \* ARABIC </w:instrText>
+      </w:r>
+      <w:r>
+        <w:fldChar w:fldCharType="separate"/>
+      </w:r>
+      <w:r>
+        <w:rPr>
+          <w:noProof/>
+        </w:rPr>
+        <w:t>1</w:t>
+      </w:r>
+      <w:r>
+        <w:rPr>
+          <w:noProof/>
+        </w:rPr>
+        <w:fldChar w:fldCharType="end"/>
+      </w:r>
       <w:r>
         <w:t xml:space="preserve"> </w:t>
       </w:r>
@@ -7273,14 +7284,27 @@
         <w:lastRenderedPageBreak/>
         <w:t xml:space="preserve">Figura </w:t>
       </w:r>
-      <w:fldSimple w:instr=" SEQ Figura \* ARABIC ">
-        <w:r>
-          <w:rPr>
-            <w:noProof/>
-          </w:rPr>
-          <w:t>4</w:t>
-        </w:r>
-      </w:fldSimple>
+      <w:r>
+        <w:fldChar w:fldCharType="begin"/>
+      </w:r>
+      <w:r>
+        <w:instrText xml:space="preserve"> SEQ Figura \* ARABIC </w:instrText>
+      </w:r>
+      <w:r>
+        <w:fldChar w:fldCharType="separate"/>
+      </w:r>
+      <w:r>
+        <w:rPr>
+          <w:noProof/>
+        </w:rPr>
+        <w:t>4</w:t>
+      </w:r>
+      <w:r>
+        <w:rPr>
+          <w:noProof/>
+        </w:rPr>
+        <w:fldChar w:fldCharType="end"/>
+      </w:r>
       <w:r>
         <w:t xml:space="preserve"> </w:t>
       </w:r>
@@ -7319,8 +7343,6 @@
         <w:t>), dovranno apparire in questo capitolo.</w:t>
       </w:r>
     </w:p>
-    <w:p/>
-    <w:p/>
     <w:p>
       <w:pPr>
         <w:rPr>
@@ -7344,123 +7366,15 @@
           <w:color w:val="FF0000"/>
           <w:sz w:val="52"/>
         </w:rPr>
-        <w:t>KANBAN BOARD</w:t>
-      </w:r>
-    </w:p>
-    <w:p>
-      <w:r>
-        <w:lastRenderedPageBreak/>
-        <w:t>Stile orizzontale</w:t>
-      </w:r>
-    </w:p>
-    <w:p>
-      <w:pPr>
-        <w:keepNext/>
-        <w:jc w:val="center"/>
-      </w:pPr>
-      <w:r>
-        <w:rPr>
-          <w:noProof/>
-        </w:rPr>
-        <w:drawing>
-          <wp:inline distT="0" distB="0" distL="0" distR="0" wp14:anchorId="49EF31E6" wp14:editId="64779ABE">
-            <wp:extent cx="9000000" cy="4334929"/>
-            <wp:effectExtent l="152400" t="152400" r="353695" b="370840"/>
-            <wp:docPr id="8" name="Immagine 8"/>
-            <wp:cNvGraphicFramePr>
-              <a:graphicFrameLocks xmlns:a="http://schemas.openxmlformats.org/drawingml/2006/main" noChangeAspect="1"/>
-            </wp:cNvGraphicFramePr>
-            <a:graphic xmlns:a="http://schemas.openxmlformats.org/drawingml/2006/main">
-              <a:graphicData uri="http://schemas.openxmlformats.org/drawingml/2006/picture">
-                <pic:pic xmlns:pic="http://schemas.openxmlformats.org/drawingml/2006/picture">
-                  <pic:nvPicPr>
-                    <pic:cNvPr id="0" name="Picture 1"/>
-                    <pic:cNvPicPr>
-                      <a:picLocks noChangeAspect="1" noChangeArrowheads="1"/>
-                    </pic:cNvPicPr>
-                  </pic:nvPicPr>
-                  <pic:blipFill>
-                    <a:blip r:embed="rId14" cstate="print">
-                      <a:extLst>
-                        <a:ext uri="{28A0092B-C50C-407E-A947-70E740481C1C}">
-                          <a14:useLocalDpi xmlns:a14="http://schemas.microsoft.com/office/drawing/2010/main" val="0"/>
-                        </a:ext>
-                      </a:extLst>
-                    </a:blip>
-                    <a:srcRect r="6310"/>
-                    <a:stretch>
-                      <a:fillRect/>
-                    </a:stretch>
-                  </pic:blipFill>
-                  <pic:spPr bwMode="auto">
-                    <a:xfrm>
-                      <a:off x="0" y="0"/>
-                      <a:ext cx="9000000" cy="4334929"/>
-                    </a:xfrm>
-                    <a:prstGeom prst="rect">
-                      <a:avLst/>
-                    </a:prstGeom>
-                    <a:ln>
-                      <a:noFill/>
-                    </a:ln>
-                    <a:effectLst>
-                      <a:outerShdw blurRad="292100" dist="139700" dir="2700000" algn="tl" rotWithShape="0">
-                        <a:srgbClr val="333333">
-                          <a:alpha val="65000"/>
-                        </a:srgbClr>
-                      </a:outerShdw>
-                    </a:effectLst>
-                  </pic:spPr>
-                </pic:pic>
-              </a:graphicData>
-            </a:graphic>
-          </wp:inline>
-        </w:drawing>
-      </w:r>
-    </w:p>
-    <w:p>
-      <w:pPr>
-        <w:pStyle w:val="Didascalia"/>
-      </w:pPr>
-      <w:bookmarkStart w:id="12" w:name="_Toc132978877"/>
-      <w:r>
-        <w:t xml:space="preserve">Figura </w:t>
-      </w:r>
-      <w:fldSimple w:instr=" SEQ Figura \* ARABIC ">
-        <w:r>
-          <w:rPr>
-            <w:noProof/>
-          </w:rPr>
-          <w:t>5</w:t>
-        </w:r>
-      </w:fldSimple>
-      <w:r>
-        <w:t xml:space="preserve"> </w:t>
-      </w:r>
-      <w:r>
-        <w:t xml:space="preserve">Esempio di diagramma di </w:t>
-      </w:r>
-      <w:proofErr w:type="spellStart"/>
-      <w:r>
-        <w:t>Gantt</w:t>
-      </w:r>
-      <w:bookmarkEnd w:id="12"/>
-      <w:proofErr w:type="spellEnd"/>
-    </w:p>
-    <w:p/>
-    <w:p>
-      <w:pPr>
-        <w:sectPr>
-          <w:footerReference w:type="default" r:id="rId15"/>
-          <w:headerReference w:type="first" r:id="rId16"/>
-          <w:footerReference w:type="first" r:id="rId17"/>
-          <w:pgSz w:w="16838" w:h="11906" w:orient="landscape"/>
-          <w:pgMar w:top="720" w:right="720" w:bottom="720" w:left="720" w:header="567" w:footer="567" w:gutter="0"/>
-          <w:cols w:space="720"/>
-          <w:titlePg/>
-          <w:docGrid w:linePitch="354"/>
-        </w:sectPr>
-      </w:pPr>
+        <w:t>KANBAN BOA</w:t>
+      </w:r>
+      <w:r>
+        <w:rPr>
+          <w:color w:val="FF0000"/>
+          <w:sz w:val="52"/>
+        </w:rPr>
+        <w:t>RD</w:t>
+      </w:r>
     </w:p>
     <w:p>
       <w:pPr>
@@ -7471,7 +7385,7 @@
           <w:lang w:val="it-CH"/>
         </w:rPr>
       </w:pPr>
-      <w:bookmarkStart w:id="13" w:name="_Toc124935606"/>
+      <w:bookmarkStart w:id="12" w:name="_Toc124935606"/>
       <w:r>
         <w:rPr>
           <w:lang w:val="it-CH"/>
@@ -7479,7 +7393,7 @@
         <w:lastRenderedPageBreak/>
         <w:t>Analisi dei mezzi</w:t>
       </w:r>
-      <w:bookmarkEnd w:id="13"/>
+      <w:bookmarkEnd w:id="12"/>
     </w:p>
     <w:p>
       <w:pPr>
@@ -7489,166 +7403,150 @@
           <w:lang w:val="it-CH"/>
         </w:rPr>
       </w:pPr>
-      <w:bookmarkStart w:id="14" w:name="_Toc413411419"/>
-      <w:bookmarkStart w:id="15" w:name="_Toc124935607"/>
+      <w:bookmarkStart w:id="13" w:name="_Toc413411419"/>
+      <w:bookmarkStart w:id="14" w:name="_Toc124935607"/>
       <w:r>
         <w:rPr>
           <w:lang w:val="it-CH"/>
         </w:rPr>
         <w:t>Software</w:t>
       </w:r>
+      <w:bookmarkEnd w:id="13"/>
       <w:bookmarkEnd w:id="14"/>
+    </w:p>
+    <w:p>
+      <w:proofErr w:type="spellStart"/>
+      <w:r>
+        <w:t>Python</w:t>
+      </w:r>
+      <w:proofErr w:type="spellEnd"/>
+      <w:r>
+        <w:t xml:space="preserve"> 3.10.</w:t>
+      </w:r>
+      <w:r>
+        <w:t>6</w:t>
+      </w:r>
+    </w:p>
+    <w:p>
+      <w:proofErr w:type="spellStart"/>
+      <w:r>
+        <w:t>Kivy</w:t>
+      </w:r>
+      <w:proofErr w:type="spellEnd"/>
+      <w:r>
+        <w:t xml:space="preserve"> 1.0.9</w:t>
+      </w:r>
+    </w:p>
+    <w:p>
+      <w:proofErr w:type="spellStart"/>
+      <w:r>
+        <w:t>OpenCV</w:t>
+      </w:r>
+      <w:proofErr w:type="spellEnd"/>
+      <w:r>
+        <w:t xml:space="preserve"> </w:t>
+      </w:r>
+      <w:proofErr w:type="spellStart"/>
+      <w:r>
+        <w:rPr>
+          <w:color w:val="FF0000"/>
+        </w:rPr>
+        <w:t>version</w:t>
+      </w:r>
+      <w:proofErr w:type="spellEnd"/>
+    </w:p>
+    <w:p>
+      <w:pPr>
+        <w:rPr>
+          <w:color w:val="FF0000"/>
+        </w:rPr>
+      </w:pPr>
+      <w:proofErr w:type="spellStart"/>
+      <w:r>
+        <w:t>Tkinter</w:t>
+      </w:r>
+      <w:proofErr w:type="spellEnd"/>
+      <w:r>
+        <w:t xml:space="preserve"> </w:t>
+      </w:r>
+      <w:proofErr w:type="spellStart"/>
+      <w:r>
+        <w:rPr>
+          <w:color w:val="FF0000"/>
+        </w:rPr>
+        <w:t>version</w:t>
+      </w:r>
+      <w:proofErr w:type="spellEnd"/>
+    </w:p>
+    <w:p>
+      <w:r>
+        <w:t>Maptolib</w:t>
+      </w:r>
+    </w:p>
+    <w:p>
+      <w:pPr>
+        <w:pStyle w:val="Titolo3"/>
+        <w:rPr>
+          <w:lang w:val="it-CH"/>
+        </w:rPr>
+      </w:pPr>
+      <w:bookmarkStart w:id="15" w:name="_Toc413411420"/>
+      <w:bookmarkStart w:id="16" w:name="_Toc124935608"/>
+      <w:r>
+        <w:rPr>
+          <w:lang w:val="it-CH"/>
+        </w:rPr>
+        <w:t>Hardware</w:t>
+      </w:r>
       <w:bookmarkEnd w:id="15"/>
-    </w:p>
-    <w:p>
-      <w:proofErr w:type="spellStart"/>
-      <w:r>
-        <w:t>Python</w:t>
-      </w:r>
-      <w:proofErr w:type="spellEnd"/>
-      <w:r>
-        <w:t xml:space="preserve"> 3.10.9</w:t>
-      </w:r>
-    </w:p>
-    <w:p>
-      <w:proofErr w:type="spellStart"/>
-      <w:r>
-        <w:t>Kivy</w:t>
-      </w:r>
-      <w:proofErr w:type="spellEnd"/>
-      <w:r>
-        <w:t xml:space="preserve"> 1.0.9</w:t>
-      </w:r>
-    </w:p>
-    <w:p>
-      <w:proofErr w:type="spellStart"/>
-      <w:r>
-        <w:t>OpenCV</w:t>
-      </w:r>
-      <w:proofErr w:type="spellEnd"/>
-      <w:r>
-        <w:t xml:space="preserve"> </w:t>
-      </w:r>
-      <w:proofErr w:type="spellStart"/>
-      <w:r>
-        <w:rPr>
-          <w:color w:val="FF0000"/>
-        </w:rPr>
-        <w:t>version</w:t>
-      </w:r>
-      <w:proofErr w:type="spellEnd"/>
-    </w:p>
-    <w:p>
-      <w:pPr>
-        <w:rPr>
-          <w:color w:val="FF0000"/>
-        </w:rPr>
-      </w:pPr>
-      <w:proofErr w:type="spellStart"/>
-      <w:r>
-        <w:t>Tkinter</w:t>
-      </w:r>
-      <w:proofErr w:type="spellEnd"/>
-      <w:r>
-        <w:t xml:space="preserve"> </w:t>
-      </w:r>
-      <w:proofErr w:type="spellStart"/>
-      <w:r>
-        <w:rPr>
-          <w:color w:val="FF0000"/>
-        </w:rPr>
-        <w:t>version</w:t>
-      </w:r>
-      <w:proofErr w:type="spellEnd"/>
-    </w:p>
-    <w:p>
-      <w:r>
-        <w:t>Maptolib</w:t>
-      </w:r>
-      <w:bookmarkStart w:id="16" w:name="_GoBack"/>
       <w:bookmarkEnd w:id="16"/>
     </w:p>
     <w:p>
-      <w:pPr>
-        <w:pStyle w:val="Titolo3"/>
-        <w:rPr>
-          <w:lang w:val="it-CH"/>
-        </w:rPr>
-      </w:pPr>
-      <w:bookmarkStart w:id="17" w:name="_Toc413411420"/>
-      <w:bookmarkStart w:id="18" w:name="_Toc124935608"/>
-      <w:r>
-        <w:rPr>
-          <w:lang w:val="it-CH"/>
-        </w:rPr>
-        <w:t>Hardware</w:t>
+      <w:r>
+        <w:t>Il nostro prodotto è pensato per essere utilizzato da un computer</w:t>
+      </w:r>
+      <w:r>
+        <w:t>, infatti disponiamo d</w:t>
+      </w:r>
+      <w:r>
+        <w:t>i</w:t>
+      </w:r>
+      <w:r>
+        <w:t xml:space="preserve"> tre computer</w:t>
+      </w:r>
+      <w:r>
+        <w:t>.</w:t>
+      </w:r>
+    </w:p>
+    <w:p>
+      <w:pPr>
+        <w:pStyle w:val="Titolo1"/>
+      </w:pPr>
+      <w:bookmarkStart w:id="17" w:name="_Toc429059808"/>
+      <w:bookmarkStart w:id="18" w:name="_Toc124935609"/>
+      <w:r>
+        <w:t>Progettazione</w:t>
       </w:r>
       <w:bookmarkEnd w:id="17"/>
       <w:bookmarkEnd w:id="18"/>
     </w:p>
     <w:p>
-      <w:r>
-        <w:t xml:space="preserve">Su quale piattaforma dovrà essere eseguito il prodotto? Che hardware particolare è coinvolto nel progetto? Che particolarità e limitazioni presenta? Che </w:t>
-      </w:r>
-      <w:r>
-        <w:t>HW</w:t>
-      </w:r>
-      <w:r>
-        <w:t xml:space="preserve"> sarà disponibile durante lo sviluppo?</w:t>
-      </w:r>
-    </w:p>
-    <w:p/>
-    <w:p>
-      <w:r>
-        <w:t>Il nostro prodotto è pensato per essere utilizzato da un computer</w:t>
-      </w:r>
-      <w:r>
-        <w:t>, infatti disponiamo d</w:t>
-      </w:r>
-      <w:r>
-        <w:t>i</w:t>
-      </w:r>
-      <w:r>
-        <w:t xml:space="preserve"> tre computer</w:t>
-      </w:r>
-      <w:r>
-        <w:t>.</w:t>
-      </w:r>
-    </w:p>
-    <w:p>
-      <w:pPr>
-        <w:pStyle w:val="Titolo1"/>
-      </w:pPr>
-      <w:bookmarkStart w:id="19" w:name="_Toc429059808"/>
-      <w:bookmarkStart w:id="20" w:name="_Toc124935609"/>
-      <w:r>
-        <w:t>Progettazione</w:t>
+      <w:pPr>
+        <w:pStyle w:val="Titolo2"/>
+        <w:rPr>
+          <w:lang w:val="it-CH"/>
+        </w:rPr>
+      </w:pPr>
+      <w:bookmarkStart w:id="19" w:name="_Toc429059809"/>
+      <w:bookmarkStart w:id="20" w:name="_Toc124935610"/>
+      <w:r>
+        <w:rPr>
+          <w:lang w:val="it-CH"/>
+        </w:rPr>
+        <w:t>Design dell’architettura del sistema</w:t>
       </w:r>
       <w:bookmarkEnd w:id="19"/>
       <w:bookmarkEnd w:id="20"/>
-    </w:p>
-    <w:p>
-      <w:pPr>
-        <w:pStyle w:val="Titolo2"/>
-        <w:rPr>
-          <w:lang w:val="it-CH"/>
-        </w:rPr>
-      </w:pPr>
-      <w:bookmarkStart w:id="21" w:name="_Toc429059809"/>
-      <w:bookmarkStart w:id="22" w:name="_Toc124935610"/>
-      <w:r>
-        <w:rPr>
-          <w:lang w:val="it-CH"/>
-        </w:rPr>
-        <w:t>Design dell’architettura del sistema</w:t>
-      </w:r>
-      <w:bookmarkEnd w:id="21"/>
-      <w:bookmarkEnd w:id="22"/>
-    </w:p>
-    <w:p>
-      <w:r>
-        <w:t>Descrive:</w:t>
-      </w:r>
     </w:p>
     <w:p>
       <w:pPr>
@@ -7658,7 +7556,7 @@
         </w:numPr>
       </w:pPr>
       <w:r>
-        <w:t>La struttura del programma/sistema lo schema di rete...</w:t>
+        <w:t>Gli oggetti/moduli/componenti che lo compongono.</w:t>
       </w:r>
     </w:p>
     <w:p>
@@ -7669,17 +7567,6 @@
         </w:numPr>
       </w:pPr>
       <w:r>
-        <w:t>Gli oggetti/moduli/componenti che lo compongono.</w:t>
-      </w:r>
-    </w:p>
-    <w:p>
-      <w:pPr>
-        <w:numPr>
-          <w:ilvl w:val="0"/>
-          <w:numId w:val="10"/>
-        </w:numPr>
-      </w:pPr>
-      <w:r>
         <w:t xml:space="preserve">I flussi di informazione in ingresso ed in uscita e le relative elaborazioni. Può utilizzare </w:t>
       </w:r>
       <w:r>
@@ -7693,22 +7580,6 @@
       </w:r>
     </w:p>
     <w:p>
-      <w:pPr>
-        <w:numPr>
-          <w:ilvl w:val="0"/>
-          <w:numId w:val="10"/>
-        </w:numPr>
-      </w:pPr>
-      <w:r>
-        <w:t xml:space="preserve">Eventuale </w:t>
-      </w:r>
-      <w:proofErr w:type="spellStart"/>
-      <w:r>
-        <w:t>sitemap</w:t>
-      </w:r>
-      <w:proofErr w:type="spellEnd"/>
-    </w:p>
-    <w:p>
       <w:r>
         <w:br w:type="page"/>
       </w:r>
@@ -7720,8 +7591,8 @@
           <w:lang w:val="it-CH"/>
         </w:rPr>
       </w:pPr>
-      <w:bookmarkStart w:id="23" w:name="_Toc429059811"/>
-      <w:bookmarkStart w:id="24" w:name="_Toc124935612"/>
+      <w:bookmarkStart w:id="21" w:name="_Toc429059811"/>
+      <w:bookmarkStart w:id="22" w:name="_Toc124935612"/>
       <w:r>
         <w:rPr>
           <w:lang w:val="it-CH"/>
@@ -7729,8 +7600,8 @@
         <w:lastRenderedPageBreak/>
         <w:t>Design delle interfacce</w:t>
       </w:r>
-      <w:bookmarkEnd w:id="23"/>
-      <w:bookmarkEnd w:id="24"/>
+      <w:bookmarkEnd w:id="21"/>
+      <w:bookmarkEnd w:id="22"/>
     </w:p>
     <w:p>
       <w:r>
@@ -7755,7 +7626,7 @@
                     </pic:cNvPicPr>
                   </pic:nvPicPr>
                   <pic:blipFill>
-                    <a:blip r:embed="rId18">
+                    <a:blip r:embed="rId14">
                       <a:extLst>
                         <a:ext uri="{28A0092B-C50C-407E-A947-70E740481C1C}">
                           <a14:useLocalDpi xmlns:a14="http://schemas.microsoft.com/office/drawing/2010/main" val="0"/>
@@ -7809,16 +7680,16 @@
           <w:lang w:val="it-CH"/>
         </w:rPr>
       </w:pPr>
-      <w:bookmarkStart w:id="25" w:name="_Toc429059812"/>
-      <w:bookmarkStart w:id="26" w:name="_Toc124935613"/>
+      <w:bookmarkStart w:id="23" w:name="_Toc429059812"/>
+      <w:bookmarkStart w:id="24" w:name="_Toc124935613"/>
       <w:r>
         <w:rPr>
           <w:lang w:val="it-CH"/>
         </w:rPr>
         <w:t>Design procedurale</w:t>
       </w:r>
-      <w:bookmarkEnd w:id="25"/>
-      <w:bookmarkEnd w:id="26"/>
+      <w:bookmarkEnd w:id="23"/>
+      <w:bookmarkEnd w:id="24"/>
     </w:p>
     <w:p>
       <w:r>
@@ -7922,7 +7793,7 @@
                     <pic:cNvPicPr/>
                   </pic:nvPicPr>
                   <pic:blipFill>
-                    <a:blip r:embed="rId19"/>
+                    <a:blip r:embed="rId15"/>
                     <a:stretch>
                       <a:fillRect/>
                     </a:stretch>
@@ -7951,29 +7822,35 @@
           <w:lang w:val="it-IT"/>
         </w:rPr>
       </w:pPr>
-      <w:bookmarkStart w:id="27" w:name="_Toc132978878"/>
+      <w:bookmarkStart w:id="25" w:name="_Toc132978878"/>
       <w:r>
         <w:t xml:space="preserve">Figura </w:t>
       </w:r>
-      <w:fldSimple w:instr=" SEQ Figura \* ARABIC ">
-        <w:r>
-          <w:rPr>
-            <w:noProof/>
-          </w:rPr>
-          <w:t>2</w:t>
-        </w:r>
-      </w:fldSimple>
+      <w:r>
+        <w:fldChar w:fldCharType="begin"/>
+      </w:r>
+      <w:r>
+        <w:instrText xml:space="preserve"> SEQ Figura \* ARABIC </w:instrText>
+      </w:r>
+      <w:r>
+        <w:fldChar w:fldCharType="separate"/>
+      </w:r>
+      <w:r>
+        <w:rPr>
+          <w:noProof/>
+        </w:rPr>
+        <w:t>2</w:t>
+      </w:r>
+      <w:r>
+        <w:rPr>
+          <w:noProof/>
+        </w:rPr>
+        <w:fldChar w:fldCharType="end"/>
+      </w:r>
       <w:r>
         <w:t xml:space="preserve"> Diagramma di flusso</w:t>
       </w:r>
-      <w:bookmarkEnd w:id="27"/>
-    </w:p>
-    <w:p>
-      <w:pPr>
-        <w:rPr>
-          <w:lang w:val="it-IT"/>
-        </w:rPr>
-      </w:pPr>
+      <w:bookmarkEnd w:id="25"/>
     </w:p>
     <w:p>
       <w:pPr>
@@ -8003,7 +7880,7 @@
                     <pic:cNvPicPr/>
                   </pic:nvPicPr>
                   <pic:blipFill>
-                    <a:blip r:embed="rId20"/>
+                    <a:blip r:embed="rId16"/>
                     <a:stretch>
                       <a:fillRect/>
                     </a:stretch>
@@ -8029,29 +7906,37 @@
         <w:pStyle w:val="Didascalia"/>
         <w:jc w:val="center"/>
       </w:pPr>
-      <w:bookmarkStart w:id="28" w:name="_Toc132978879"/>
+      <w:bookmarkStart w:id="26" w:name="_Toc132978879"/>
       <w:r>
         <w:t xml:space="preserve">Figura </w:t>
       </w:r>
-      <w:fldSimple w:instr=" SEQ Figura \* ARABIC ">
-        <w:r>
-          <w:rPr>
-            <w:noProof/>
-          </w:rPr>
-          <w:t>3</w:t>
-        </w:r>
-      </w:fldSimple>
+      <w:r>
+        <w:fldChar w:fldCharType="begin"/>
+      </w:r>
+      <w:r>
+        <w:instrText xml:space="preserve"> SEQ Figura \* ARABIC </w:instrText>
+      </w:r>
+      <w:r>
+        <w:fldChar w:fldCharType="separate"/>
+      </w:r>
+      <w:r>
+        <w:rPr>
+          <w:noProof/>
+        </w:rPr>
+        <w:t>3</w:t>
+      </w:r>
+      <w:r>
+        <w:rPr>
+          <w:noProof/>
+        </w:rPr>
+        <w:fldChar w:fldCharType="end"/>
+      </w:r>
       <w:r>
         <w:t xml:space="preserve"> Diagramma opzioni varie</w:t>
       </w:r>
-      <w:bookmarkEnd w:id="28"/>
-    </w:p>
-    <w:p>
-      <w:pPr>
-        <w:rPr>
-          <w:lang w:val="it-IT"/>
-        </w:rPr>
-      </w:pPr>
+      <w:bookmarkStart w:id="27" w:name="_GoBack"/>
+      <w:bookmarkEnd w:id="26"/>
+      <w:bookmarkEnd w:id="27"/>
     </w:p>
     <w:p>
       <w:r>
@@ -8062,21 +7947,21 @@
       <w:pPr>
         <w:pStyle w:val="Titolo1"/>
       </w:pPr>
-      <w:bookmarkStart w:id="29" w:name="_Toc461179222"/>
-      <w:bookmarkStart w:id="30" w:name="_Toc124935614"/>
+      <w:bookmarkStart w:id="28" w:name="_Toc461179222"/>
+      <w:bookmarkStart w:id="29" w:name="_Toc124935614"/>
       <w:r>
         <w:lastRenderedPageBreak/>
         <w:t>Implementazione</w:t>
       </w:r>
+      <w:bookmarkEnd w:id="28"/>
       <w:bookmarkEnd w:id="29"/>
-      <w:bookmarkEnd w:id="30"/>
     </w:p>
     <w:p>
       <w:pPr>
         <w:pStyle w:val="Titolo2"/>
       </w:pPr>
-      <w:bookmarkStart w:id="31" w:name="_Toc461179223"/>
-      <w:bookmarkStart w:id="32" w:name="_Toc124935615"/>
+      <w:bookmarkStart w:id="30" w:name="_Toc461179223"/>
+      <w:bookmarkStart w:id="31" w:name="_Toc124935615"/>
       <w:r>
         <w:t>Controllo path per immagine</w:t>
       </w:r>
@@ -10036,26 +9921,26 @@
         <w:lastRenderedPageBreak/>
         <w:t>Test</w:t>
       </w:r>
+      <w:bookmarkEnd w:id="30"/>
       <w:bookmarkEnd w:id="31"/>
+    </w:p>
+    <w:p>
+      <w:pPr>
+        <w:pStyle w:val="Titolo2"/>
+        <w:rPr>
+          <w:lang w:val="it-CH"/>
+        </w:rPr>
+      </w:pPr>
+      <w:bookmarkStart w:id="32" w:name="_Toc461179224"/>
+      <w:bookmarkStart w:id="33" w:name="_Toc124935616"/>
+      <w:r>
+        <w:rPr>
+          <w:lang w:val="it-CH"/>
+        </w:rPr>
+        <w:t>Protocollo di test</w:t>
+      </w:r>
       <w:bookmarkEnd w:id="32"/>
-    </w:p>
-    <w:p>
-      <w:pPr>
-        <w:pStyle w:val="Titolo2"/>
-        <w:rPr>
-          <w:lang w:val="it-CH"/>
-        </w:rPr>
-      </w:pPr>
-      <w:bookmarkStart w:id="33" w:name="_Toc461179224"/>
-      <w:bookmarkStart w:id="34" w:name="_Toc124935616"/>
-      <w:r>
-        <w:rPr>
-          <w:lang w:val="it-CH"/>
-        </w:rPr>
-        <w:t>Protocollo di test</w:t>
-      </w:r>
       <w:bookmarkEnd w:id="33"/>
-      <w:bookmarkEnd w:id="34"/>
     </w:p>
     <w:tbl>
       <w:tblPr>
@@ -10536,7 +10421,7 @@
                 <w:lang w:val="it-CH"/>
               </w:rPr>
             </w:pPr>
-            <w:bookmarkStart w:id="35" w:name="_Toc461179225"/>
+            <w:bookmarkStart w:id="34" w:name="_Toc461179225"/>
             <w:r>
               <w:rPr>
                 <w:b/>
@@ -14125,7 +14010,7 @@
                 <w:lang w:val="it-CH"/>
               </w:rPr>
             </w:pPr>
-            <w:bookmarkStart w:id="36" w:name="_Toc124935617"/>
+            <w:bookmarkStart w:id="35" w:name="_Toc124935617"/>
             <w:r>
               <w:rPr>
                 <w:b/>
@@ -16049,8 +15934,8 @@
         <w:lastRenderedPageBreak/>
         <w:t>Risultati test</w:t>
       </w:r>
+      <w:bookmarkEnd w:id="34"/>
       <w:bookmarkEnd w:id="35"/>
-      <w:bookmarkEnd w:id="36"/>
     </w:p>
     <w:tbl>
       <w:tblPr>
@@ -16445,33 +16330,33 @@
           <w:lang w:val="it-CH"/>
         </w:rPr>
       </w:pPr>
-      <w:bookmarkStart w:id="37" w:name="_Toc461179226"/>
-      <w:bookmarkStart w:id="38" w:name="_Toc124935618"/>
+      <w:bookmarkStart w:id="36" w:name="_Toc461179226"/>
+      <w:bookmarkStart w:id="37" w:name="_Toc124935618"/>
       <w:r>
         <w:rPr>
           <w:lang w:val="it-CH"/>
         </w:rPr>
         <w:t>Mancanze/limitazioni conosciute</w:t>
       </w:r>
+      <w:bookmarkEnd w:id="36"/>
       <w:bookmarkEnd w:id="37"/>
+    </w:p>
+    <w:p>
+      <w:r>
+        <w:t>Descrizione con motivazione di eventuali elementi mancanti o non completamente implementati, al di fuori dei test case. Non devono essere riportati gli errori e i problemi riscontrati e poi risolti durante il progetto.</w:t>
+      </w:r>
+    </w:p>
+    <w:p>
+      <w:pPr>
+        <w:pStyle w:val="Titolo1"/>
+      </w:pPr>
+      <w:bookmarkStart w:id="38" w:name="_Toc461179227"/>
+      <w:bookmarkStart w:id="39" w:name="_Toc124935619"/>
+      <w:r>
+        <w:t>Consuntivo</w:t>
+      </w:r>
       <w:bookmarkEnd w:id="38"/>
-    </w:p>
-    <w:p>
-      <w:r>
-        <w:t>Descrizione con motivazione di eventuali elementi mancanti o non completamente implementati, al di fuori dei test case. Non devono essere riportati gli errori e i problemi riscontrati e poi risolti durante il progetto.</w:t>
-      </w:r>
-    </w:p>
-    <w:p>
-      <w:pPr>
-        <w:pStyle w:val="Titolo1"/>
-      </w:pPr>
-      <w:bookmarkStart w:id="39" w:name="_Toc461179227"/>
-      <w:bookmarkStart w:id="40" w:name="_Toc124935619"/>
-      <w:r>
-        <w:t>Consuntivo</w:t>
-      </w:r>
       <w:bookmarkEnd w:id="39"/>
-      <w:bookmarkEnd w:id="40"/>
     </w:p>
     <w:p>
       <w:r>
@@ -16503,10 +16388,10 @@
     <w:p>
       <w:pPr>
         <w:sectPr>
-          <w:headerReference w:type="default" r:id="rId21"/>
-          <w:footerReference w:type="default" r:id="rId22"/>
-          <w:headerReference w:type="first" r:id="rId23"/>
-          <w:footerReference w:type="first" r:id="rId24"/>
+          <w:headerReference w:type="default" r:id="rId17"/>
+          <w:footerReference w:type="default" r:id="rId18"/>
+          <w:headerReference w:type="first" r:id="rId19"/>
+          <w:footerReference w:type="first" r:id="rId20"/>
           <w:pgSz w:w="11906" w:h="16838"/>
           <w:pgMar w:top="1985" w:right="1134" w:bottom="1418" w:left="1134" w:header="567" w:footer="567" w:gutter="0"/>
           <w:cols w:space="720"/>
@@ -16658,7 +16543,7 @@
                     </pic:cNvPicPr>
                   </pic:nvPicPr>
                   <pic:blipFill>
-                    <a:blip r:embed="rId14" cstate="print">
+                    <a:blip r:embed="rId21" cstate="print">
                       <a:extLst>
                         <a:ext uri="{28A0092B-C50C-407E-A947-70E740481C1C}">
                           <a14:useLocalDpi xmlns:a14="http://schemas.microsoft.com/office/drawing/2010/main" val="0"/>
@@ -16700,18 +16585,31 @@
       <w:pPr>
         <w:pStyle w:val="Didascalia"/>
       </w:pPr>
-      <w:bookmarkStart w:id="41" w:name="_Toc132978880"/>
+      <w:bookmarkStart w:id="40" w:name="_Toc132978880"/>
       <w:r>
         <w:t xml:space="preserve">Figura </w:t>
       </w:r>
-      <w:fldSimple w:instr=" SEQ Figura \* ARABIC ">
-        <w:r>
-          <w:rPr>
-            <w:noProof/>
-          </w:rPr>
-          <w:t>8</w:t>
-        </w:r>
-      </w:fldSimple>
+      <w:r>
+        <w:fldChar w:fldCharType="begin"/>
+      </w:r>
+      <w:r>
+        <w:instrText xml:space="preserve"> SEQ Figura \* ARABIC </w:instrText>
+      </w:r>
+      <w:r>
+        <w:fldChar w:fldCharType="separate"/>
+      </w:r>
+      <w:r>
+        <w:rPr>
+          <w:noProof/>
+        </w:rPr>
+        <w:t>8</w:t>
+      </w:r>
+      <w:r>
+        <w:rPr>
+          <w:noProof/>
+        </w:rPr>
+        <w:fldChar w:fldCharType="end"/>
+      </w:r>
       <w:r>
         <w:t xml:space="preserve"> </w:t>
       </w:r>
@@ -16726,14 +16624,14 @@
       <w:r>
         <w:t xml:space="preserve"> consuntivo</w:t>
       </w:r>
-      <w:bookmarkEnd w:id="41"/>
+      <w:bookmarkEnd w:id="40"/>
     </w:p>
     <w:p/>
     <w:p>
       <w:pPr>
         <w:sectPr>
-          <w:headerReference w:type="first" r:id="rId25"/>
-          <w:footerReference w:type="first" r:id="rId26"/>
+          <w:headerReference w:type="first" r:id="rId22"/>
+          <w:footerReference w:type="first" r:id="rId23"/>
           <w:pgSz w:w="16838" w:h="11906" w:orient="landscape"/>
           <w:pgMar w:top="720" w:right="720" w:bottom="720" w:left="720" w:header="567" w:footer="567" w:gutter="0"/>
           <w:cols w:space="720"/>
@@ -16746,21 +16644,69 @@
       <w:pPr>
         <w:pStyle w:val="Titolo1"/>
       </w:pPr>
-      <w:bookmarkStart w:id="42" w:name="_Toc461179228"/>
-      <w:bookmarkStart w:id="43" w:name="_Toc124935620"/>
+      <w:bookmarkStart w:id="41" w:name="_Toc461179228"/>
+      <w:bookmarkStart w:id="42" w:name="_Toc124935620"/>
       <w:r>
         <w:lastRenderedPageBreak/>
         <w:t>Conclusioni</w:t>
       </w:r>
+      <w:bookmarkEnd w:id="41"/>
       <w:bookmarkEnd w:id="42"/>
+    </w:p>
+    <w:p>
+      <w:r>
+        <w:t xml:space="preserve">Siamo molto contenti del risultato della nostra soluzione, non pensiamo cambi il mondo, ma nemmeno che sia marginale. Anche se già presente nel web siamo convinti che averne una versione applicativa sia molto comoda, infatti questa è anche molto facilmente </w:t>
+      </w:r>
+      <w:r>
+        <w:t>modificarla per possibili sviluppi futuri</w:t>
+      </w:r>
+    </w:p>
+    <w:p>
+      <w:pPr>
+        <w:pStyle w:val="Titolo2"/>
+        <w:rPr>
+          <w:lang w:val="it-CH"/>
+        </w:rPr>
+      </w:pPr>
+      <w:bookmarkStart w:id="43" w:name="_Toc461179229"/>
+      <w:bookmarkStart w:id="44" w:name="_Toc124935621"/>
+      <w:r>
+        <w:rPr>
+          <w:lang w:val="it-CH"/>
+        </w:rPr>
+        <w:t>Sviluppi futuri</w:t>
+      </w:r>
       <w:bookmarkEnd w:id="43"/>
-    </w:p>
-    <w:p>
-      <w:r>
-        <w:t xml:space="preserve">Siamo molto contenti del risultato della nostra soluzione, non pensiamo cambi il mondo, ma nemmeno che sia marginale. Anche se già presente nel web siamo convinti che averne una versione applicativa sia molto comoda, infatti questa è anche molto facilmente </w:t>
-      </w:r>
-      <w:r>
-        <w:t>modificarla per possibili sviluppi futuri</w:t>
+      <w:bookmarkEnd w:id="44"/>
+    </w:p>
+    <w:p>
+      <w:r>
+        <w:t xml:space="preserve">Abbiamo ipotizzato molti possibili sviluppi futuri, tra questi abbiamo l’idea di aumentare la gamma delle immagini sulla quale è possibile applicare l’effetto </w:t>
+      </w:r>
+      <w:proofErr w:type="spellStart"/>
+      <w:r>
+        <w:t>worldcloud</w:t>
+      </w:r>
+      <w:proofErr w:type="spellEnd"/>
+      <w:r>
+        <w:t>, che può sembrare una cosa banale, ma richiede diverso tempo per trovare o sviluppare un ricercatore di bordi più avanzato.</w:t>
+      </w:r>
+    </w:p>
+    <w:p>
+      <w:r>
+        <w:t>Durante l’implementazione avevamo anche pensato all’inserimento delle parole in obliquo</w:t>
+      </w:r>
+      <w:r>
+        <w:t xml:space="preserve">, anche di permettere all’utente di decidere il colore delle parole oppure di </w:t>
+      </w:r>
+      <w:r>
+        <w:rPr>
+          <w:color w:val="FF0000"/>
+        </w:rPr>
+        <w:t>scrivere le parole all’interno di altre</w:t>
+      </w:r>
+      <w:r>
+        <w:t>.</w:t>
       </w:r>
     </w:p>
     <w:p>
@@ -16770,92 +16716,111 @@
           <w:lang w:val="it-CH"/>
         </w:rPr>
       </w:pPr>
-      <w:bookmarkStart w:id="44" w:name="_Toc461179229"/>
-      <w:bookmarkStart w:id="45" w:name="_Toc124935621"/>
+      <w:bookmarkStart w:id="45" w:name="_Toc461179230"/>
+      <w:bookmarkStart w:id="46" w:name="_Toc124935622"/>
       <w:r>
         <w:rPr>
           <w:lang w:val="it-CH"/>
         </w:rPr>
-        <w:t>Sviluppi futuri</w:t>
-      </w:r>
-      <w:bookmarkEnd w:id="44"/>
+        <w:t>Considerazioni personali</w:t>
+      </w:r>
       <w:bookmarkEnd w:id="45"/>
-    </w:p>
-    <w:p>
-      <w:r>
-        <w:t xml:space="preserve">Abbiamo ipotizzato molti possibili sviluppi futuri, tra questi abbiamo l’idea di aumentare la gamma delle immagini sulla quale è possibile applicare l’effetto </w:t>
+      <w:bookmarkEnd w:id="46"/>
+    </w:p>
+    <w:p>
+      <w:pPr>
+        <w:rPr>
+          <w:i/>
+        </w:rPr>
+      </w:pPr>
+      <w:r>
+        <w:rPr>
+          <w:i/>
+        </w:rPr>
+        <w:t>Alessandro:</w:t>
+      </w:r>
+    </w:p>
+    <w:p>
+      <w:r>
+        <w:t>Ho messo</w:t>
+      </w:r>
+      <w:r>
+        <w:t xml:space="preserve"> dedizione, impegno e disciplina in questo lavoro, ho lasciato la mia anima.</w:t>
+      </w:r>
+    </w:p>
+    <w:p>
+      <w:r>
+        <w:t xml:space="preserve">Durante la realizzazione di questo progetto </w:t>
+      </w:r>
+      <w:r>
+        <w:t xml:space="preserve">mi sono reso utile sia creando che supportando i miei compagni e ho conquistato la loro fiducia. Ho imparato a lavorare in </w:t>
       </w:r>
       <w:proofErr w:type="spellStart"/>
       <w:r>
-        <w:t>worldcloud</w:t>
+        <w:t>python</w:t>
       </w:r>
       <w:proofErr w:type="spellEnd"/>
       <w:r>
-        <w:t>, che può sembrare una cosa banale, ma richiede diverso tempo per trovare o sviluppare un ricercatore di bordi più avanzato.</w:t>
-      </w:r>
-    </w:p>
-    <w:p>
-      <w:r>
-        <w:t>Durante l’implementazione avevamo anche pensato all’inserimento delle parole in obliquo</w:t>
-      </w:r>
-      <w:r>
-        <w:t xml:space="preserve">, anche di permettere all’utente di decidere il colore delle parole oppure di </w:t>
-      </w:r>
-      <w:r>
-        <w:rPr>
-          <w:color w:val="FF0000"/>
-        </w:rPr>
-        <w:t>scrivere le parole all’interno di altre</w:t>
-      </w:r>
+        <w:t xml:space="preserve">, ho ampliato le mie conoscenze di </w:t>
+      </w:r>
+      <w:proofErr w:type="spellStart"/>
+      <w:r>
+        <w:t>opencv</w:t>
+      </w:r>
+      <w:proofErr w:type="spellEnd"/>
+      <w:r>
+        <w:t xml:space="preserve"> e soprattutto non sono impazzito ad utilizzare </w:t>
+      </w:r>
+      <w:proofErr w:type="spellStart"/>
+      <w:r>
+        <w:t>kivy</w:t>
+      </w:r>
+      <w:proofErr w:type="spellEnd"/>
       <w:r>
         <w:t>.</w:t>
       </w:r>
     </w:p>
     <w:p>
-      <w:pPr>
-        <w:pStyle w:val="Titolo2"/>
-        <w:rPr>
-          <w:lang w:val="it-CH"/>
-        </w:rPr>
-      </w:pPr>
-      <w:bookmarkStart w:id="46" w:name="_Toc461179230"/>
-      <w:bookmarkStart w:id="47" w:name="_Toc124935622"/>
-      <w:r>
-        <w:rPr>
-          <w:lang w:val="it-CH"/>
-        </w:rPr>
-        <w:t>Considerazioni personali</w:t>
-      </w:r>
-      <w:bookmarkEnd w:id="46"/>
-      <w:bookmarkEnd w:id="47"/>
-    </w:p>
-    <w:p>
-      <w:pPr>
+      <w:r>
+        <w:t>Credo di aver raggiunto tutti i traguardi che bramavo, oramai mi sento completo, grazie a questo progetto mi sono formato moltissimo e per questa volta sono contento di averne preso parte.</w:t>
+      </w:r>
+    </w:p>
+    <w:p>
+      <w:r>
         <w:rPr>
           <w:i/>
         </w:rPr>
-      </w:pPr>
+        <w:t>C</w:t>
+      </w:r>
       <w:r>
         <w:rPr>
           <w:i/>
         </w:rPr>
-        <w:t>Alessandro:</w:t>
-      </w:r>
-    </w:p>
-    <w:p>
-      <w:r>
-        <w:t>Ho messo</w:t>
-      </w:r>
-      <w:r>
-        <w:t xml:space="preserve"> dedizione, impegno e disciplina in questo lavoro, ho lasciato la mia anima.</w:t>
-      </w:r>
-    </w:p>
-    <w:p>
-      <w:r>
-        <w:t xml:space="preserve">Durante la realizzazione di questo progetto </w:t>
-      </w:r>
-      <w:r>
-        <w:t xml:space="preserve">mi sono reso utile sia creando che supportando i miei compagni e ho conquistato la loro fiducia. Ho imparato a lavorare in </w:t>
+        <w:t>h</w:t>
+      </w:r>
+      <w:r>
+        <w:rPr>
+          <w:i/>
+        </w:rPr>
+        <w:t>ristian:</w:t>
+      </w:r>
+    </w:p>
+    <w:p>
+      <w:pPr>
+        <w:rPr>
+          <w:i/>
+        </w:rPr>
+      </w:pPr>
+      <w:r>
+        <w:rPr>
+          <w:i/>
+        </w:rPr>
+        <w:t>Edoardo:</w:t>
+      </w:r>
+    </w:p>
+    <w:p>
+      <w:r>
+        <w:t xml:space="preserve">La risoluzione di questo progetto mi ha insegnato diverse cose, tra le quali sicuramente è l’utilizzo del linguaggio </w:t>
       </w:r>
       <w:proofErr w:type="spellStart"/>
       <w:r>
@@ -16863,91 +16828,24 @@
       </w:r>
       <w:proofErr w:type="spellEnd"/>
       <w:r>
-        <w:t xml:space="preserve">, ho ampliato le mie conoscenze di </w:t>
+        <w:t>. L’ho trovato interessante non avendolo mai utilizzato prima, anche se ha portato alcune considerazioni negative dal mio punto di vista.</w:t>
+      </w:r>
+    </w:p>
+    <w:p>
+      <w:r>
+        <w:t>Ma tutto sommato sono contento della mia esperienza con esso.</w:t>
+      </w:r>
+    </w:p>
+    <w:p>
+      <w:r>
+        <w:t xml:space="preserve">Il progetto in </w:t>
       </w:r>
       <w:proofErr w:type="spellStart"/>
       <w:r>
-        <w:t>opencv</w:t>
+        <w:t>sè</w:t>
       </w:r>
       <w:proofErr w:type="spellEnd"/>
       <w:r>
-        <w:t xml:space="preserve"> e soprattutto non sono impazzito ad utilizzare </w:t>
-      </w:r>
-      <w:proofErr w:type="spellStart"/>
-      <w:r>
-        <w:t>kivy</w:t>
-      </w:r>
-      <w:proofErr w:type="spellEnd"/>
-      <w:r>
-        <w:t>.</w:t>
-      </w:r>
-    </w:p>
-    <w:p>
-      <w:r>
-        <w:t>Credo di aver raggiunto tutti i traguardi che bramavo, oramai mi sento completo, grazie a questo progetto mi sono formato moltissimo e per questa volta sono contento di averne preso parte.</w:t>
-      </w:r>
-    </w:p>
-    <w:p>
-      <w:r>
-        <w:rPr>
-          <w:i/>
-        </w:rPr>
-        <w:t>C</w:t>
-      </w:r>
-      <w:r>
-        <w:rPr>
-          <w:i/>
-        </w:rPr>
-        <w:t>h</w:t>
-      </w:r>
-      <w:r>
-        <w:rPr>
-          <w:i/>
-        </w:rPr>
-        <w:t>ristian:</w:t>
-      </w:r>
-    </w:p>
-    <w:p>
-      <w:pPr>
-        <w:rPr>
-          <w:i/>
-        </w:rPr>
-      </w:pPr>
-      <w:r>
-        <w:rPr>
-          <w:i/>
-        </w:rPr>
-        <w:t>Edoardo:</w:t>
-      </w:r>
-    </w:p>
-    <w:p>
-      <w:r>
-        <w:t xml:space="preserve">La risoluzione di questo progetto mi ha insegnato diverse cose, tra le quali sicuramente è l’utilizzo del linguaggio </w:t>
-      </w:r>
-      <w:proofErr w:type="spellStart"/>
-      <w:r>
-        <w:t>python</w:t>
-      </w:r>
-      <w:proofErr w:type="spellEnd"/>
-      <w:r>
-        <w:t>. L’ho trovato interessante non avendolo mai utilizzato prima, anche se ha portato alcune considerazioni negative dal mio punto di vista.</w:t>
-      </w:r>
-    </w:p>
-    <w:p>
-      <w:r>
-        <w:t>Ma tutto sommato sono contento della mia esperienza con esso.</w:t>
-      </w:r>
-    </w:p>
-    <w:p>
-      <w:r>
-        <w:t xml:space="preserve">Il progetto in </w:t>
-      </w:r>
-      <w:proofErr w:type="spellStart"/>
-      <w:r>
-        <w:t>sè</w:t>
-      </w:r>
-      <w:proofErr w:type="spellEnd"/>
-      <w:r>
         <w:t xml:space="preserve"> essendo il primo di gruppo mi ha tranquillizzato molto, infatti vedendo i requisiti con la certezza di dover fare tutto </w:t>
       </w:r>
       <w:r>
@@ -16961,7 +16859,7 @@
           <w:b/>
         </w:rPr>
       </w:pPr>
-      <w:bookmarkStart w:id="48" w:name="_Toc461179231"/>
+      <w:bookmarkStart w:id="47" w:name="_Toc461179231"/>
       <w:r>
         <w:br w:type="page"/>
       </w:r>
@@ -16970,31 +16868,31 @@
       <w:pPr>
         <w:pStyle w:val="Titolo1"/>
       </w:pPr>
-      <w:bookmarkStart w:id="49" w:name="_Toc124935623"/>
+      <w:bookmarkStart w:id="48" w:name="_Toc124935623"/>
       <w:r>
         <w:lastRenderedPageBreak/>
         <w:t>Bibliografia</w:t>
       </w:r>
+      <w:bookmarkEnd w:id="47"/>
       <w:bookmarkEnd w:id="48"/>
+    </w:p>
+    <w:p>
+      <w:pPr>
+        <w:pStyle w:val="Titolo2"/>
+        <w:rPr>
+          <w:lang w:val="it-CH"/>
+        </w:rPr>
+      </w:pPr>
+      <w:bookmarkStart w:id="49" w:name="_Toc461179234"/>
+      <w:bookmarkStart w:id="50" w:name="_Toc124935626"/>
+      <w:r>
+        <w:rPr>
+          <w:lang w:val="it-CH"/>
+        </w:rPr>
+        <w:t>Sitografia</w:t>
+      </w:r>
       <w:bookmarkEnd w:id="49"/>
-    </w:p>
-    <w:p>
-      <w:pPr>
-        <w:pStyle w:val="Titolo2"/>
-        <w:rPr>
-          <w:lang w:val="it-CH"/>
-        </w:rPr>
-      </w:pPr>
-      <w:bookmarkStart w:id="50" w:name="_Toc461179234"/>
-      <w:bookmarkStart w:id="51" w:name="_Toc124935626"/>
-      <w:r>
-        <w:rPr>
-          <w:lang w:val="it-CH"/>
-        </w:rPr>
-        <w:t>Sitografia</w:t>
-      </w:r>
       <w:bookmarkEnd w:id="50"/>
-      <w:bookmarkEnd w:id="51"/>
     </w:p>
     <w:p>
       <w:pPr>
@@ -17092,7 +16990,7 @@
       </w:r>
     </w:p>
     <w:p>
-      <w:bookmarkStart w:id="52" w:name="_Toc461179235"/>
+      <w:bookmarkStart w:id="51" w:name="_Toc461179235"/>
     </w:p>
     <w:p>
       <w:pPr>
@@ -17112,12 +17010,12 @@
       <w:pPr>
         <w:pStyle w:val="Titolo1"/>
       </w:pPr>
-      <w:bookmarkStart w:id="53" w:name="_Toc124935627"/>
+      <w:bookmarkStart w:id="52" w:name="_Toc124935627"/>
       <w:r>
         <w:lastRenderedPageBreak/>
         <w:t>Glossario</w:t>
       </w:r>
-      <w:bookmarkEnd w:id="53"/>
+      <w:bookmarkEnd w:id="52"/>
     </w:p>
     <w:tbl>
       <w:tblPr>
@@ -17277,11 +17175,11 @@
       <w:pPr>
         <w:pStyle w:val="Titolo1"/>
       </w:pPr>
-      <w:bookmarkStart w:id="54" w:name="_Toc124935628"/>
+      <w:bookmarkStart w:id="53" w:name="_Toc124935628"/>
       <w:r>
         <w:t>Indice delle figure</w:t>
       </w:r>
-      <w:bookmarkEnd w:id="54"/>
+      <w:bookmarkEnd w:id="53"/>
     </w:p>
     <w:p>
       <w:pPr>
@@ -17733,12 +17631,12 @@
       <w:pPr>
         <w:pStyle w:val="Titolo1"/>
       </w:pPr>
-      <w:bookmarkStart w:id="55" w:name="_Toc124935629"/>
+      <w:bookmarkStart w:id="54" w:name="_Toc124935629"/>
       <w:r>
         <w:t>Allegati</w:t>
       </w:r>
-      <w:bookmarkEnd w:id="52"/>
-      <w:bookmarkEnd w:id="55"/>
+      <w:bookmarkEnd w:id="51"/>
+      <w:bookmarkEnd w:id="54"/>
     </w:p>
     <w:p>
       <w:pPr>
@@ -17827,8 +17725,8 @@
       </w:r>
     </w:p>
     <w:sectPr>
-      <w:headerReference w:type="first" r:id="rId27"/>
-      <w:footerReference w:type="first" r:id="rId28"/>
+      <w:headerReference w:type="first" r:id="rId24"/>
+      <w:footerReference w:type="first" r:id="rId25"/>
       <w:pgSz w:w="11906" w:h="16838"/>
       <w:pgMar w:top="1985" w:right="1134" w:bottom="1418" w:left="1134" w:header="567" w:footer="567" w:gutter="0"/>
       <w:cols w:space="720"/>
@@ -18202,140 +18100,6 @@
       <w:rPr>
         <w:sz w:val="20"/>
       </w:rPr>
-      <w:t>Pinco Pallino</w:t>
-    </w:r>
-    <w:r>
-      <w:rPr>
-        <w:sz w:val="20"/>
-      </w:rPr>
-      <w:tab/>
-    </w:r>
-    <w:r>
-      <w:rPr>
-        <w:sz w:val="20"/>
-      </w:rPr>
-      <w:fldChar w:fldCharType="begin"/>
-    </w:r>
-    <w:r>
-      <w:rPr>
-        <w:sz w:val="20"/>
-      </w:rPr>
-      <w:instrText xml:space="preserve"> FILENAME </w:instrText>
-    </w:r>
-    <w:r>
-      <w:rPr>
-        <w:sz w:val="20"/>
-      </w:rPr>
-      <w:fldChar w:fldCharType="separate"/>
-    </w:r>
-    <w:r>
-      <w:rPr>
-        <w:noProof/>
-        <w:sz w:val="20"/>
-      </w:rPr>
-      <w:t>D2. Modello documentazione progetto v2.docx</w:t>
-    </w:r>
-    <w:r>
-      <w:rPr>
-        <w:noProof/>
-        <w:sz w:val="20"/>
-      </w:rPr>
-      <w:fldChar w:fldCharType="end"/>
-    </w:r>
-    <w:r>
-      <w:rPr>
-        <w:sz w:val="20"/>
-      </w:rPr>
-      <w:tab/>
-      <w:t xml:space="preserve">11.01.2021 </w:t>
-    </w:r>
-  </w:p>
-</w:ftr>
-</file>
-
-<file path=word/footer4.xml><?xml version="1.0" encoding="utf-8"?>
-<w:ftr xmlns:wpc="http://schemas.microsoft.com/office/word/2010/wordprocessingCanvas" xmlns:cx="http://schemas.microsoft.com/office/drawing/2014/chartex" xmlns:cx1="http://schemas.microsoft.com/office/drawing/2015/9/8/chartex" xmlns:cx2="http://schemas.microsoft.com/office/drawing/2015/10/21/chartex" xmlns:cx3="http://schemas.microsoft.com/office/drawing/2016/5/9/chartex" xmlns:cx4="http://schemas.microsoft.com/office/drawing/2016/5/10/chartex" xmlns:cx5="http://schemas.microsoft.com/office/drawing/2016/5/11/chartex" xmlns:cx6="http://schemas.microsoft.com/office/drawing/2016/5/12/chartex" xmlns:cx7="http://schemas.microsoft.com/office/drawing/2016/5/13/chartex" xmlns:cx8="http://schemas.microsoft.com/office/drawing/2016/5/14/chartex" xmlns:mc="http://schemas.openxmlformats.org/markup-compatibility/2006" xmlns:aink="http://schemas.microsoft.com/office/drawing/2016/ink" xmlns:am3d="http://schemas.microsoft.com/office/drawing/2017/model3d" xmlns:o="urn:schemas-microsoft-com:office:office" xmlns:r="http://schemas.openxmlformats.org/officeDocument/2006/relationships" xmlns:m="http://schemas.openxmlformats.org/officeDocument/2006/math" xmlns:v="urn:schemas-microsoft-com:vml" xmlns:wp14="http://schemas.microsoft.com/office/word/2010/wordprocessingDrawing" xmlns:wp="http://schemas.openxmlformats.org/drawingml/2006/wordprocessingDrawing" xmlns:w10="urn:schemas-microsoft-com:office:word" xmlns:w="http://schemas.openxmlformats.org/wordprocessingml/2006/main" xmlns:w14="http://schemas.microsoft.com/office/word/2010/wordml" xmlns:w15="http://schemas.microsoft.com/office/word/2012/wordml" xmlns:w16cid="http://schemas.microsoft.com/office/word/2016/wordml/cid" xmlns:w16se="http://schemas.microsoft.com/office/word/2015/wordml/symex" xmlns:wpg="http://schemas.microsoft.com/office/word/2010/wordprocessingGroup" xmlns:wpi="http://schemas.microsoft.com/office/word/2010/wordprocessingInk" xmlns:wne="http://schemas.microsoft.com/office/word/2006/wordml" xmlns:wps="http://schemas.microsoft.com/office/word/2010/wordprocessingShape" mc:Ignorable="w14 w15 w16se w16cid wp14">
-  <w:p>
-    <w:pPr>
-      <w:pStyle w:val="Pidipagina"/>
-      <w:tabs>
-        <w:tab w:val="clear" w:pos="4819"/>
-        <w:tab w:val="clear" w:pos="9638"/>
-        <w:tab w:val="center" w:pos="7655"/>
-        <w:tab w:val="right" w:pos="15309"/>
-      </w:tabs>
-      <w:rPr>
-        <w:sz w:val="20"/>
-      </w:rPr>
-    </w:pPr>
-    <w:r>
-      <w:rPr>
-        <w:sz w:val="20"/>
-      </w:rPr>
-      <w:t>Pinco Pallino</w:t>
-    </w:r>
-    <w:r>
-      <w:rPr>
-        <w:sz w:val="20"/>
-      </w:rPr>
-      <w:tab/>
-    </w:r>
-    <w:r>
-      <w:rPr>
-        <w:sz w:val="20"/>
-      </w:rPr>
-      <w:fldChar w:fldCharType="begin"/>
-    </w:r>
-    <w:r>
-      <w:rPr>
-        <w:sz w:val="20"/>
-      </w:rPr>
-      <w:instrText xml:space="preserve"> FILENAME </w:instrText>
-    </w:r>
-    <w:r>
-      <w:rPr>
-        <w:sz w:val="20"/>
-      </w:rPr>
-      <w:fldChar w:fldCharType="separate"/>
-    </w:r>
-    <w:r>
-      <w:rPr>
-        <w:noProof/>
-        <w:sz w:val="20"/>
-      </w:rPr>
-      <w:t>D2. Modello documentazione progetto v2.docx</w:t>
-    </w:r>
-    <w:r>
-      <w:rPr>
-        <w:noProof/>
-        <w:sz w:val="20"/>
-      </w:rPr>
-      <w:fldChar w:fldCharType="end"/>
-    </w:r>
-    <w:r>
-      <w:rPr>
-        <w:sz w:val="20"/>
-      </w:rPr>
-      <w:tab/>
-      <w:t xml:space="preserve">11.01.2021 </w:t>
-    </w:r>
-  </w:p>
-</w:ftr>
-</file>
-
-<file path=word/footer5.xml><?xml version="1.0" encoding="utf-8"?>
-<w:ftr xmlns:wpc="http://schemas.microsoft.com/office/word/2010/wordprocessingCanvas" xmlns:cx="http://schemas.microsoft.com/office/drawing/2014/chartex" xmlns:cx1="http://schemas.microsoft.com/office/drawing/2015/9/8/chartex" xmlns:cx2="http://schemas.microsoft.com/office/drawing/2015/10/21/chartex" xmlns:cx3="http://schemas.microsoft.com/office/drawing/2016/5/9/chartex" xmlns:cx4="http://schemas.microsoft.com/office/drawing/2016/5/10/chartex" xmlns:cx5="http://schemas.microsoft.com/office/drawing/2016/5/11/chartex" xmlns:cx6="http://schemas.microsoft.com/office/drawing/2016/5/12/chartex" xmlns:cx7="http://schemas.microsoft.com/office/drawing/2016/5/13/chartex" xmlns:cx8="http://schemas.microsoft.com/office/drawing/2016/5/14/chartex" xmlns:mc="http://schemas.openxmlformats.org/markup-compatibility/2006" xmlns:aink="http://schemas.microsoft.com/office/drawing/2016/ink" xmlns:am3d="http://schemas.microsoft.com/office/drawing/2017/model3d" xmlns:o="urn:schemas-microsoft-com:office:office" xmlns:r="http://schemas.openxmlformats.org/officeDocument/2006/relationships" xmlns:m="http://schemas.openxmlformats.org/officeDocument/2006/math" xmlns:v="urn:schemas-microsoft-com:vml" xmlns:wp14="http://schemas.microsoft.com/office/word/2010/wordprocessingDrawing" xmlns:wp="http://schemas.openxmlformats.org/drawingml/2006/wordprocessingDrawing" xmlns:w10="urn:schemas-microsoft-com:office:word" xmlns:w="http://schemas.openxmlformats.org/wordprocessingml/2006/main" xmlns:w14="http://schemas.microsoft.com/office/word/2010/wordml" xmlns:w15="http://schemas.microsoft.com/office/word/2012/wordml" xmlns:w16cid="http://schemas.microsoft.com/office/word/2016/wordml/cid" xmlns:w16se="http://schemas.microsoft.com/office/word/2015/wordml/symex" xmlns:wpg="http://schemas.microsoft.com/office/word/2010/wordprocessingGroup" xmlns:wpi="http://schemas.microsoft.com/office/word/2010/wordprocessingInk" xmlns:wne="http://schemas.microsoft.com/office/word/2006/wordml" xmlns:wps="http://schemas.microsoft.com/office/word/2010/wordprocessingShape" mc:Ignorable="w14 w15 w16se w16cid wp14">
-  <w:p>
-    <w:pPr>
-      <w:pStyle w:val="Pidipagina"/>
-      <w:rPr>
-        <w:sz w:val="20"/>
-      </w:rPr>
-    </w:pPr>
-    <w:r>
-      <w:rPr>
-        <w:sz w:val="20"/>
-      </w:rPr>
       <w:t>Curiale, Monga, Ratti</w:t>
     </w:r>
     <w:r>
@@ -18416,7 +18180,7 @@
 </w:ftr>
 </file>
 
-<file path=word/footer6.xml><?xml version="1.0" encoding="utf-8"?>
+<file path=word/footer4.xml><?xml version="1.0" encoding="utf-8"?>
 <w:ftr xmlns:wpc="http://schemas.microsoft.com/office/word/2010/wordprocessingCanvas" xmlns:cx="http://schemas.microsoft.com/office/drawing/2014/chartex" xmlns:cx1="http://schemas.microsoft.com/office/drawing/2015/9/8/chartex" xmlns:cx2="http://schemas.microsoft.com/office/drawing/2015/10/21/chartex" xmlns:cx3="http://schemas.microsoft.com/office/drawing/2016/5/9/chartex" xmlns:cx4="http://schemas.microsoft.com/office/drawing/2016/5/10/chartex" xmlns:cx5="http://schemas.microsoft.com/office/drawing/2016/5/11/chartex" xmlns:cx6="http://schemas.microsoft.com/office/drawing/2016/5/12/chartex" xmlns:cx7="http://schemas.microsoft.com/office/drawing/2016/5/13/chartex" xmlns:cx8="http://schemas.microsoft.com/office/drawing/2016/5/14/chartex" xmlns:mc="http://schemas.openxmlformats.org/markup-compatibility/2006" xmlns:aink="http://schemas.microsoft.com/office/drawing/2016/ink" xmlns:am3d="http://schemas.microsoft.com/office/drawing/2017/model3d" xmlns:o="urn:schemas-microsoft-com:office:office" xmlns:r="http://schemas.openxmlformats.org/officeDocument/2006/relationships" xmlns:m="http://schemas.openxmlformats.org/officeDocument/2006/math" xmlns:v="urn:schemas-microsoft-com:vml" xmlns:wp14="http://schemas.microsoft.com/office/word/2010/wordprocessingDrawing" xmlns:wp="http://schemas.openxmlformats.org/drawingml/2006/wordprocessingDrawing" xmlns:w10="urn:schemas-microsoft-com:office:word" xmlns:w="http://schemas.openxmlformats.org/wordprocessingml/2006/main" xmlns:w14="http://schemas.microsoft.com/office/word/2010/wordml" xmlns:w15="http://schemas.microsoft.com/office/word/2012/wordml" xmlns:w16cid="http://schemas.microsoft.com/office/word/2016/wordml/cid" xmlns:w16se="http://schemas.microsoft.com/office/word/2015/wordml/symex" xmlns:wpg="http://schemas.microsoft.com/office/word/2010/wordprocessingGroup" xmlns:wpi="http://schemas.microsoft.com/office/word/2010/wordprocessingInk" xmlns:wne="http://schemas.microsoft.com/office/word/2006/wordml" xmlns:wps="http://schemas.microsoft.com/office/word/2010/wordprocessingShape" mc:Ignorable="w14 w15 w16se w16cid wp14">
   <w:p>
     <w:pPr>
@@ -18480,7 +18244,7 @@
 </w:ftr>
 </file>
 
-<file path=word/footer7.xml><?xml version="1.0" encoding="utf-8"?>
+<file path=word/footer5.xml><?xml version="1.0" encoding="utf-8"?>
 <w:ftr xmlns:wpc="http://schemas.microsoft.com/office/word/2010/wordprocessingCanvas" xmlns:cx="http://schemas.microsoft.com/office/drawing/2014/chartex" xmlns:cx1="http://schemas.microsoft.com/office/drawing/2015/9/8/chartex" xmlns:cx2="http://schemas.microsoft.com/office/drawing/2015/10/21/chartex" xmlns:cx3="http://schemas.microsoft.com/office/drawing/2016/5/9/chartex" xmlns:cx4="http://schemas.microsoft.com/office/drawing/2016/5/10/chartex" xmlns:cx5="http://schemas.microsoft.com/office/drawing/2016/5/11/chartex" xmlns:cx6="http://schemas.microsoft.com/office/drawing/2016/5/12/chartex" xmlns:cx7="http://schemas.microsoft.com/office/drawing/2016/5/13/chartex" xmlns:cx8="http://schemas.microsoft.com/office/drawing/2016/5/14/chartex" xmlns:mc="http://schemas.openxmlformats.org/markup-compatibility/2006" xmlns:aink="http://schemas.microsoft.com/office/drawing/2016/ink" xmlns:am3d="http://schemas.microsoft.com/office/drawing/2017/model3d" xmlns:o="urn:schemas-microsoft-com:office:office" xmlns:r="http://schemas.openxmlformats.org/officeDocument/2006/relationships" xmlns:m="http://schemas.openxmlformats.org/officeDocument/2006/math" xmlns:v="urn:schemas-microsoft-com:vml" xmlns:wp14="http://schemas.microsoft.com/office/word/2010/wordprocessingDrawing" xmlns:wp="http://schemas.openxmlformats.org/drawingml/2006/wordprocessingDrawing" xmlns:w10="urn:schemas-microsoft-com:office:word" xmlns:w="http://schemas.openxmlformats.org/wordprocessingml/2006/main" xmlns:w14="http://schemas.microsoft.com/office/word/2010/wordml" xmlns:w15="http://schemas.microsoft.com/office/word/2012/wordml" xmlns:w16cid="http://schemas.microsoft.com/office/word/2016/wordml/cid" xmlns:w16se="http://schemas.microsoft.com/office/word/2015/wordml/symex" xmlns:wpg="http://schemas.microsoft.com/office/word/2010/wordprocessingGroup" xmlns:wpi="http://schemas.microsoft.com/office/word/2010/wordprocessingInk" xmlns:wne="http://schemas.microsoft.com/office/word/2006/wordml" xmlns:wps="http://schemas.microsoft.com/office/word/2010/wordprocessingShape" mc:Ignorable="w14 w15 w16se w16cid wp14">
   <w:p>
     <w:pPr>
@@ -18550,7 +18314,7 @@
 </w:ftr>
 </file>
 
-<file path=word/footer8.xml><?xml version="1.0" encoding="utf-8"?>
+<file path=word/footer6.xml><?xml version="1.0" encoding="utf-8"?>
 <w:ftr xmlns:wpc="http://schemas.microsoft.com/office/word/2010/wordprocessingCanvas" xmlns:cx="http://schemas.microsoft.com/office/drawing/2014/chartex" xmlns:cx1="http://schemas.microsoft.com/office/drawing/2015/9/8/chartex" xmlns:cx2="http://schemas.microsoft.com/office/drawing/2015/10/21/chartex" xmlns:cx3="http://schemas.microsoft.com/office/drawing/2016/5/9/chartex" xmlns:cx4="http://schemas.microsoft.com/office/drawing/2016/5/10/chartex" xmlns:cx5="http://schemas.microsoft.com/office/drawing/2016/5/11/chartex" xmlns:cx6="http://schemas.microsoft.com/office/drawing/2016/5/12/chartex" xmlns:cx7="http://schemas.microsoft.com/office/drawing/2016/5/13/chartex" xmlns:cx8="http://schemas.microsoft.com/office/drawing/2016/5/14/chartex" xmlns:mc="http://schemas.openxmlformats.org/markup-compatibility/2006" xmlns:aink="http://schemas.microsoft.com/office/drawing/2016/ink" xmlns:am3d="http://schemas.microsoft.com/office/drawing/2017/model3d" xmlns:o="urn:schemas-microsoft-com:office:office" xmlns:r="http://schemas.openxmlformats.org/officeDocument/2006/relationships" xmlns:m="http://schemas.openxmlformats.org/officeDocument/2006/math" xmlns:v="urn:schemas-microsoft-com:vml" xmlns:wp14="http://schemas.microsoft.com/office/word/2010/wordprocessingDrawing" xmlns:wp="http://schemas.openxmlformats.org/drawingml/2006/wordprocessingDrawing" xmlns:w10="urn:schemas-microsoft-com:office:word" xmlns:w="http://schemas.openxmlformats.org/wordprocessingml/2006/main" xmlns:w14="http://schemas.microsoft.com/office/word/2010/wordml" xmlns:w15="http://schemas.microsoft.com/office/word/2012/wordml" xmlns:w16cid="http://schemas.microsoft.com/office/word/2016/wordml/cid" xmlns:w16se="http://schemas.microsoft.com/office/word/2015/wordml/symex" xmlns:wpg="http://schemas.microsoft.com/office/word/2010/wordprocessingGroup" xmlns:wpi="http://schemas.microsoft.com/office/word/2010/wordprocessingInk" xmlns:wne="http://schemas.microsoft.com/office/word/2006/wordml" xmlns:wps="http://schemas.microsoft.com/office/word/2010/wordprocessingShape" mc:Ignorable="w14 w15 w16se w16cid wp14">
   <w:p>
     <w:pPr>
@@ -19337,387 +19101,6 @@
 <w:hdr xmlns:wpc="http://schemas.microsoft.com/office/word/2010/wordprocessingCanvas" xmlns:cx="http://schemas.microsoft.com/office/drawing/2014/chartex" xmlns:cx1="http://schemas.microsoft.com/office/drawing/2015/9/8/chartex" xmlns:cx2="http://schemas.microsoft.com/office/drawing/2015/10/21/chartex" xmlns:cx3="http://schemas.microsoft.com/office/drawing/2016/5/9/chartex" xmlns:cx4="http://schemas.microsoft.com/office/drawing/2016/5/10/chartex" xmlns:cx5="http://schemas.microsoft.com/office/drawing/2016/5/11/chartex" xmlns:cx6="http://schemas.microsoft.com/office/drawing/2016/5/12/chartex" xmlns:cx7="http://schemas.microsoft.com/office/drawing/2016/5/13/chartex" xmlns:cx8="http://schemas.microsoft.com/office/drawing/2016/5/14/chartex" xmlns:mc="http://schemas.openxmlformats.org/markup-compatibility/2006" xmlns:aink="http://schemas.microsoft.com/office/drawing/2016/ink" xmlns:am3d="http://schemas.microsoft.com/office/drawing/2017/model3d" xmlns:o="urn:schemas-microsoft-com:office:office" xmlns:r="http://schemas.openxmlformats.org/officeDocument/2006/relationships" xmlns:m="http://schemas.openxmlformats.org/officeDocument/2006/math" xmlns:v="urn:schemas-microsoft-com:vml" xmlns:wp14="http://schemas.microsoft.com/office/word/2010/wordprocessingDrawing" xmlns:wp="http://schemas.openxmlformats.org/drawingml/2006/wordprocessingDrawing" xmlns:w10="urn:schemas-microsoft-com:office:word" xmlns:w="http://schemas.openxmlformats.org/wordprocessingml/2006/main" xmlns:w14="http://schemas.microsoft.com/office/word/2010/wordml" xmlns:w15="http://schemas.microsoft.com/office/word/2012/wordml" xmlns:w16cid="http://schemas.microsoft.com/office/word/2016/wordml/cid" xmlns:w16se="http://schemas.microsoft.com/office/word/2015/wordml/symex" xmlns:wpg="http://schemas.microsoft.com/office/word/2010/wordprocessingGroup" xmlns:wpi="http://schemas.microsoft.com/office/word/2010/wordprocessingInk" xmlns:wne="http://schemas.microsoft.com/office/word/2006/wordml" xmlns:wps="http://schemas.microsoft.com/office/word/2010/wordprocessingShape" mc:Ignorable="w14 w15 w16se w16cid wp14">
   <w:tbl>
     <w:tblPr>
-      <w:tblW w:w="15363" w:type="dxa"/>
-      <w:jc w:val="center"/>
-      <w:tblBorders>
-        <w:top w:val="single" w:sz="4" w:space="0" w:color="auto"/>
-        <w:left w:val="single" w:sz="4" w:space="0" w:color="auto"/>
-        <w:bottom w:val="single" w:sz="4" w:space="0" w:color="auto"/>
-        <w:right w:val="single" w:sz="4" w:space="0" w:color="auto"/>
-      </w:tblBorders>
-      <w:tblLayout w:type="fixed"/>
-      <w:tblCellMar>
-        <w:left w:w="70" w:type="dxa"/>
-        <w:right w:w="70" w:type="dxa"/>
-      </w:tblCellMar>
-      <w:tblLook w:val="0000" w:firstRow="0" w:lastRow="0" w:firstColumn="0" w:lastColumn="0" w:noHBand="0" w:noVBand="0"/>
-    </w:tblPr>
-    <w:tblGrid>
-      <w:gridCol w:w="1304"/>
-      <w:gridCol w:w="12472"/>
-      <w:gridCol w:w="1587"/>
-    </w:tblGrid>
-    <w:tr>
-      <w:trPr>
-        <w:trHeight w:hRule="exact" w:val="454"/>
-        <w:jc w:val="center"/>
-      </w:trPr>
-      <w:tc>
-        <w:tcPr>
-          <w:tcW w:w="1304" w:type="dxa"/>
-          <w:vMerge w:val="restart"/>
-          <w:tcBorders>
-            <w:top w:val="single" w:sz="4" w:space="0" w:color="auto"/>
-            <w:left w:val="single" w:sz="4" w:space="0" w:color="auto"/>
-            <w:bottom w:val="single" w:sz="4" w:space="0" w:color="auto"/>
-            <w:right w:val="single" w:sz="4" w:space="0" w:color="auto"/>
-          </w:tcBorders>
-          <w:tcMar>
-            <w:left w:w="0" w:type="dxa"/>
-            <w:right w:w="0" w:type="dxa"/>
-          </w:tcMar>
-          <w:vAlign w:val="center"/>
-        </w:tcPr>
-        <w:p>
-          <w:pPr>
-            <w:pStyle w:val="Intestazione"/>
-            <w:jc w:val="center"/>
-            <w:rPr>
-              <w:rFonts w:cs="Arial"/>
-              <w:b/>
-              <w:bCs/>
-              <w:sz w:val="20"/>
-            </w:rPr>
-          </w:pPr>
-          <w:r>
-            <w:rPr>
-              <w:rFonts w:cs="Arial"/>
-              <w:b/>
-              <w:bCs/>
-              <w:noProof/>
-              <w:sz w:val="20"/>
-            </w:rPr>
-            <w:drawing>
-              <wp:inline distT="0" distB="0" distL="0" distR="0" wp14:anchorId="654B21A0" wp14:editId="0E55F3A9">
-                <wp:extent cx="828000" cy="591429"/>
-                <wp:effectExtent l="0" t="0" r="0" b="0"/>
-                <wp:docPr id="7" name="Immagine 7"/>
-                <wp:cNvGraphicFramePr>
-                  <a:graphicFrameLocks xmlns:a="http://schemas.openxmlformats.org/drawingml/2006/main" noChangeAspect="1"/>
-                </wp:cNvGraphicFramePr>
-                <a:graphic xmlns:a="http://schemas.openxmlformats.org/drawingml/2006/main">
-                  <a:graphicData uri="http://schemas.openxmlformats.org/drawingml/2006/picture">
-                    <pic:pic xmlns:pic="http://schemas.openxmlformats.org/drawingml/2006/picture">
-                      <pic:nvPicPr>
-                        <pic:cNvPr id="0" name="Picture 5"/>
-                        <pic:cNvPicPr>
-                          <a:picLocks noChangeAspect="1" noChangeArrowheads="1"/>
-                        </pic:cNvPicPr>
-                      </pic:nvPicPr>
-                      <pic:blipFill>
-                        <a:blip r:embed="rId1">
-                          <a:extLst>
-                            <a:ext uri="{28A0092B-C50C-407E-A947-70E740481C1C}">
-                              <a14:useLocalDpi xmlns:a14="http://schemas.microsoft.com/office/drawing/2010/main" val="0"/>
-                            </a:ext>
-                          </a:extLst>
-                        </a:blip>
-                        <a:srcRect/>
-                        <a:stretch>
-                          <a:fillRect/>
-                        </a:stretch>
-                      </pic:blipFill>
-                      <pic:spPr bwMode="auto">
-                        <a:xfrm>
-                          <a:off x="0" y="0"/>
-                          <a:ext cx="828000" cy="591429"/>
-                        </a:xfrm>
-                        <a:prstGeom prst="rect">
-                          <a:avLst/>
-                        </a:prstGeom>
-                        <a:solidFill>
-                          <a:schemeClr val="bg1">
-                            <a:lumMod val="50000"/>
-                          </a:schemeClr>
-                        </a:solidFill>
-                        <a:ln>
-                          <a:noFill/>
-                        </a:ln>
-                      </pic:spPr>
-                    </pic:pic>
-                  </a:graphicData>
-                </a:graphic>
-              </wp:inline>
-            </w:drawing>
-          </w:r>
-        </w:p>
-      </w:tc>
-      <w:tc>
-        <w:tcPr>
-          <w:tcW w:w="12472" w:type="dxa"/>
-          <w:tcBorders>
-            <w:top w:val="single" w:sz="4" w:space="0" w:color="auto"/>
-            <w:left w:val="single" w:sz="4" w:space="0" w:color="auto"/>
-            <w:bottom w:val="single" w:sz="4" w:space="0" w:color="auto"/>
-            <w:right w:val="single" w:sz="4" w:space="0" w:color="auto"/>
-          </w:tcBorders>
-          <w:tcMar>
-            <w:left w:w="0" w:type="dxa"/>
-            <w:right w:w="0" w:type="dxa"/>
-          </w:tcMar>
-          <w:vAlign w:val="center"/>
-        </w:tcPr>
-        <w:p>
-          <w:pPr>
-            <w:pStyle w:val="Intestazione"/>
-            <w:jc w:val="center"/>
-            <w:rPr>
-              <w:rFonts w:cs="Arial"/>
-              <w:b/>
-              <w:sz w:val="20"/>
-            </w:rPr>
-          </w:pPr>
-          <w:r>
-            <w:rPr>
-              <w:rFonts w:cs="Arial"/>
-              <w:b/>
-              <w:sz w:val="20"/>
-            </w:rPr>
-            <w:t>SAMT – Sezione Informatica</w:t>
-          </w:r>
-        </w:p>
-      </w:tc>
-      <w:tc>
-        <w:tcPr>
-          <w:tcW w:w="1587" w:type="dxa"/>
-          <w:vMerge w:val="restart"/>
-          <w:tcBorders>
-            <w:top w:val="single" w:sz="4" w:space="0" w:color="auto"/>
-            <w:left w:val="single" w:sz="4" w:space="0" w:color="auto"/>
-            <w:right w:val="single" w:sz="4" w:space="0" w:color="auto"/>
-          </w:tcBorders>
-          <w:tcMar>
-            <w:left w:w="0" w:type="dxa"/>
-            <w:right w:w="0" w:type="dxa"/>
-          </w:tcMar>
-          <w:vAlign w:val="center"/>
-        </w:tcPr>
-        <w:p>
-          <w:pPr>
-            <w:pStyle w:val="Intestazione"/>
-            <w:jc w:val="center"/>
-            <w:rPr>
-              <w:rFonts w:cs="Arial"/>
-              <w:sz w:val="20"/>
-            </w:rPr>
-          </w:pPr>
-          <w:r>
-            <w:rPr>
-              <w:rFonts w:cs="Arial"/>
-              <w:snapToGrid w:val="0"/>
-              <w:sz w:val="20"/>
-            </w:rPr>
-            <w:t xml:space="preserve">Pagina </w:t>
-          </w:r>
-          <w:r>
-            <w:rPr>
-              <w:rFonts w:cs="Arial"/>
-              <w:snapToGrid w:val="0"/>
-              <w:sz w:val="20"/>
-            </w:rPr>
-            <w:fldChar w:fldCharType="begin"/>
-          </w:r>
-          <w:r>
-            <w:rPr>
-              <w:rFonts w:cs="Arial"/>
-              <w:snapToGrid w:val="0"/>
-              <w:sz w:val="20"/>
-            </w:rPr>
-            <w:instrText xml:space="preserve"> PAGE  </w:instrText>
-          </w:r>
-          <w:r>
-            <w:rPr>
-              <w:rFonts w:cs="Arial"/>
-              <w:snapToGrid w:val="0"/>
-              <w:sz w:val="20"/>
-            </w:rPr>
-            <w:fldChar w:fldCharType="separate"/>
-          </w:r>
-          <w:r>
-            <w:rPr>
-              <w:rFonts w:cs="Arial"/>
-              <w:noProof/>
-              <w:snapToGrid w:val="0"/>
-              <w:sz w:val="20"/>
-            </w:rPr>
-            <w:t>9</w:t>
-          </w:r>
-          <w:r>
-            <w:rPr>
-              <w:rFonts w:cs="Arial"/>
-              <w:snapToGrid w:val="0"/>
-              <w:sz w:val="20"/>
-            </w:rPr>
-            <w:fldChar w:fldCharType="end"/>
-          </w:r>
-          <w:r>
-            <w:rPr>
-              <w:rFonts w:cs="Arial"/>
-              <w:snapToGrid w:val="0"/>
-              <w:sz w:val="20"/>
-            </w:rPr>
-            <w:t xml:space="preserve"> di </w:t>
-          </w:r>
-          <w:r>
-            <w:rPr>
-              <w:rFonts w:cs="Arial"/>
-              <w:snapToGrid w:val="0"/>
-              <w:sz w:val="20"/>
-            </w:rPr>
-            <w:fldChar w:fldCharType="begin"/>
-          </w:r>
-          <w:r>
-            <w:rPr>
-              <w:rFonts w:cs="Arial"/>
-              <w:snapToGrid w:val="0"/>
-              <w:sz w:val="20"/>
-            </w:rPr>
-            <w:instrText xml:space="preserve"> NUMPAGES </w:instrText>
-          </w:r>
-          <w:r>
-            <w:rPr>
-              <w:rFonts w:cs="Arial"/>
-              <w:snapToGrid w:val="0"/>
-              <w:sz w:val="20"/>
-            </w:rPr>
-            <w:fldChar w:fldCharType="separate"/>
-          </w:r>
-          <w:r>
-            <w:rPr>
-              <w:rFonts w:cs="Arial"/>
-              <w:noProof/>
-              <w:snapToGrid w:val="0"/>
-              <w:sz w:val="20"/>
-            </w:rPr>
-            <w:t>10</w:t>
-          </w:r>
-          <w:r>
-            <w:rPr>
-              <w:rFonts w:cs="Arial"/>
-              <w:snapToGrid w:val="0"/>
-              <w:sz w:val="20"/>
-            </w:rPr>
-            <w:fldChar w:fldCharType="end"/>
-          </w:r>
-        </w:p>
-      </w:tc>
-    </w:tr>
-    <w:tr>
-      <w:trPr>
-        <w:trHeight w:hRule="exact" w:val="454"/>
-        <w:jc w:val="center"/>
-      </w:trPr>
-      <w:tc>
-        <w:tcPr>
-          <w:tcW w:w="1304" w:type="dxa"/>
-          <w:vMerge/>
-          <w:tcBorders>
-            <w:top w:val="single" w:sz="4" w:space="0" w:color="auto"/>
-            <w:left w:val="single" w:sz="4" w:space="0" w:color="auto"/>
-            <w:bottom w:val="single" w:sz="4" w:space="0" w:color="auto"/>
-            <w:right w:val="single" w:sz="4" w:space="0" w:color="auto"/>
-          </w:tcBorders>
-          <w:tcMar>
-            <w:left w:w="0" w:type="dxa"/>
-            <w:right w:w="0" w:type="dxa"/>
-          </w:tcMar>
-          <w:vAlign w:val="center"/>
-        </w:tcPr>
-        <w:p>
-          <w:pPr>
-            <w:rPr>
-              <w:rFonts w:cs="Arial"/>
-              <w:sz w:val="20"/>
-            </w:rPr>
-          </w:pPr>
-        </w:p>
-      </w:tc>
-      <w:tc>
-        <w:tcPr>
-          <w:tcW w:w="12472" w:type="dxa"/>
-          <w:tcBorders>
-            <w:top w:val="single" w:sz="4" w:space="0" w:color="auto"/>
-            <w:left w:val="single" w:sz="4" w:space="0" w:color="auto"/>
-            <w:bottom w:val="single" w:sz="4" w:space="0" w:color="auto"/>
-            <w:right w:val="single" w:sz="4" w:space="0" w:color="auto"/>
-          </w:tcBorders>
-          <w:tcMar>
-            <w:left w:w="0" w:type="dxa"/>
-            <w:right w:w="0" w:type="dxa"/>
-          </w:tcMar>
-          <w:vAlign w:val="center"/>
-        </w:tcPr>
-        <w:p>
-          <w:pPr>
-            <w:pStyle w:val="Intestazione"/>
-            <w:jc w:val="center"/>
-            <w:rPr>
-              <w:rFonts w:cs="Arial"/>
-              <w:b/>
-              <w:sz w:val="20"/>
-            </w:rPr>
-          </w:pPr>
-          <w:r>
-            <w:rPr>
-              <w:rFonts w:cs="Arial"/>
-              <w:b/>
-              <w:sz w:val="20"/>
-            </w:rPr>
-            <w:t>Esempio di documentazione</w:t>
-          </w:r>
-        </w:p>
-      </w:tc>
-      <w:tc>
-        <w:tcPr>
-          <w:tcW w:w="1587" w:type="dxa"/>
-          <w:vMerge/>
-          <w:tcBorders>
-            <w:left w:val="single" w:sz="4" w:space="0" w:color="auto"/>
-            <w:bottom w:val="single" w:sz="4" w:space="0" w:color="auto"/>
-            <w:right w:val="single" w:sz="4" w:space="0" w:color="auto"/>
-          </w:tcBorders>
-          <w:tcMar>
-            <w:left w:w="0" w:type="dxa"/>
-            <w:right w:w="0" w:type="dxa"/>
-          </w:tcMar>
-          <w:vAlign w:val="center"/>
-        </w:tcPr>
-        <w:p>
-          <w:pPr>
-            <w:pStyle w:val="Intestazione"/>
-            <w:jc w:val="center"/>
-            <w:rPr>
-              <w:rFonts w:cs="Arial"/>
-              <w:sz w:val="20"/>
-              <w:lang w:val="it-IT"/>
-            </w:rPr>
-          </w:pPr>
-        </w:p>
-      </w:tc>
-    </w:tr>
-  </w:tbl>
-  <w:p>
-    <w:pPr>
-      <w:pStyle w:val="Intestazione"/>
-    </w:pPr>
-  </w:p>
-</w:hdr>
-</file>
-
-<file path=word/header4.xml><?xml version="1.0" encoding="utf-8"?>
-<w:hdr xmlns:wpc="http://schemas.microsoft.com/office/word/2010/wordprocessingCanvas" xmlns:cx="http://schemas.microsoft.com/office/drawing/2014/chartex" xmlns:cx1="http://schemas.microsoft.com/office/drawing/2015/9/8/chartex" xmlns:cx2="http://schemas.microsoft.com/office/drawing/2015/10/21/chartex" xmlns:cx3="http://schemas.microsoft.com/office/drawing/2016/5/9/chartex" xmlns:cx4="http://schemas.microsoft.com/office/drawing/2016/5/10/chartex" xmlns:cx5="http://schemas.microsoft.com/office/drawing/2016/5/11/chartex" xmlns:cx6="http://schemas.microsoft.com/office/drawing/2016/5/12/chartex" xmlns:cx7="http://schemas.microsoft.com/office/drawing/2016/5/13/chartex" xmlns:cx8="http://schemas.microsoft.com/office/drawing/2016/5/14/chartex" xmlns:mc="http://schemas.openxmlformats.org/markup-compatibility/2006" xmlns:aink="http://schemas.microsoft.com/office/drawing/2016/ink" xmlns:am3d="http://schemas.microsoft.com/office/drawing/2017/model3d" xmlns:o="urn:schemas-microsoft-com:office:office" xmlns:r="http://schemas.openxmlformats.org/officeDocument/2006/relationships" xmlns:m="http://schemas.openxmlformats.org/officeDocument/2006/math" xmlns:v="urn:schemas-microsoft-com:vml" xmlns:wp14="http://schemas.microsoft.com/office/word/2010/wordprocessingDrawing" xmlns:wp="http://schemas.openxmlformats.org/drawingml/2006/wordprocessingDrawing" xmlns:w10="urn:schemas-microsoft-com:office:word" xmlns:w="http://schemas.openxmlformats.org/wordprocessingml/2006/main" xmlns:w14="http://schemas.microsoft.com/office/word/2010/wordml" xmlns:w15="http://schemas.microsoft.com/office/word/2012/wordml" xmlns:w16cid="http://schemas.microsoft.com/office/word/2016/wordml/cid" xmlns:w16se="http://schemas.microsoft.com/office/word/2015/wordml/symex" xmlns:wpg="http://schemas.microsoft.com/office/word/2010/wordprocessingGroup" xmlns:wpi="http://schemas.microsoft.com/office/word/2010/wordprocessingInk" xmlns:wne="http://schemas.microsoft.com/office/word/2006/wordml" xmlns:wps="http://schemas.microsoft.com/office/word/2010/wordprocessingShape" mc:Ignorable="w14 w15 w16se w16cid wp14">
-  <w:tbl>
-    <w:tblPr>
       <w:tblW w:w="9694" w:type="dxa"/>
       <w:jc w:val="center"/>
       <w:tblBorders>
@@ -20110,7 +19493,7 @@
 </w:hdr>
 </file>
 
-<file path=word/header5.xml><?xml version="1.0" encoding="utf-8"?>
+<file path=word/header4.xml><?xml version="1.0" encoding="utf-8"?>
 <w:hdr xmlns:wpc="http://schemas.microsoft.com/office/word/2010/wordprocessingCanvas" xmlns:cx="http://schemas.microsoft.com/office/drawing/2014/chartex" xmlns:cx1="http://schemas.microsoft.com/office/drawing/2015/9/8/chartex" xmlns:cx2="http://schemas.microsoft.com/office/drawing/2015/10/21/chartex" xmlns:cx3="http://schemas.microsoft.com/office/drawing/2016/5/9/chartex" xmlns:cx4="http://schemas.microsoft.com/office/drawing/2016/5/10/chartex" xmlns:cx5="http://schemas.microsoft.com/office/drawing/2016/5/11/chartex" xmlns:cx6="http://schemas.microsoft.com/office/drawing/2016/5/12/chartex" xmlns:cx7="http://schemas.microsoft.com/office/drawing/2016/5/13/chartex" xmlns:cx8="http://schemas.microsoft.com/office/drawing/2016/5/14/chartex" xmlns:mc="http://schemas.openxmlformats.org/markup-compatibility/2006" xmlns:aink="http://schemas.microsoft.com/office/drawing/2016/ink" xmlns:am3d="http://schemas.microsoft.com/office/drawing/2017/model3d" xmlns:o="urn:schemas-microsoft-com:office:office" xmlns:r="http://schemas.openxmlformats.org/officeDocument/2006/relationships" xmlns:m="http://schemas.openxmlformats.org/officeDocument/2006/math" xmlns:v="urn:schemas-microsoft-com:vml" xmlns:wp14="http://schemas.microsoft.com/office/word/2010/wordprocessingDrawing" xmlns:wp="http://schemas.openxmlformats.org/drawingml/2006/wordprocessingDrawing" xmlns:w10="urn:schemas-microsoft-com:office:word" xmlns:w="http://schemas.openxmlformats.org/wordprocessingml/2006/main" xmlns:w14="http://schemas.microsoft.com/office/word/2010/wordml" xmlns:w15="http://schemas.microsoft.com/office/word/2012/wordml" xmlns:w16cid="http://schemas.microsoft.com/office/word/2016/wordml/cid" xmlns:w16se="http://schemas.microsoft.com/office/word/2015/wordml/symex" xmlns:wpg="http://schemas.microsoft.com/office/word/2010/wordprocessingGroup" xmlns:wpi="http://schemas.microsoft.com/office/word/2010/wordprocessingInk" xmlns:wne="http://schemas.microsoft.com/office/word/2006/wordml" xmlns:wps="http://schemas.microsoft.com/office/word/2010/wordprocessingShape" mc:Ignorable="w14 w15 w16se w16cid wp14">
   <w:tbl>
     <w:tblPr>
@@ -20491,7 +19874,7 @@
 </w:hdr>
 </file>
 
-<file path=word/header6.xml><?xml version="1.0" encoding="utf-8"?>
+<file path=word/header5.xml><?xml version="1.0" encoding="utf-8"?>
 <w:hdr xmlns:wpc="http://schemas.microsoft.com/office/word/2010/wordprocessingCanvas" xmlns:cx="http://schemas.microsoft.com/office/drawing/2014/chartex" xmlns:cx1="http://schemas.microsoft.com/office/drawing/2015/9/8/chartex" xmlns:cx2="http://schemas.microsoft.com/office/drawing/2015/10/21/chartex" xmlns:cx3="http://schemas.microsoft.com/office/drawing/2016/5/9/chartex" xmlns:cx4="http://schemas.microsoft.com/office/drawing/2016/5/10/chartex" xmlns:cx5="http://schemas.microsoft.com/office/drawing/2016/5/11/chartex" xmlns:cx6="http://schemas.microsoft.com/office/drawing/2016/5/12/chartex" xmlns:cx7="http://schemas.microsoft.com/office/drawing/2016/5/13/chartex" xmlns:cx8="http://schemas.microsoft.com/office/drawing/2016/5/14/chartex" xmlns:mc="http://schemas.openxmlformats.org/markup-compatibility/2006" xmlns:aink="http://schemas.microsoft.com/office/drawing/2016/ink" xmlns:am3d="http://schemas.microsoft.com/office/drawing/2017/model3d" xmlns:o="urn:schemas-microsoft-com:office:office" xmlns:r="http://schemas.openxmlformats.org/officeDocument/2006/relationships" xmlns:m="http://schemas.openxmlformats.org/officeDocument/2006/math" xmlns:v="urn:schemas-microsoft-com:vml" xmlns:wp14="http://schemas.microsoft.com/office/word/2010/wordprocessingDrawing" xmlns:wp="http://schemas.openxmlformats.org/drawingml/2006/wordprocessingDrawing" xmlns:w10="urn:schemas-microsoft-com:office:word" xmlns:w="http://schemas.openxmlformats.org/wordprocessingml/2006/main" xmlns:w14="http://schemas.microsoft.com/office/word/2010/wordml" xmlns:w15="http://schemas.microsoft.com/office/word/2012/wordml" xmlns:w16cid="http://schemas.microsoft.com/office/word/2016/wordml/cid" xmlns:w16se="http://schemas.microsoft.com/office/word/2015/wordml/symex" xmlns:wpg="http://schemas.microsoft.com/office/word/2010/wordprocessingGroup" xmlns:wpi="http://schemas.microsoft.com/office/word/2010/wordprocessingInk" xmlns:wne="http://schemas.microsoft.com/office/word/2006/wordml" xmlns:wps="http://schemas.microsoft.com/office/word/2010/wordprocessingShape" mc:Ignorable="w14 w15 w16se w16cid wp14">
   <w:tbl>
     <w:tblPr>
@@ -20872,7 +20255,7 @@
 </w:hdr>
 </file>
 
-<file path=word/header7.xml><?xml version="1.0" encoding="utf-8"?>
+<file path=word/header6.xml><?xml version="1.0" encoding="utf-8"?>
 <w:hdr xmlns:wpc="http://schemas.microsoft.com/office/word/2010/wordprocessingCanvas" xmlns:cx="http://schemas.microsoft.com/office/drawing/2014/chartex" xmlns:cx1="http://schemas.microsoft.com/office/drawing/2015/9/8/chartex" xmlns:cx2="http://schemas.microsoft.com/office/drawing/2015/10/21/chartex" xmlns:cx3="http://schemas.microsoft.com/office/drawing/2016/5/9/chartex" xmlns:cx4="http://schemas.microsoft.com/office/drawing/2016/5/10/chartex" xmlns:cx5="http://schemas.microsoft.com/office/drawing/2016/5/11/chartex" xmlns:cx6="http://schemas.microsoft.com/office/drawing/2016/5/12/chartex" xmlns:cx7="http://schemas.microsoft.com/office/drawing/2016/5/13/chartex" xmlns:cx8="http://schemas.microsoft.com/office/drawing/2016/5/14/chartex" xmlns:mc="http://schemas.openxmlformats.org/markup-compatibility/2006" xmlns:aink="http://schemas.microsoft.com/office/drawing/2016/ink" xmlns:am3d="http://schemas.microsoft.com/office/drawing/2017/model3d" xmlns:o="urn:schemas-microsoft-com:office:office" xmlns:r="http://schemas.openxmlformats.org/officeDocument/2006/relationships" xmlns:m="http://schemas.openxmlformats.org/officeDocument/2006/math" xmlns:v="urn:schemas-microsoft-com:vml" xmlns:wp14="http://schemas.microsoft.com/office/word/2010/wordprocessingDrawing" xmlns:wp="http://schemas.openxmlformats.org/drawingml/2006/wordprocessingDrawing" xmlns:w10="urn:schemas-microsoft-com:office:word" xmlns:w="http://schemas.openxmlformats.org/wordprocessingml/2006/main" xmlns:w14="http://schemas.microsoft.com/office/word/2010/wordml" xmlns:w15="http://schemas.microsoft.com/office/word/2012/wordml" xmlns:w16cid="http://schemas.microsoft.com/office/word/2016/wordml/cid" xmlns:w16se="http://schemas.microsoft.com/office/word/2015/wordml/symex" xmlns:wpg="http://schemas.microsoft.com/office/word/2010/wordprocessingGroup" xmlns:wpi="http://schemas.microsoft.com/office/word/2010/wordprocessingInk" xmlns:wne="http://schemas.microsoft.com/office/word/2006/wordml" xmlns:wps="http://schemas.microsoft.com/office/word/2010/wordprocessingShape" mc:Ignorable="w14 w15 w16se w16cid wp14">
   <w:tbl>
     <w:tblPr>
@@ -26457,7 +25840,7 @@
 </file>
 
 <file path=customXml/itemProps1.xml><?xml version="1.0" encoding="utf-8"?>
-<ds:datastoreItem xmlns:ds="http://schemas.openxmlformats.org/officeDocument/2006/customXml" ds:itemID="{62A4EB8D-DC35-4556-9CFC-B4EEA742706C}">
+<ds:datastoreItem xmlns:ds="http://schemas.openxmlformats.org/officeDocument/2006/customXml" ds:itemID="{9E82596E-B21C-4EB7-B96B-C8734BF8A486}">
   <ds:schemaRefs>
     <ds:schemaRef ds:uri="http://schemas.openxmlformats.org/officeDocument/2006/bibliography"/>
   </ds:schemaRefs>

</xml_diff>

<commit_message>
Documentazione + Gantt Consuntivo
</commit_message>
<xml_diff>
--- a/3_Documentazione (word e pdf)/Documentazione Word Cloud.docx
+++ b/3_Documentazione (word e pdf)/Documentazione Word Cloud.docx
@@ -63,7 +63,7 @@
       <w:pPr>
         <w:pStyle w:val="Titolo1"/>
       </w:pPr>
-      <w:bookmarkStart w:id="0" w:name="_Toc134177103"/>
+      <w:bookmarkStart w:id="0" w:name="_Toc134184537"/>
       <w:r>
         <w:lastRenderedPageBreak/>
         <w:t>Indice</w:t>
@@ -128,7 +128,7 @@
         <w:rPr>
           <w:noProof/>
         </w:rPr>
-        <w:instrText xml:space="preserve"> PAGEREF _Toc134177103 \h </w:instrText>
+        <w:instrText xml:space="preserve"> PAGEREF _Toc134184537 \h </w:instrText>
       </w:r>
       <w:r>
         <w:rPr>
@@ -203,7 +203,7 @@
         <w:rPr>
           <w:noProof/>
         </w:rPr>
-        <w:instrText xml:space="preserve"> PAGEREF _Toc134177104 \h </w:instrText>
+        <w:instrText xml:space="preserve"> PAGEREF _Toc134184538 \h </w:instrText>
       </w:r>
       <w:r>
         <w:rPr>
@@ -282,7 +282,7 @@
         <w:rPr>
           <w:noProof/>
         </w:rPr>
-        <w:instrText xml:space="preserve"> PAGEREF _Toc134177105 \h </w:instrText>
+        <w:instrText xml:space="preserve"> PAGEREF _Toc134184539 \h </w:instrText>
       </w:r>
       <w:r>
         <w:rPr>
@@ -361,7 +361,7 @@
         <w:rPr>
           <w:noProof/>
         </w:rPr>
-        <w:instrText xml:space="preserve"> PAGEREF _Toc134177106 \h </w:instrText>
+        <w:instrText xml:space="preserve"> PAGEREF _Toc134184540 \h </w:instrText>
       </w:r>
       <w:r>
         <w:rPr>
@@ -440,7 +440,7 @@
         <w:rPr>
           <w:noProof/>
         </w:rPr>
-        <w:instrText xml:space="preserve"> PAGEREF _Toc134177107 \h </w:instrText>
+        <w:instrText xml:space="preserve"> PAGEREF _Toc134184541 \h </w:instrText>
       </w:r>
       <w:r>
         <w:rPr>
@@ -457,7 +457,7 @@
         <w:rPr>
           <w:noProof/>
         </w:rPr>
-        <w:t>5</w:t>
+        <w:t>4</w:t>
       </w:r>
       <w:r>
         <w:rPr>
@@ -468,7 +468,11 @@
     </w:p>
     <w:p>
       <w:pPr>
-        <w:pStyle w:val="Sommario1"/>
+        <w:pStyle w:val="Sommario3"/>
+        <w:tabs>
+          <w:tab w:val="left" w:pos="1200"/>
+          <w:tab w:val="right" w:leader="dot" w:pos="9628"/>
+        </w:tabs>
         <w:rPr>
           <w:rFonts w:asciiTheme="minorHAnsi" w:eastAsiaTheme="minorEastAsia" w:hAnsiTheme="minorHAnsi" w:cstheme="minorBidi"/>
           <w:noProof/>
@@ -481,7 +485,7 @@
         <w:rPr>
           <w:noProof/>
         </w:rPr>
-        <w:t>3</w:t>
+        <w:t>2.3.1</w:t>
       </w:r>
       <w:r>
         <w:rPr>
@@ -497,6 +501,160 @@
         <w:rPr>
           <w:noProof/>
         </w:rPr>
+        <w:t>Scopo professionale</w:t>
+      </w:r>
+      <w:r>
+        <w:rPr>
+          <w:noProof/>
+        </w:rPr>
+        <w:tab/>
+      </w:r>
+      <w:r>
+        <w:rPr>
+          <w:noProof/>
+        </w:rPr>
+        <w:fldChar w:fldCharType="begin"/>
+      </w:r>
+      <w:r>
+        <w:rPr>
+          <w:noProof/>
+        </w:rPr>
+        <w:instrText xml:space="preserve"> PAGEREF _Toc134184542 \h </w:instrText>
+      </w:r>
+      <w:r>
+        <w:rPr>
+          <w:noProof/>
+        </w:rPr>
+      </w:r>
+      <w:r>
+        <w:rPr>
+          <w:noProof/>
+        </w:rPr>
+        <w:fldChar w:fldCharType="separate"/>
+      </w:r>
+      <w:r>
+        <w:rPr>
+          <w:noProof/>
+        </w:rPr>
+        <w:t>4</w:t>
+      </w:r>
+      <w:r>
+        <w:rPr>
+          <w:noProof/>
+        </w:rPr>
+        <w:fldChar w:fldCharType="end"/>
+      </w:r>
+    </w:p>
+    <w:p>
+      <w:pPr>
+        <w:pStyle w:val="Sommario3"/>
+        <w:tabs>
+          <w:tab w:val="left" w:pos="1200"/>
+          <w:tab w:val="right" w:leader="dot" w:pos="9628"/>
+        </w:tabs>
+        <w:rPr>
+          <w:rFonts w:asciiTheme="minorHAnsi" w:eastAsiaTheme="minorEastAsia" w:hAnsiTheme="minorHAnsi" w:cstheme="minorBidi"/>
+          <w:noProof/>
+          <w:sz w:val="22"/>
+          <w:szCs w:val="22"/>
+          <w:lang w:eastAsia="it-CH"/>
+        </w:rPr>
+      </w:pPr>
+      <w:r>
+        <w:rPr>
+          <w:noProof/>
+        </w:rPr>
+        <w:t>2.3.2</w:t>
+      </w:r>
+      <w:r>
+        <w:rPr>
+          <w:rFonts w:asciiTheme="minorHAnsi" w:eastAsiaTheme="minorEastAsia" w:hAnsiTheme="minorHAnsi" w:cstheme="minorBidi"/>
+          <w:noProof/>
+          <w:sz w:val="22"/>
+          <w:szCs w:val="22"/>
+          <w:lang w:eastAsia="it-CH"/>
+        </w:rPr>
+        <w:tab/>
+      </w:r>
+      <w:r>
+        <w:rPr>
+          <w:noProof/>
+        </w:rPr>
+        <w:t>Scopo didattico</w:t>
+      </w:r>
+      <w:r>
+        <w:rPr>
+          <w:noProof/>
+        </w:rPr>
+        <w:tab/>
+      </w:r>
+      <w:r>
+        <w:rPr>
+          <w:noProof/>
+        </w:rPr>
+        <w:fldChar w:fldCharType="begin"/>
+      </w:r>
+      <w:r>
+        <w:rPr>
+          <w:noProof/>
+        </w:rPr>
+        <w:instrText xml:space="preserve"> PAGEREF _Toc134184543 \h </w:instrText>
+      </w:r>
+      <w:r>
+        <w:rPr>
+          <w:noProof/>
+        </w:rPr>
+      </w:r>
+      <w:r>
+        <w:rPr>
+          <w:noProof/>
+        </w:rPr>
+        <w:fldChar w:fldCharType="separate"/>
+      </w:r>
+      <w:r>
+        <w:rPr>
+          <w:noProof/>
+        </w:rPr>
+        <w:t>4</w:t>
+      </w:r>
+      <w:r>
+        <w:rPr>
+          <w:noProof/>
+        </w:rPr>
+        <w:fldChar w:fldCharType="end"/>
+      </w:r>
+    </w:p>
+    <w:p>
+      <w:pPr>
+        <w:pStyle w:val="Sommario1"/>
+        <w:rPr>
+          <w:rFonts w:asciiTheme="minorHAnsi" w:eastAsiaTheme="minorEastAsia" w:hAnsiTheme="minorHAnsi" w:cstheme="minorBidi"/>
+          <w:noProof/>
+          <w:sz w:val="22"/>
+          <w:szCs w:val="22"/>
+          <w:lang w:eastAsia="it-CH"/>
+        </w:rPr>
+      </w:pPr>
+      <w:r>
+        <w:rPr>
+          <w:noProof/>
+        </w:rPr>
+        <w:t>3</w:t>
+      </w:r>
+      <w:r>
+        <w:rPr>
+          <w:rFonts w:asciiTheme="minorHAnsi" w:eastAsiaTheme="minorEastAsia" w:hAnsiTheme="minorHAnsi" w:cstheme="minorBidi"/>
+          <w:noProof/>
+          <w:sz w:val="22"/>
+          <w:szCs w:val="22"/>
+          <w:lang w:eastAsia="it-CH"/>
+        </w:rPr>
+        <w:tab/>
+      </w:r>
+      <w:r>
+        <w:rPr>
+          <w:noProof/>
+        </w:rPr>
         <w:t>Analisi</w:t>
       </w:r>
       <w:r>
@@ -515,7 +673,7 @@
         <w:rPr>
           <w:noProof/>
         </w:rPr>
-        <w:instrText xml:space="preserve"> PAGEREF _Toc134177108 \h </w:instrText>
+        <w:instrText xml:space="preserve"> PAGEREF _Toc134184544 \h </w:instrText>
       </w:r>
       <w:r>
         <w:rPr>
@@ -532,7 +690,7 @@
         <w:rPr>
           <w:noProof/>
         </w:rPr>
-        <w:t>6</w:t>
+        <w:t>5</w:t>
       </w:r>
       <w:r>
         <w:rPr>
@@ -594,7 +752,7 @@
         <w:rPr>
           <w:noProof/>
         </w:rPr>
-        <w:instrText xml:space="preserve"> PAGEREF _Toc134177109 \h </w:instrText>
+        <w:instrText xml:space="preserve"> PAGEREF _Toc134184545 \h </w:instrText>
       </w:r>
       <w:r>
         <w:rPr>
@@ -611,7 +769,7 @@
         <w:rPr>
           <w:noProof/>
         </w:rPr>
-        <w:t>6</w:t>
+        <w:t>5</w:t>
       </w:r>
       <w:r>
         <w:rPr>
@@ -673,7 +831,7 @@
         <w:rPr>
           <w:noProof/>
         </w:rPr>
-        <w:instrText xml:space="preserve"> PAGEREF _Toc134177110 \h </w:instrText>
+        <w:instrText xml:space="preserve"> PAGEREF _Toc134184546 \h </w:instrText>
       </w:r>
       <w:r>
         <w:rPr>
@@ -690,7 +848,7 @@
         <w:rPr>
           <w:noProof/>
         </w:rPr>
-        <w:t>7</w:t>
+        <w:t>6</w:t>
       </w:r>
       <w:r>
         <w:rPr>
@@ -752,7 +910,7 @@
         <w:rPr>
           <w:noProof/>
         </w:rPr>
-        <w:instrText xml:space="preserve"> PAGEREF _Toc134177111 \h </w:instrText>
+        <w:instrText xml:space="preserve"> PAGEREF _Toc134184547 \h </w:instrText>
       </w:r>
       <w:r>
         <w:rPr>
@@ -769,7 +927,7 @@
         <w:rPr>
           <w:noProof/>
         </w:rPr>
-        <w:t>11</w:t>
+        <w:t>9</w:t>
       </w:r>
       <w:r>
         <w:rPr>
@@ -831,7 +989,7 @@
         <w:rPr>
           <w:noProof/>
         </w:rPr>
-        <w:instrText xml:space="preserve"> PAGEREF _Toc134177112 \h </w:instrText>
+        <w:instrText xml:space="preserve"> PAGEREF _Toc134184548 \h </w:instrText>
       </w:r>
       <w:r>
         <w:rPr>
@@ -848,7 +1006,7 @@
         <w:rPr>
           <w:noProof/>
         </w:rPr>
-        <w:t>12</w:t>
+        <w:t>10</w:t>
       </w:r>
       <w:r>
         <w:rPr>
@@ -910,7 +1068,7 @@
         <w:rPr>
           <w:noProof/>
         </w:rPr>
-        <w:instrText xml:space="preserve"> PAGEREF _Toc134177113 \h </w:instrText>
+        <w:instrText xml:space="preserve"> PAGEREF _Toc134184549 \h </w:instrText>
       </w:r>
       <w:r>
         <w:rPr>
@@ -927,7 +1085,7 @@
         <w:rPr>
           <w:noProof/>
         </w:rPr>
-        <w:t>14</w:t>
+        <w:t>12</w:t>
       </w:r>
       <w:r>
         <w:rPr>
@@ -989,7 +1147,7 @@
         <w:rPr>
           <w:noProof/>
         </w:rPr>
-        <w:instrText xml:space="preserve"> PAGEREF _Toc134177114 \h </w:instrText>
+        <w:instrText xml:space="preserve"> PAGEREF _Toc134184550 \h </w:instrText>
       </w:r>
       <w:r>
         <w:rPr>
@@ -1006,7 +1164,7 @@
         <w:rPr>
           <w:noProof/>
         </w:rPr>
-        <w:t>14</w:t>
+        <w:t>12</w:t>
       </w:r>
       <w:r>
         <w:rPr>
@@ -1068,7 +1226,7 @@
         <w:rPr>
           <w:noProof/>
         </w:rPr>
-        <w:instrText xml:space="preserve"> PAGEREF _Toc134177115 \h </w:instrText>
+        <w:instrText xml:space="preserve"> PAGEREF _Toc134184551 \h </w:instrText>
       </w:r>
       <w:r>
         <w:rPr>
@@ -1085,7 +1243,7 @@
         <w:rPr>
           <w:noProof/>
         </w:rPr>
-        <w:t>14</w:t>
+        <w:t>12</w:t>
       </w:r>
       <w:r>
         <w:rPr>
@@ -1147,7 +1305,7 @@
         <w:rPr>
           <w:noProof/>
         </w:rPr>
-        <w:instrText xml:space="preserve"> PAGEREF _Toc134177116 \h </w:instrText>
+        <w:instrText xml:space="preserve"> PAGEREF _Toc134184552 \h </w:instrText>
       </w:r>
       <w:r>
         <w:rPr>
@@ -1164,7 +1322,7 @@
         <w:rPr>
           <w:noProof/>
         </w:rPr>
-        <w:t>14</w:t>
+        <w:t>12</w:t>
       </w:r>
       <w:r>
         <w:rPr>
@@ -1222,7 +1380,7 @@
         <w:rPr>
           <w:noProof/>
         </w:rPr>
-        <w:instrText xml:space="preserve"> PAGEREF _Toc134177117 \h </w:instrText>
+        <w:instrText xml:space="preserve"> PAGEREF _Toc134184553 \h </w:instrText>
       </w:r>
       <w:r>
         <w:rPr>
@@ -1239,7 +1397,7 @@
         <w:rPr>
           <w:noProof/>
         </w:rPr>
-        <w:t>15</w:t>
+        <w:t>13</w:t>
       </w:r>
       <w:r>
         <w:rPr>
@@ -1301,7 +1459,7 @@
         <w:rPr>
           <w:noProof/>
         </w:rPr>
-        <w:instrText xml:space="preserve"> PAGEREF _Toc134177118 \h </w:instrText>
+        <w:instrText xml:space="preserve"> PAGEREF _Toc134184554 \h </w:instrText>
       </w:r>
       <w:r>
         <w:rPr>
@@ -1318,7 +1476,7 @@
         <w:rPr>
           <w:noProof/>
         </w:rPr>
-        <w:t>15</w:t>
+        <w:t>13</w:t>
       </w:r>
       <w:r>
         <w:rPr>
@@ -1380,7 +1538,7 @@
         <w:rPr>
           <w:noProof/>
         </w:rPr>
-        <w:instrText xml:space="preserve"> PAGEREF _Toc134177119 \h </w:instrText>
+        <w:instrText xml:space="preserve"> PAGEREF _Toc134184555 \h </w:instrText>
       </w:r>
       <w:r>
         <w:rPr>
@@ -1397,7 +1555,7 @@
         <w:rPr>
           <w:noProof/>
         </w:rPr>
-        <w:t>17</w:t>
+        <w:t>15</w:t>
       </w:r>
       <w:r>
         <w:rPr>
@@ -1459,7 +1617,7 @@
         <w:rPr>
           <w:noProof/>
         </w:rPr>
-        <w:instrText xml:space="preserve"> PAGEREF _Toc134177120 \h </w:instrText>
+        <w:instrText xml:space="preserve"> PAGEREF _Toc134184556 \h </w:instrText>
       </w:r>
       <w:r>
         <w:rPr>
@@ -1476,7 +1634,7 @@
         <w:rPr>
           <w:noProof/>
         </w:rPr>
-        <w:t>17</w:t>
+        <w:t>15</w:t>
       </w:r>
       <w:r>
         <w:rPr>
@@ -1538,7 +1696,7 @@
         <w:rPr>
           <w:noProof/>
         </w:rPr>
-        <w:instrText xml:space="preserve"> PAGEREF _Toc134177121 \h </w:instrText>
+        <w:instrText xml:space="preserve"> PAGEREF _Toc134184557 \h </w:instrText>
       </w:r>
       <w:r>
         <w:rPr>
@@ -1555,7 +1713,7 @@
         <w:rPr>
           <w:noProof/>
         </w:rPr>
-        <w:t>17</w:t>
+        <w:t>15</w:t>
       </w:r>
       <w:r>
         <w:rPr>
@@ -1613,7 +1771,7 @@
         <w:rPr>
           <w:noProof/>
         </w:rPr>
-        <w:instrText xml:space="preserve"> PAGEREF _Toc134177122 \h </w:instrText>
+        <w:instrText xml:space="preserve"> PAGEREF _Toc134184558 \h </w:instrText>
       </w:r>
       <w:r>
         <w:rPr>
@@ -1630,7 +1788,7 @@
         <w:rPr>
           <w:noProof/>
         </w:rPr>
-        <w:t>19</w:t>
+        <w:t>17</w:t>
       </w:r>
       <w:r>
         <w:rPr>
@@ -1692,7 +1850,7 @@
         <w:rPr>
           <w:noProof/>
         </w:rPr>
-        <w:instrText xml:space="preserve"> PAGEREF _Toc134177123 \h </w:instrText>
+        <w:instrText xml:space="preserve"> PAGEREF _Toc134184559 \h </w:instrText>
       </w:r>
       <w:r>
         <w:rPr>
@@ -1709,7 +1867,7 @@
         <w:rPr>
           <w:noProof/>
         </w:rPr>
-        <w:t>19</w:t>
+        <w:t>17</w:t>
       </w:r>
       <w:r>
         <w:rPr>
@@ -1771,7 +1929,7 @@
         <w:rPr>
           <w:noProof/>
         </w:rPr>
-        <w:instrText xml:space="preserve"> PAGEREF _Toc134177124 \h </w:instrText>
+        <w:instrText xml:space="preserve"> PAGEREF _Toc134184560 \h </w:instrText>
       </w:r>
       <w:r>
         <w:rPr>
@@ -1788,7 +1946,7 @@
         <w:rPr>
           <w:noProof/>
         </w:rPr>
-        <w:t>19</w:t>
+        <w:t>17</w:t>
       </w:r>
       <w:r>
         <w:rPr>
@@ -1850,7 +2008,7 @@
         <w:rPr>
           <w:noProof/>
         </w:rPr>
-        <w:instrText xml:space="preserve"> PAGEREF _Toc134177125 \h </w:instrText>
+        <w:instrText xml:space="preserve"> PAGEREF _Toc134184561 \h </w:instrText>
       </w:r>
       <w:r>
         <w:rPr>
@@ -1867,7 +2025,7 @@
         <w:rPr>
           <w:noProof/>
         </w:rPr>
-        <w:t>20</w:t>
+        <w:t>18</w:t>
       </w:r>
       <w:r>
         <w:rPr>
@@ -1929,7 +2087,7 @@
         <w:rPr>
           <w:noProof/>
         </w:rPr>
-        <w:instrText xml:space="preserve"> PAGEREF _Toc134177126 \h </w:instrText>
+        <w:instrText xml:space="preserve"> PAGEREF _Toc134184562 \h </w:instrText>
       </w:r>
       <w:r>
         <w:rPr>
@@ -1946,7 +2104,7 @@
         <w:rPr>
           <w:noProof/>
         </w:rPr>
-        <w:t>20</w:t>
+        <w:t>18</w:t>
       </w:r>
       <w:r>
         <w:rPr>
@@ -2008,7 +2166,7 @@
         <w:rPr>
           <w:noProof/>
         </w:rPr>
-        <w:instrText xml:space="preserve"> PAGEREF _Toc134177127 \h </w:instrText>
+        <w:instrText xml:space="preserve"> PAGEREF _Toc134184563 \h </w:instrText>
       </w:r>
       <w:r>
         <w:rPr>
@@ -2025,7 +2183,7 @@
         <w:rPr>
           <w:noProof/>
         </w:rPr>
-        <w:t>21</w:t>
+        <w:t>19</w:t>
       </w:r>
       <w:r>
         <w:rPr>
@@ -2087,7 +2245,7 @@
         <w:rPr>
           <w:noProof/>
         </w:rPr>
-        <w:instrText xml:space="preserve"> PAGEREF _Toc134177128 \h </w:instrText>
+        <w:instrText xml:space="preserve"> PAGEREF _Toc134184564 \h </w:instrText>
       </w:r>
       <w:r>
         <w:rPr>
@@ -2104,7 +2262,7 @@
         <w:rPr>
           <w:noProof/>
         </w:rPr>
-        <w:t>22</w:t>
+        <w:t>20</w:t>
       </w:r>
       <w:r>
         <w:rPr>
@@ -2166,7 +2324,7 @@
         <w:rPr>
           <w:noProof/>
         </w:rPr>
-        <w:instrText xml:space="preserve"> PAGEREF _Toc134177129 \h </w:instrText>
+        <w:instrText xml:space="preserve"> PAGEREF _Toc134184565 \h </w:instrText>
       </w:r>
       <w:r>
         <w:rPr>
@@ -2183,7 +2341,7 @@
         <w:rPr>
           <w:noProof/>
         </w:rPr>
-        <w:t>22</w:t>
+        <w:t>20</w:t>
       </w:r>
       <w:r>
         <w:rPr>
@@ -2245,7 +2403,7 @@
         <w:rPr>
           <w:noProof/>
         </w:rPr>
-        <w:instrText xml:space="preserve"> PAGEREF _Toc134177130 \h </w:instrText>
+        <w:instrText xml:space="preserve"> PAGEREF _Toc134184566 \h </w:instrText>
       </w:r>
       <w:r>
         <w:rPr>
@@ -2262,7 +2420,7 @@
         <w:rPr>
           <w:noProof/>
         </w:rPr>
-        <w:t>22</w:t>
+        <w:t>20</w:t>
       </w:r>
       <w:r>
         <w:rPr>
@@ -2324,7 +2482,7 @@
         <w:rPr>
           <w:noProof/>
         </w:rPr>
-        <w:instrText xml:space="preserve"> PAGEREF _Toc134177131 \h </w:instrText>
+        <w:instrText xml:space="preserve"> PAGEREF _Toc134184567 \h </w:instrText>
       </w:r>
       <w:r>
         <w:rPr>
@@ -2341,7 +2499,7 @@
         <w:rPr>
           <w:noProof/>
         </w:rPr>
-        <w:t>23</w:t>
+        <w:t>21</w:t>
       </w:r>
       <w:r>
         <w:rPr>
@@ -2403,7 +2561,7 @@
         <w:rPr>
           <w:noProof/>
         </w:rPr>
-        <w:instrText xml:space="preserve"> PAGEREF _Toc134177132 \h </w:instrText>
+        <w:instrText xml:space="preserve"> PAGEREF _Toc134184568 \h </w:instrText>
       </w:r>
       <w:r>
         <w:rPr>
@@ -2420,7 +2578,7 @@
         <w:rPr>
           <w:noProof/>
         </w:rPr>
-        <w:t>24</w:t>
+        <w:t>22</w:t>
       </w:r>
       <w:r>
         <w:rPr>
@@ -2464,7 +2622,7 @@
         <w:rPr>
           <w:noProof/>
         </w:rPr>
-        <w:t>Schermata per il download</w:t>
+        <w:t>Download dell’immagine</w:t>
       </w:r>
       <w:r>
         <w:rPr>
@@ -2482,7 +2640,7 @@
         <w:rPr>
           <w:noProof/>
         </w:rPr>
-        <w:instrText xml:space="preserve"> PAGEREF _Toc134177133 \h </w:instrText>
+        <w:instrText xml:space="preserve"> PAGEREF _Toc134184569 \h </w:instrText>
       </w:r>
       <w:r>
         <w:rPr>
@@ -2499,7 +2657,82 @@
         <w:rPr>
           <w:noProof/>
         </w:rPr>
-        <w:t>25</w:t>
+        <w:t>23</w:t>
+      </w:r>
+      <w:r>
+        <w:rPr>
+          <w:noProof/>
+        </w:rPr>
+        <w:fldChar w:fldCharType="end"/>
+      </w:r>
+    </w:p>
+    <w:p>
+      <w:pPr>
+        <w:pStyle w:val="Sommario1"/>
+        <w:rPr>
+          <w:rFonts w:asciiTheme="minorHAnsi" w:eastAsiaTheme="minorEastAsia" w:hAnsiTheme="minorHAnsi" w:cstheme="minorBidi"/>
+          <w:noProof/>
+          <w:sz w:val="22"/>
+          <w:szCs w:val="22"/>
+          <w:lang w:eastAsia="it-CH"/>
+        </w:rPr>
+      </w:pPr>
+      <w:r>
+        <w:rPr>
+          <w:noProof/>
+        </w:rPr>
+        <w:t>6</w:t>
+      </w:r>
+      <w:r>
+        <w:rPr>
+          <w:rFonts w:asciiTheme="minorHAnsi" w:eastAsiaTheme="minorEastAsia" w:hAnsiTheme="minorHAnsi" w:cstheme="minorBidi"/>
+          <w:noProof/>
+          <w:sz w:val="22"/>
+          <w:szCs w:val="22"/>
+          <w:lang w:eastAsia="it-CH"/>
+        </w:rPr>
+        <w:tab/>
+      </w:r>
+      <w:r>
+        <w:rPr>
+          <w:noProof/>
+        </w:rPr>
+        <w:t>Test</w:t>
+      </w:r>
+      <w:r>
+        <w:rPr>
+          <w:noProof/>
+        </w:rPr>
+        <w:tab/>
+      </w:r>
+      <w:r>
+        <w:rPr>
+          <w:noProof/>
+        </w:rPr>
+        <w:fldChar w:fldCharType="begin"/>
+      </w:r>
+      <w:r>
+        <w:rPr>
+          <w:noProof/>
+        </w:rPr>
+        <w:instrText xml:space="preserve"> PAGEREF _Toc134184570 \h </w:instrText>
+      </w:r>
+      <w:r>
+        <w:rPr>
+          <w:noProof/>
+        </w:rPr>
+      </w:r>
+      <w:r>
+        <w:rPr>
+          <w:noProof/>
+        </w:rPr>
+        <w:fldChar w:fldCharType="separate"/>
+      </w:r>
+      <w:r>
+        <w:rPr>
+          <w:noProof/>
+        </w:rPr>
+        <w:t>24</w:t>
       </w:r>
       <w:r>
         <w:rPr>
@@ -2526,9 +2759,8 @@
       <w:r>
         <w:rPr>
           <w:noProof/>
-          <w:lang w:eastAsia="en-US"/>
-        </w:rPr>
-        <w:t>5.5</w:t>
+        </w:rPr>
+        <w:t>6.1</w:t>
       </w:r>
       <w:r>
         <w:rPr>
@@ -2543,9 +2775,8 @@
       <w:r>
         <w:rPr>
           <w:noProof/>
-          <w:lang w:eastAsia="en-US"/>
-        </w:rPr>
-        <w:t>Schermata per la modifica dell’immagine</w:t>
+        </w:rPr>
+        <w:t>Protocollo di test</w:t>
       </w:r>
       <w:r>
         <w:rPr>
@@ -2563,7 +2794,7 @@
         <w:rPr>
           <w:noProof/>
         </w:rPr>
-        <w:instrText xml:space="preserve"> PAGEREF _Toc134177134 \h </w:instrText>
+        <w:instrText xml:space="preserve"> PAGEREF _Toc134184571 \h </w:instrText>
       </w:r>
       <w:r>
         <w:rPr>
@@ -2580,82 +2811,7 @@
         <w:rPr>
           <w:noProof/>
         </w:rPr>
-        <w:t>25</w:t>
-      </w:r>
-      <w:r>
-        <w:rPr>
-          <w:noProof/>
-        </w:rPr>
-        <w:fldChar w:fldCharType="end"/>
-      </w:r>
-    </w:p>
-    <w:p>
-      <w:pPr>
-        <w:pStyle w:val="Sommario1"/>
-        <w:rPr>
-          <w:rFonts w:asciiTheme="minorHAnsi" w:eastAsiaTheme="minorEastAsia" w:hAnsiTheme="minorHAnsi" w:cstheme="minorBidi"/>
-          <w:noProof/>
-          <w:sz w:val="22"/>
-          <w:szCs w:val="22"/>
-          <w:lang w:eastAsia="it-CH"/>
-        </w:rPr>
-      </w:pPr>
-      <w:r>
-        <w:rPr>
-          <w:noProof/>
-        </w:rPr>
-        <w:t>6</w:t>
-      </w:r>
-      <w:r>
-        <w:rPr>
-          <w:rFonts w:asciiTheme="minorHAnsi" w:eastAsiaTheme="minorEastAsia" w:hAnsiTheme="minorHAnsi" w:cstheme="minorBidi"/>
-          <w:noProof/>
-          <w:sz w:val="22"/>
-          <w:szCs w:val="22"/>
-          <w:lang w:eastAsia="it-CH"/>
-        </w:rPr>
-        <w:tab/>
-      </w:r>
-      <w:r>
-        <w:rPr>
-          <w:noProof/>
-        </w:rPr>
-        <w:t>Test</w:t>
-      </w:r>
-      <w:r>
-        <w:rPr>
-          <w:noProof/>
-        </w:rPr>
-        <w:tab/>
-      </w:r>
-      <w:r>
-        <w:rPr>
-          <w:noProof/>
-        </w:rPr>
-        <w:fldChar w:fldCharType="begin"/>
-      </w:r>
-      <w:r>
-        <w:rPr>
-          <w:noProof/>
-        </w:rPr>
-        <w:instrText xml:space="preserve"> PAGEREF _Toc134177135 \h </w:instrText>
-      </w:r>
-      <w:r>
-        <w:rPr>
-          <w:noProof/>
-        </w:rPr>
-      </w:r>
-      <w:r>
-        <w:rPr>
-          <w:noProof/>
-        </w:rPr>
-        <w:fldChar w:fldCharType="separate"/>
-      </w:r>
-      <w:r>
-        <w:rPr>
-          <w:noProof/>
-        </w:rPr>
-        <w:t>26</w:t>
+        <w:t>24</w:t>
       </w:r>
       <w:r>
         <w:rPr>
@@ -2683,7 +2839,7 @@
         <w:rPr>
           <w:noProof/>
         </w:rPr>
-        <w:t>6.1</w:t>
+        <w:t>6.2</w:t>
       </w:r>
       <w:r>
         <w:rPr>
@@ -2699,7 +2855,7 @@
         <w:rPr>
           <w:noProof/>
         </w:rPr>
-        <w:t>Protocollo di test</w:t>
+        <w:t>Risultati test</w:t>
       </w:r>
       <w:r>
         <w:rPr>
@@ -2717,7 +2873,7 @@
         <w:rPr>
           <w:noProof/>
         </w:rPr>
-        <w:instrText xml:space="preserve"> PAGEREF _Toc134177136 \h </w:instrText>
+        <w:instrText xml:space="preserve"> PAGEREF _Toc134184572 \h </w:instrText>
       </w:r>
       <w:r>
         <w:rPr>
@@ -2734,7 +2890,7 @@
         <w:rPr>
           <w:noProof/>
         </w:rPr>
-        <w:t>26</w:t>
+        <w:t>30</w:t>
       </w:r>
       <w:r>
         <w:rPr>
@@ -2762,7 +2918,7 @@
         <w:rPr>
           <w:noProof/>
         </w:rPr>
-        <w:t>6.2</w:t>
+        <w:t>6.3</w:t>
       </w:r>
       <w:r>
         <w:rPr>
@@ -2778,7 +2934,7 @@
         <w:rPr>
           <w:noProof/>
         </w:rPr>
-        <w:t>Risultati test</w:t>
+        <w:t>Mancanze/limitazioni conosciute</w:t>
       </w:r>
       <w:r>
         <w:rPr>
@@ -2796,7 +2952,157 @@
         <w:rPr>
           <w:noProof/>
         </w:rPr>
-        <w:instrText xml:space="preserve"> PAGEREF _Toc134177137 \h </w:instrText>
+        <w:instrText xml:space="preserve"> PAGEREF _Toc134184573 \h </w:instrText>
+      </w:r>
+      <w:r>
+        <w:rPr>
+          <w:noProof/>
+        </w:rPr>
+      </w:r>
+      <w:r>
+        <w:rPr>
+          <w:noProof/>
+        </w:rPr>
+        <w:fldChar w:fldCharType="separate"/>
+      </w:r>
+      <w:r>
+        <w:rPr>
+          <w:noProof/>
+        </w:rPr>
+        <w:t>30</w:t>
+      </w:r>
+      <w:r>
+        <w:rPr>
+          <w:noProof/>
+        </w:rPr>
+        <w:fldChar w:fldCharType="end"/>
+      </w:r>
+    </w:p>
+    <w:p>
+      <w:pPr>
+        <w:pStyle w:val="Sommario1"/>
+        <w:rPr>
+          <w:rFonts w:asciiTheme="minorHAnsi" w:eastAsiaTheme="minorEastAsia" w:hAnsiTheme="minorHAnsi" w:cstheme="minorBidi"/>
+          <w:noProof/>
+          <w:sz w:val="22"/>
+          <w:szCs w:val="22"/>
+          <w:lang w:eastAsia="it-CH"/>
+        </w:rPr>
+      </w:pPr>
+      <w:r>
+        <w:rPr>
+          <w:noProof/>
+        </w:rPr>
+        <w:t>7</w:t>
+      </w:r>
+      <w:r>
+        <w:rPr>
+          <w:rFonts w:asciiTheme="minorHAnsi" w:eastAsiaTheme="minorEastAsia" w:hAnsiTheme="minorHAnsi" w:cstheme="minorBidi"/>
+          <w:noProof/>
+          <w:sz w:val="22"/>
+          <w:szCs w:val="22"/>
+          <w:lang w:eastAsia="it-CH"/>
+        </w:rPr>
+        <w:tab/>
+      </w:r>
+      <w:r>
+        <w:rPr>
+          <w:noProof/>
+        </w:rPr>
+        <w:t>Consuntivo</w:t>
+      </w:r>
+      <w:r>
+        <w:rPr>
+          <w:noProof/>
+        </w:rPr>
+        <w:tab/>
+      </w:r>
+      <w:r>
+        <w:rPr>
+          <w:noProof/>
+        </w:rPr>
+        <w:fldChar w:fldCharType="begin"/>
+      </w:r>
+      <w:r>
+        <w:rPr>
+          <w:noProof/>
+        </w:rPr>
+        <w:instrText xml:space="preserve"> PAGEREF _Toc134184574 \h </w:instrText>
+      </w:r>
+      <w:r>
+        <w:rPr>
+          <w:noProof/>
+        </w:rPr>
+      </w:r>
+      <w:r>
+        <w:rPr>
+          <w:noProof/>
+        </w:rPr>
+        <w:fldChar w:fldCharType="separate"/>
+      </w:r>
+      <w:r>
+        <w:rPr>
+          <w:noProof/>
+        </w:rPr>
+        <w:t>31</w:t>
+      </w:r>
+      <w:r>
+        <w:rPr>
+          <w:noProof/>
+        </w:rPr>
+        <w:fldChar w:fldCharType="end"/>
+      </w:r>
+    </w:p>
+    <w:p>
+      <w:pPr>
+        <w:pStyle w:val="Sommario1"/>
+        <w:rPr>
+          <w:rFonts w:asciiTheme="minorHAnsi" w:eastAsiaTheme="minorEastAsia" w:hAnsiTheme="minorHAnsi" w:cstheme="minorBidi"/>
+          <w:noProof/>
+          <w:sz w:val="22"/>
+          <w:szCs w:val="22"/>
+          <w:lang w:eastAsia="it-CH"/>
+        </w:rPr>
+      </w:pPr>
+      <w:r>
+        <w:rPr>
+          <w:noProof/>
+        </w:rPr>
+        <w:t>8</w:t>
+      </w:r>
+      <w:r>
+        <w:rPr>
+          <w:rFonts w:asciiTheme="minorHAnsi" w:eastAsiaTheme="minorEastAsia" w:hAnsiTheme="minorHAnsi" w:cstheme="minorBidi"/>
+          <w:noProof/>
+          <w:sz w:val="22"/>
+          <w:szCs w:val="22"/>
+          <w:lang w:eastAsia="it-CH"/>
+        </w:rPr>
+        <w:tab/>
+      </w:r>
+      <w:r>
+        <w:rPr>
+          <w:noProof/>
+        </w:rPr>
+        <w:t>Conclusioni</w:t>
+      </w:r>
+      <w:r>
+        <w:rPr>
+          <w:noProof/>
+        </w:rPr>
+        <w:tab/>
+      </w:r>
+      <w:r>
+        <w:rPr>
+          <w:noProof/>
+        </w:rPr>
+        <w:fldChar w:fldCharType="begin"/>
+      </w:r>
+      <w:r>
+        <w:rPr>
+          <w:noProof/>
+        </w:rPr>
+        <w:instrText xml:space="preserve"> PAGEREF _Toc134184575 \h </w:instrText>
       </w:r>
       <w:r>
         <w:rPr>
@@ -2841,7 +3147,7 @@
         <w:rPr>
           <w:noProof/>
         </w:rPr>
-        <w:t>6.3</w:t>
+        <w:t>8.1</w:t>
       </w:r>
       <w:r>
         <w:rPr>
@@ -2857,7 +3163,7 @@
         <w:rPr>
           <w:noProof/>
         </w:rPr>
-        <w:t>Mancanze/limitazioni conosciute</w:t>
+        <w:t>Sviluppi futuri</w:t>
       </w:r>
       <w:r>
         <w:rPr>
@@ -2875,7 +3181,7 @@
         <w:rPr>
           <w:noProof/>
         </w:rPr>
-        <w:instrText xml:space="preserve"> PAGEREF _Toc134177138 \h </w:instrText>
+        <w:instrText xml:space="preserve"> PAGEREF _Toc134184576 \h </w:instrText>
       </w:r>
       <w:r>
         <w:rPr>
@@ -2893,156 +3199,6 @@
           <w:noProof/>
         </w:rPr>
         <w:t>32</w:t>
-      </w:r>
-      <w:r>
-        <w:rPr>
-          <w:noProof/>
-        </w:rPr>
-        <w:fldChar w:fldCharType="end"/>
-      </w:r>
-    </w:p>
-    <w:p>
-      <w:pPr>
-        <w:pStyle w:val="Sommario1"/>
-        <w:rPr>
-          <w:rFonts w:asciiTheme="minorHAnsi" w:eastAsiaTheme="minorEastAsia" w:hAnsiTheme="minorHAnsi" w:cstheme="minorBidi"/>
-          <w:noProof/>
-          <w:sz w:val="22"/>
-          <w:szCs w:val="22"/>
-          <w:lang w:eastAsia="it-CH"/>
-        </w:rPr>
-      </w:pPr>
-      <w:r>
-        <w:rPr>
-          <w:noProof/>
-        </w:rPr>
-        <w:t>7</w:t>
-      </w:r>
-      <w:r>
-        <w:rPr>
-          <w:rFonts w:asciiTheme="minorHAnsi" w:eastAsiaTheme="minorEastAsia" w:hAnsiTheme="minorHAnsi" w:cstheme="minorBidi"/>
-          <w:noProof/>
-          <w:sz w:val="22"/>
-          <w:szCs w:val="22"/>
-          <w:lang w:eastAsia="it-CH"/>
-        </w:rPr>
-        <w:tab/>
-      </w:r>
-      <w:r>
-        <w:rPr>
-          <w:noProof/>
-        </w:rPr>
-        <w:t>Consuntivo</w:t>
-      </w:r>
-      <w:r>
-        <w:rPr>
-          <w:noProof/>
-        </w:rPr>
-        <w:tab/>
-      </w:r>
-      <w:r>
-        <w:rPr>
-          <w:noProof/>
-        </w:rPr>
-        <w:fldChar w:fldCharType="begin"/>
-      </w:r>
-      <w:r>
-        <w:rPr>
-          <w:noProof/>
-        </w:rPr>
-        <w:instrText xml:space="preserve"> PAGEREF _Toc134177139 \h </w:instrText>
-      </w:r>
-      <w:r>
-        <w:rPr>
-          <w:noProof/>
-        </w:rPr>
-      </w:r>
-      <w:r>
-        <w:rPr>
-          <w:noProof/>
-        </w:rPr>
-        <w:fldChar w:fldCharType="separate"/>
-      </w:r>
-      <w:r>
-        <w:rPr>
-          <w:noProof/>
-        </w:rPr>
-        <w:t>33</w:t>
-      </w:r>
-      <w:r>
-        <w:rPr>
-          <w:noProof/>
-        </w:rPr>
-        <w:fldChar w:fldCharType="end"/>
-      </w:r>
-    </w:p>
-    <w:p>
-      <w:pPr>
-        <w:pStyle w:val="Sommario1"/>
-        <w:rPr>
-          <w:rFonts w:asciiTheme="minorHAnsi" w:eastAsiaTheme="minorEastAsia" w:hAnsiTheme="minorHAnsi" w:cstheme="minorBidi"/>
-          <w:noProof/>
-          <w:sz w:val="22"/>
-          <w:szCs w:val="22"/>
-          <w:lang w:eastAsia="it-CH"/>
-        </w:rPr>
-      </w:pPr>
-      <w:r>
-        <w:rPr>
-          <w:noProof/>
-        </w:rPr>
-        <w:t>8</w:t>
-      </w:r>
-      <w:r>
-        <w:rPr>
-          <w:rFonts w:asciiTheme="minorHAnsi" w:eastAsiaTheme="minorEastAsia" w:hAnsiTheme="minorHAnsi" w:cstheme="minorBidi"/>
-          <w:noProof/>
-          <w:sz w:val="22"/>
-          <w:szCs w:val="22"/>
-          <w:lang w:eastAsia="it-CH"/>
-        </w:rPr>
-        <w:tab/>
-      </w:r>
-      <w:r>
-        <w:rPr>
-          <w:noProof/>
-        </w:rPr>
-        <w:t>Conclusioni</w:t>
-      </w:r>
-      <w:r>
-        <w:rPr>
-          <w:noProof/>
-        </w:rPr>
-        <w:tab/>
-      </w:r>
-      <w:r>
-        <w:rPr>
-          <w:noProof/>
-        </w:rPr>
-        <w:fldChar w:fldCharType="begin"/>
-      </w:r>
-      <w:r>
-        <w:rPr>
-          <w:noProof/>
-        </w:rPr>
-        <w:instrText xml:space="preserve"> PAGEREF _Toc134177140 \h </w:instrText>
-      </w:r>
-      <w:r>
-        <w:rPr>
-          <w:noProof/>
-        </w:rPr>
-      </w:r>
-      <w:r>
-        <w:rPr>
-          <w:noProof/>
-        </w:rPr>
-        <w:fldChar w:fldCharType="separate"/>
-      </w:r>
-      <w:r>
-        <w:rPr>
-          <w:noProof/>
-        </w:rPr>
-        <w:t>34</w:t>
       </w:r>
       <w:r>
         <w:rPr>
@@ -3070,7 +3226,7 @@
         <w:rPr>
           <w:noProof/>
         </w:rPr>
-        <w:t>8.1</w:t>
+        <w:t>8.2</w:t>
       </w:r>
       <w:r>
         <w:rPr>
@@ -3086,7 +3242,7 @@
         <w:rPr>
           <w:noProof/>
         </w:rPr>
-        <w:t>Sviluppi futuri</w:t>
+        <w:t>Considerazioni personali</w:t>
       </w:r>
       <w:r>
         <w:rPr>
@@ -3104,7 +3260,82 @@
         <w:rPr>
           <w:noProof/>
         </w:rPr>
-        <w:instrText xml:space="preserve"> PAGEREF _Toc134177141 \h </w:instrText>
+        <w:instrText xml:space="preserve"> PAGEREF _Toc134184577 \h </w:instrText>
+      </w:r>
+      <w:r>
+        <w:rPr>
+          <w:noProof/>
+        </w:rPr>
+      </w:r>
+      <w:r>
+        <w:rPr>
+          <w:noProof/>
+        </w:rPr>
+        <w:fldChar w:fldCharType="separate"/>
+      </w:r>
+      <w:r>
+        <w:rPr>
+          <w:noProof/>
+        </w:rPr>
+        <w:t>32</w:t>
+      </w:r>
+      <w:r>
+        <w:rPr>
+          <w:noProof/>
+        </w:rPr>
+        <w:fldChar w:fldCharType="end"/>
+      </w:r>
+    </w:p>
+    <w:p>
+      <w:pPr>
+        <w:pStyle w:val="Sommario1"/>
+        <w:rPr>
+          <w:rFonts w:asciiTheme="minorHAnsi" w:eastAsiaTheme="minorEastAsia" w:hAnsiTheme="minorHAnsi" w:cstheme="minorBidi"/>
+          <w:noProof/>
+          <w:sz w:val="22"/>
+          <w:szCs w:val="22"/>
+          <w:lang w:eastAsia="it-CH"/>
+        </w:rPr>
+      </w:pPr>
+      <w:r>
+        <w:rPr>
+          <w:noProof/>
+        </w:rPr>
+        <w:t>9</w:t>
+      </w:r>
+      <w:r>
+        <w:rPr>
+          <w:rFonts w:asciiTheme="minorHAnsi" w:eastAsiaTheme="minorEastAsia" w:hAnsiTheme="minorHAnsi" w:cstheme="minorBidi"/>
+          <w:noProof/>
+          <w:sz w:val="22"/>
+          <w:szCs w:val="22"/>
+          <w:lang w:eastAsia="it-CH"/>
+        </w:rPr>
+        <w:tab/>
+      </w:r>
+      <w:r>
+        <w:rPr>
+          <w:noProof/>
+        </w:rPr>
+        <w:t>Bibliografia</w:t>
+      </w:r>
+      <w:r>
+        <w:rPr>
+          <w:noProof/>
+        </w:rPr>
+        <w:tab/>
+      </w:r>
+      <w:r>
+        <w:rPr>
+          <w:noProof/>
+        </w:rPr>
+        <w:fldChar w:fldCharType="begin"/>
+      </w:r>
+      <w:r>
+        <w:rPr>
+          <w:noProof/>
+        </w:rPr>
+        <w:instrText xml:space="preserve"> PAGEREF _Toc134184578 \h </w:instrText>
       </w:r>
       <w:r>
         <w:rPr>
@@ -3149,7 +3380,7 @@
         <w:rPr>
           <w:noProof/>
         </w:rPr>
-        <w:t>8.2</w:t>
+        <w:t>9.1</w:t>
       </w:r>
       <w:r>
         <w:rPr>
@@ -3165,7 +3396,7 @@
         <w:rPr>
           <w:noProof/>
         </w:rPr>
-        <w:t>Considerazioni personali</w:t>
+        <w:t>Sitografia</w:t>
       </w:r>
       <w:r>
         <w:rPr>
@@ -3183,7 +3414,7 @@
         <w:rPr>
           <w:noProof/>
         </w:rPr>
-        <w:instrText xml:space="preserve"> PAGEREF _Toc134177142 \h </w:instrText>
+        <w:instrText xml:space="preserve"> PAGEREF _Toc134184579 \h </w:instrText>
       </w:r>
       <w:r>
         <w:rPr>
@@ -3224,7 +3455,8 @@
         <w:rPr>
           <w:noProof/>
         </w:rPr>
-        <w:t>9</w:t>
+        <w:lastRenderedPageBreak/>
+        <w:t>10</w:t>
       </w:r>
       <w:r>
         <w:rPr>
@@ -3240,7 +3472,7 @@
         <w:rPr>
           <w:noProof/>
         </w:rPr>
-        <w:t>Bibliografia</w:t>
+        <w:t>Glossario</w:t>
       </w:r>
       <w:r>
         <w:rPr>
@@ -3258,7 +3490,7 @@
         <w:rPr>
           <w:noProof/>
         </w:rPr>
-        <w:instrText xml:space="preserve"> PAGEREF _Toc134177143 \h </w:instrText>
+        <w:instrText xml:space="preserve"> PAGEREF _Toc134184580 \h </w:instrText>
       </w:r>
       <w:r>
         <w:rPr>
@@ -3286,11 +3518,7 @@
     </w:p>
     <w:p>
       <w:pPr>
-        <w:pStyle w:val="Sommario2"/>
-        <w:tabs>
-          <w:tab w:val="left" w:pos="800"/>
-          <w:tab w:val="right" w:leader="dot" w:pos="9628"/>
-        </w:tabs>
+        <w:pStyle w:val="Sommario1"/>
         <w:rPr>
           <w:rFonts w:asciiTheme="minorHAnsi" w:eastAsiaTheme="minorEastAsia" w:hAnsiTheme="minorHAnsi" w:cstheme="minorBidi"/>
           <w:noProof/>
@@ -3303,7 +3531,7 @@
         <w:rPr>
           <w:noProof/>
         </w:rPr>
-        <w:t>9.1</w:t>
+        <w:t>11</w:t>
       </w:r>
       <w:r>
         <w:rPr>
@@ -3319,7 +3547,7 @@
         <w:rPr>
           <w:noProof/>
         </w:rPr>
-        <w:t>Sitografia</w:t>
+        <w:t>Indice delle figure</w:t>
       </w:r>
       <w:r>
         <w:rPr>
@@ -3337,7 +3565,7 @@
         <w:rPr>
           <w:noProof/>
         </w:rPr>
-        <w:instrText xml:space="preserve"> PAGEREF _Toc134177144 \h </w:instrText>
+        <w:instrText xml:space="preserve"> PAGEREF _Toc134184581 \h </w:instrText>
       </w:r>
       <w:r>
         <w:rPr>
@@ -3378,7 +3606,7 @@
         <w:rPr>
           <w:noProof/>
         </w:rPr>
-        <w:t>10</w:t>
+        <w:t>12</w:t>
       </w:r>
       <w:r>
         <w:rPr>
@@ -3394,7 +3622,7 @@
         <w:rPr>
           <w:noProof/>
         </w:rPr>
-        <w:t>Glossario</w:t>
+        <w:t>Allegati</w:t>
       </w:r>
       <w:r>
         <w:rPr>
@@ -3412,7 +3640,7 @@
         <w:rPr>
           <w:noProof/>
         </w:rPr>
-        <w:instrText xml:space="preserve"> PAGEREF _Toc134177145 \h </w:instrText>
+        <w:instrText xml:space="preserve"> PAGEREF _Toc134184582 \h </w:instrText>
       </w:r>
       <w:r>
         <w:rPr>
@@ -3429,7 +3657,7 @@
         <w:rPr>
           <w:noProof/>
         </w:rPr>
-        <w:t>38</w:t>
+        <w:t>36</w:t>
       </w:r>
       <w:r>
         <w:rPr>
@@ -3439,169 +3667,18 @@
       </w:r>
     </w:p>
     <w:p>
-      <w:pPr>
-        <w:pStyle w:val="Sommario1"/>
-        <w:rPr>
-          <w:rFonts w:asciiTheme="minorHAnsi" w:eastAsiaTheme="minorEastAsia" w:hAnsiTheme="minorHAnsi" w:cstheme="minorBidi"/>
-          <w:noProof/>
-          <w:sz w:val="22"/>
-          <w:szCs w:val="22"/>
-          <w:lang w:eastAsia="it-CH"/>
-        </w:rPr>
-      </w:pPr>
-      <w:r>
-        <w:rPr>
-          <w:noProof/>
-        </w:rPr>
-        <w:lastRenderedPageBreak/>
-        <w:t>11</w:t>
-      </w:r>
-      <w:r>
-        <w:rPr>
-          <w:rFonts w:asciiTheme="minorHAnsi" w:eastAsiaTheme="minorEastAsia" w:hAnsiTheme="minorHAnsi" w:cstheme="minorBidi"/>
-          <w:noProof/>
-          <w:sz w:val="22"/>
-          <w:szCs w:val="22"/>
-          <w:lang w:eastAsia="it-CH"/>
-        </w:rPr>
-        <w:tab/>
-      </w:r>
-      <w:r>
-        <w:rPr>
-          <w:noProof/>
-        </w:rPr>
-        <w:t>Indice delle figure</w:t>
-      </w:r>
-      <w:r>
-        <w:rPr>
-          <w:noProof/>
-        </w:rPr>
-        <w:tab/>
-      </w:r>
-      <w:r>
-        <w:rPr>
-          <w:noProof/>
-        </w:rPr>
-        <w:fldChar w:fldCharType="begin"/>
-      </w:r>
-      <w:r>
-        <w:rPr>
-          <w:noProof/>
-        </w:rPr>
-        <w:instrText xml:space="preserve"> PAGEREF _Toc134177146 \h </w:instrText>
-      </w:r>
-      <w:r>
-        <w:rPr>
-          <w:noProof/>
-        </w:rPr>
-      </w:r>
-      <w:r>
-        <w:rPr>
-          <w:noProof/>
-        </w:rPr>
-        <w:fldChar w:fldCharType="separate"/>
-      </w:r>
-      <w:r>
-        <w:rPr>
-          <w:noProof/>
-        </w:rPr>
-        <w:t>38</w:t>
-      </w:r>
-      <w:r>
-        <w:rPr>
-          <w:noProof/>
-        </w:rPr>
+      <w:r>
         <w:fldChar w:fldCharType="end"/>
       </w:r>
     </w:p>
     <w:p>
       <w:pPr>
-        <w:pStyle w:val="Sommario1"/>
-        <w:rPr>
-          <w:rFonts w:asciiTheme="minorHAnsi" w:eastAsiaTheme="minorEastAsia" w:hAnsiTheme="minorHAnsi" w:cstheme="minorBidi"/>
-          <w:noProof/>
-          <w:sz w:val="22"/>
-          <w:szCs w:val="22"/>
-          <w:lang w:eastAsia="it-CH"/>
-        </w:rPr>
-      </w:pPr>
-      <w:r>
-        <w:rPr>
-          <w:noProof/>
-        </w:rPr>
-        <w:t>12</w:t>
-      </w:r>
-      <w:r>
-        <w:rPr>
-          <w:rFonts w:asciiTheme="minorHAnsi" w:eastAsiaTheme="minorEastAsia" w:hAnsiTheme="minorHAnsi" w:cstheme="minorBidi"/>
-          <w:noProof/>
-          <w:sz w:val="22"/>
-          <w:szCs w:val="22"/>
-          <w:lang w:eastAsia="it-CH"/>
-        </w:rPr>
-        <w:tab/>
-      </w:r>
-      <w:r>
-        <w:rPr>
-          <w:noProof/>
-        </w:rPr>
-        <w:t>Allegati</w:t>
-      </w:r>
-      <w:r>
-        <w:rPr>
-          <w:noProof/>
-        </w:rPr>
-        <w:tab/>
-      </w:r>
-      <w:r>
-        <w:rPr>
-          <w:noProof/>
-        </w:rPr>
-        <w:fldChar w:fldCharType="begin"/>
-      </w:r>
-      <w:r>
-        <w:rPr>
-          <w:noProof/>
-        </w:rPr>
-        <w:instrText xml:space="preserve"> PAGEREF _Toc134177147 \h </w:instrText>
-      </w:r>
-      <w:r>
-        <w:rPr>
-          <w:noProof/>
-        </w:rPr>
-      </w:r>
-      <w:r>
-        <w:rPr>
-          <w:noProof/>
-        </w:rPr>
-        <w:fldChar w:fldCharType="separate"/>
-      </w:r>
-      <w:r>
-        <w:rPr>
-          <w:noProof/>
-        </w:rPr>
-        <w:t>38</w:t>
-      </w:r>
-      <w:r>
-        <w:rPr>
-          <w:noProof/>
-        </w:rPr>
-        <w:fldChar w:fldCharType="end"/>
-      </w:r>
-    </w:p>
-    <w:p>
-      <w:r>
-        <w:fldChar w:fldCharType="end"/>
-      </w:r>
-    </w:p>
-    <w:p>
-      <w:pPr>
         <w:pStyle w:val="Titolo1"/>
       </w:pPr>
       <w:r>
         <w:br w:type="page"/>
       </w:r>
-      <w:bookmarkStart w:id="1" w:name="_Toc134177104"/>
+      <w:bookmarkStart w:id="1" w:name="_Toc134184538"/>
       <w:r>
         <w:lastRenderedPageBreak/>
         <w:t>Introduzione</w:t>
@@ -3615,7 +3692,7 @@
           <w:lang w:val="it-CH"/>
         </w:rPr>
       </w:pPr>
-      <w:bookmarkStart w:id="2" w:name="_Toc134177105"/>
+      <w:bookmarkStart w:id="2" w:name="_Toc134184539"/>
       <w:r>
         <w:rPr>
           <w:lang w:val="it-CH"/>
@@ -3704,7 +3781,7 @@
           <w:lang w:val="it-CH"/>
         </w:rPr>
       </w:pPr>
-      <w:bookmarkStart w:id="3" w:name="_Toc134177106"/>
+      <w:bookmarkStart w:id="3" w:name="_Toc134184540"/>
       <w:r>
         <w:rPr>
           <w:lang w:val="it-CH"/>
@@ -3721,243 +3798,154 @@
     </w:p>
     <w:p>
       <w:r>
-        <w:t>È</w:t>
-      </w:r>
-      <w:r>
-        <w:t xml:space="preserve"> una breve e accurata rappresentazione dei contenuti di un documento, senza notazioni critiche o valutazioni. Lo scopo di un abstract efficace dovrebbe essere quello di far conoscere all’utente il contenuto di base di un documento e metterlo nella condizione di decidere se risponde ai suoi interessi e se è opportuno il ricorso al documento originale.</w:t>
+        <w:t xml:space="preserve">Data la poca fantasia presente nei manifesti abbiamo ben pensato di provare noi a riempire ciò che mancava con una nostra semplice inventiva. La nostra idea è stata quella di provare a sviluppare un </w:t>
+      </w:r>
+      <w:proofErr w:type="spellStart"/>
+      <w:r>
+        <w:t>wordcloud</w:t>
+      </w:r>
+      <w:proofErr w:type="spellEnd"/>
+      <w:r>
+        <w:t>.</w:t>
       </w:r>
     </w:p>
     <w:p/>
     <w:p>
       <w:r>
-        <w:t>Può contenere alcuni o tutti gli elementi seguenti:</w:t>
-      </w:r>
-    </w:p>
-    <w:p>
-      <w:pPr>
-        <w:numPr>
-          <w:ilvl w:val="0"/>
-          <w:numId w:val="14"/>
-        </w:numPr>
-      </w:pPr>
-      <w:r>
-        <w:rPr>
-          <w:b/>
-        </w:rPr>
-        <w:t>Background/Situazione iniziale</w:t>
-      </w:r>
-    </w:p>
-    <w:p>
-      <w:pPr>
-        <w:numPr>
-          <w:ilvl w:val="0"/>
-          <w:numId w:val="14"/>
-        </w:numPr>
-      </w:pPr>
-      <w:r>
-        <w:rPr>
-          <w:b/>
-        </w:rPr>
-        <w:t>Descrizione del problema</w:t>
-      </w:r>
-      <w:r>
-        <w:rPr>
-          <w:b/>
-        </w:rPr>
-        <w:t xml:space="preserve"> e motivazione</w:t>
-      </w:r>
-      <w:r>
-        <w:t xml:space="preserve">: Che problema </w:t>
-      </w:r>
-      <w:r>
-        <w:t>ho cercato</w:t>
-      </w:r>
-      <w:r>
-        <w:t xml:space="preserve"> di risolvere? </w:t>
-      </w:r>
-      <w:r>
-        <w:t>Questa sezione dovrebbe includere l'importanza del vostro lavoro, la difficoltà dell'area e l'effetto che potrebbe avere se portato a termine con successo.</w:t>
-      </w:r>
-    </w:p>
-    <w:p>
-      <w:pPr>
-        <w:numPr>
-          <w:ilvl w:val="0"/>
-          <w:numId w:val="14"/>
-        </w:numPr>
-      </w:pPr>
-      <w:r>
-        <w:rPr>
-          <w:b/>
-        </w:rPr>
-        <w:t>Approccio/Metodi</w:t>
-      </w:r>
-      <w:r>
-        <w:t>: Come ho ottenuto dei progressi? Come ho risolto il problema</w:t>
-      </w:r>
-      <w:r>
-        <w:t xml:space="preserve"> (tecniche…)</w:t>
-      </w:r>
-      <w:r>
-        <w:t>? Quale è stata l’entità del mio lavoro? Che fattori importanti controllo, ignoro o misuro?</w:t>
-      </w:r>
-    </w:p>
-    <w:p>
-      <w:pPr>
-        <w:numPr>
-          <w:ilvl w:val="0"/>
-          <w:numId w:val="14"/>
-        </w:numPr>
-      </w:pPr>
-      <w:r>
-        <w:rPr>
-          <w:b/>
-        </w:rPr>
-        <w:t>Risultati</w:t>
-      </w:r>
-      <w:r>
-        <w:t xml:space="preserve">: Quale è la risposta? Quali sono i risultati? Quanto è più veloce, più sicuro, più economico o in qualche altro aspetto migliore di altri prodotti/soluzioni? </w:t>
+        <w:t>Per crearlo abbiamo iniziato pensando quali potrebbero essere i parametri che il nostro applicativo potesse supportare, creato un’interfaccia grafica e aggiunto ad essa ciò che poteva essere realizzabile.</w:t>
+      </w:r>
+      <w:r>
+        <w:t xml:space="preserve"> Abbiamo utilizzato una struttura di lavoro dove tutti potessero fare qualcosa di diverso in modo tale di arrivare alla fine e riunire tutto assieme.</w:t>
       </w:r>
     </w:p>
     <w:p/>
     <w:p>
       <w:r>
-        <w:t xml:space="preserve">Data la poca fantasia presente nei manifesti abbiamo ben pensato di provare noi a riempire ciò che mancava con una nostra semplice inventiva. La nostra idea è stata quella di provare a sviluppare un </w:t>
+        <w:t>La parte che ha dedicato più tempo è stata quella che si occupava di preparare una maschera sulla quale inserire le parole, ciò perché abbiamo utilizzato un algoritmo già esistente, la quale abbiamo passato i parametri prelevati inizialmente.</w:t>
+      </w:r>
+    </w:p>
+    <w:p/>
+    <w:p>
+      <w:r>
+        <w:t>Una volta finito il pro</w:t>
+      </w:r>
+      <w:r>
+        <w:t xml:space="preserve">getto </w:t>
+      </w:r>
+      <w:r>
+        <w:t>con successo abbiamo messo assieme la conclusione che</w:t>
+      </w:r>
+      <w:r>
+        <w:t xml:space="preserve"> il vantaggio principale è nostro prodotto è un applicativo, al contrario delle numerose altre proposte online, inoltre a ciò si tratta di un software gratuito. </w:t>
+      </w:r>
+      <w:r>
+        <w:t xml:space="preserve"> </w:t>
+      </w:r>
+    </w:p>
+    <w:p>
+      <w:pPr>
+        <w:ind w:left="720"/>
+        <w:rPr>
+          <w:i/>
+        </w:rPr>
+      </w:pPr>
+    </w:p>
+    <w:p>
+      <w:pPr>
+        <w:pStyle w:val="Titolo2"/>
+        <w:rPr>
+          <w:lang w:val="it-CH"/>
+        </w:rPr>
+      </w:pPr>
+      <w:bookmarkStart w:id="4" w:name="_Toc134184541"/>
+      <w:r>
+        <w:rPr>
+          <w:lang w:val="it-CH"/>
+        </w:rPr>
+        <w:t>Scopo</w:t>
+      </w:r>
+      <w:bookmarkEnd w:id="4"/>
+    </w:p>
+    <w:p>
+      <w:pPr>
+        <w:pStyle w:val="Titolo3"/>
+      </w:pPr>
+      <w:bookmarkStart w:id="5" w:name="_Toc134184542"/>
+      <w:r>
+        <w:t>Scopo professionale</w:t>
+      </w:r>
+      <w:bookmarkEnd w:id="5"/>
+    </w:p>
+    <w:p>
+      <w:r>
+        <w:t xml:space="preserve">Il nostro progetto ha lo scopo di </w:t>
+      </w:r>
+      <w:r>
+        <w:t>ri</w:t>
+      </w:r>
+      <w:r>
+        <w:t>creare delle immagini</w:t>
+      </w:r>
+      <w:r>
+        <w:t xml:space="preserve"> usando le parole</w:t>
+      </w:r>
+      <w:r>
+        <w:t xml:space="preserve">, </w:t>
+      </w:r>
+      <w:r>
+        <w:t>queste immagini possono essere personalizzate tramite delle opzioni presenti sull’interfaccia.</w:t>
+      </w:r>
+    </w:p>
+    <w:p>
+      <w:pPr>
+        <w:pStyle w:val="Titolo3"/>
+      </w:pPr>
+      <w:bookmarkStart w:id="6" w:name="_Toc134184543"/>
+      <w:r>
+        <w:t>Scopo didattico</w:t>
+      </w:r>
+      <w:bookmarkEnd w:id="6"/>
+    </w:p>
+    <w:p>
+      <w:pPr>
+        <w:rPr>
+          <w:lang w:val="it-IT"/>
+        </w:rPr>
+      </w:pPr>
+      <w:r>
+        <w:rPr>
+          <w:lang w:val="it-IT"/>
+        </w:rPr>
+        <w:t xml:space="preserve">Imparare a gestire un progetto di gruppo utilizzando una modalità Agile e imparare a utilizzare </w:t>
       </w:r>
       <w:proofErr w:type="spellStart"/>
       <w:r>
-        <w:t>wordcloud</w:t>
+        <w:rPr>
+          <w:lang w:val="it-IT"/>
+        </w:rPr>
+        <w:t>Python</w:t>
       </w:r>
       <w:proofErr w:type="spellEnd"/>
       <w:r>
+        <w:rPr>
+          <w:lang w:val="it-IT"/>
+        </w:rPr>
         <w:t>.</w:t>
       </w:r>
     </w:p>
     <w:p>
-      <w:r>
-        <w:t>Per crearlo abbiamo iniziato pensando quali potrebbero essere i parametri che il nostro applicativo potesse supportare, creato un’interfaccia grafica e aggiunto ad essa ciò che poteva essere realizzabile.</w:t>
-      </w:r>
-      <w:r>
-        <w:t xml:space="preserve"> Abbiamo utilizzato una struttura di lavoro dove tutti potessero fare qualcosa di diverso in modo tale di arrivare alla fine e riunire tutto assieme.</w:t>
-      </w:r>
-    </w:p>
-    <w:p>
-      <w:r>
-        <w:t>La parte che ha dedicato più tempo è stata quella che si occupava di preparare una maschera sulla quale inserire le parole, ciò perché abbiamo utilizzato un algoritmo già esistente, la quale abbiamo passato i parametri prelevati inizialmente.</w:t>
-      </w:r>
-    </w:p>
-    <w:p>
-      <w:r>
-        <w:t>Una volta finito il pro</w:t>
-      </w:r>
-      <w:r>
-        <w:t xml:space="preserve">getto </w:t>
-      </w:r>
-      <w:r>
-        <w:t>con successo abbiamo messo assieme la conclusione che</w:t>
-      </w:r>
-      <w:r>
-        <w:t xml:space="preserve"> il vantaggio principale è nostro prodotto è un applicativo, al contrario delle numerose altre proposte online, inoltre a ciò si tratta di un software gratuito. </w:t>
-      </w:r>
-      <w:r>
-        <w:t xml:space="preserve"> </w:t>
-      </w:r>
-    </w:p>
-    <w:p>
-      <w:pPr>
-        <w:ind w:left="720"/>
-        <w:rPr>
-          <w:i/>
-        </w:rPr>
-      </w:pPr>
-    </w:p>
-    <w:p>
-      <w:pPr>
-        <w:pStyle w:val="Titolo2"/>
-        <w:rPr>
-          <w:lang w:val="it-CH"/>
-        </w:rPr>
-      </w:pPr>
-      <w:bookmarkStart w:id="4" w:name="_Toc134177107"/>
-      <w:r>
-        <w:rPr>
-          <w:lang w:val="it-CH"/>
-        </w:rPr>
-        <w:lastRenderedPageBreak/>
-        <w:t>Scopo</w:t>
-      </w:r>
-      <w:bookmarkEnd w:id="4"/>
-    </w:p>
-    <w:p>
-      <w:r>
-        <w:t xml:space="preserve">Il nostro progetto ha lo scopo di </w:t>
-      </w:r>
-      <w:r>
-        <w:t>ri</w:t>
-      </w:r>
-      <w:r>
-        <w:t>creare delle immagini</w:t>
-      </w:r>
-      <w:r>
-        <w:t xml:space="preserve"> usando le parole</w:t>
-      </w:r>
-      <w:r>
-        <w:t>, ovvero in base ad un</w:t>
-      </w:r>
-      <w:r>
-        <w:t>’</w:t>
-      </w:r>
-      <w:r>
-        <w:t>immagine e altre opzioni disponibili nell’applicativo, in s</w:t>
-      </w:r>
-      <w:r>
-        <w:t>é</w:t>
-      </w:r>
-      <w:r>
-        <w:t xml:space="preserve"> un’immagine dopo un</w:t>
-      </w:r>
-      <w:r>
-        <w:t>’elaborazione dovrà comparire mo</w:t>
-      </w:r>
-      <w:r>
-        <w:t>dificata. L’applicativo deve catturare il soggetto</w:t>
-      </w:r>
-      <w:r>
-        <w:t xml:space="preserve"> o i soggetti</w:t>
-      </w:r>
-      <w:r>
-        <w:t xml:space="preserve"> dell’immagine, evidenziarne i bordi per poi sostituire il contenuto con delle scritte relative ad un testo di input, un file </w:t>
-      </w:r>
-      <w:proofErr w:type="spellStart"/>
-      <w:r>
-        <w:t>txt</w:t>
-      </w:r>
-      <w:proofErr w:type="spellEnd"/>
-      <w:r>
-        <w:t xml:space="preserve"> oppure una fonte </w:t>
-      </w:r>
-      <w:proofErr w:type="spellStart"/>
-      <w:r>
-        <w:t>url</w:t>
-      </w:r>
-      <w:proofErr w:type="spellEnd"/>
-      <w:r>
-        <w:t>.</w:t>
-      </w:r>
-    </w:p>
-    <w:p>
       <w:pPr>
         <w:pStyle w:val="Titolo1"/>
       </w:pPr>
       <w:r>
         <w:br w:type="page"/>
       </w:r>
-      <w:bookmarkStart w:id="5" w:name="_Toc134177108"/>
+      <w:bookmarkStart w:id="7" w:name="_Toc134184544"/>
       <w:r>
         <w:lastRenderedPageBreak/>
         <w:t>Analisi</w:t>
       </w:r>
-      <w:bookmarkEnd w:id="5"/>
+      <w:bookmarkEnd w:id="7"/>
     </w:p>
     <w:p>
       <w:pPr>
@@ -3966,100 +3954,14 @@
           <w:lang w:val="it-CH"/>
         </w:rPr>
       </w:pPr>
-      <w:bookmarkStart w:id="6" w:name="_Toc134177109"/>
+      <w:bookmarkStart w:id="8" w:name="_Toc134184545"/>
       <w:r>
         <w:rPr>
           <w:lang w:val="it-CH"/>
         </w:rPr>
         <w:t>Analisi del dominio</w:t>
       </w:r>
-      <w:bookmarkEnd w:id="6"/>
-    </w:p>
-    <w:p>
-      <w:r>
-        <w:t>Questo capitolo dovrebbe descrivere il contesto in cui il prodotto verrà utilizzato, da questa analisi dovrebbero scaturire le risposte a quesiti quali ad esempio:</w:t>
-      </w:r>
-    </w:p>
-    <w:p>
-      <w:pPr>
-        <w:numPr>
-          <w:ilvl w:val="0"/>
-          <w:numId w:val="4"/>
-        </w:numPr>
-      </w:pPr>
-      <w:r>
-        <w:t>Background/Situazione iniziale</w:t>
-      </w:r>
-    </w:p>
-    <w:p>
-      <w:pPr>
-        <w:numPr>
-          <w:ilvl w:val="0"/>
-          <w:numId w:val="4"/>
-        </w:numPr>
-      </w:pPr>
-      <w:r>
-        <w:t>Quale è e come è organizzato il contesto in cui il prodotto dovrà funzionare?</w:t>
-      </w:r>
-    </w:p>
-    <w:p>
-      <w:pPr>
-        <w:numPr>
-          <w:ilvl w:val="0"/>
-          <w:numId w:val="3"/>
-        </w:numPr>
-      </w:pPr>
-      <w:r>
-        <w:t>Come viene risolto attualmente il problema?</w:t>
-      </w:r>
-      <w:r>
-        <w:t xml:space="preserve"> Esiste già un prodotto </w:t>
-      </w:r>
-      <w:r>
-        <w:t>simile</w:t>
-      </w:r>
-      <w:r>
-        <w:t>?</w:t>
-      </w:r>
-    </w:p>
-    <w:p>
-      <w:pPr>
-        <w:numPr>
-          <w:ilvl w:val="0"/>
-          <w:numId w:val="3"/>
-        </w:numPr>
-      </w:pPr>
-      <w:r>
-        <w:t>Chi sono gli utenti? Che bisogni hanno? Come e dove lavorano?</w:t>
-      </w:r>
-    </w:p>
-    <w:p>
-      <w:pPr>
-        <w:numPr>
-          <w:ilvl w:val="0"/>
-          <w:numId w:val="3"/>
-        </w:numPr>
-      </w:pPr>
-      <w:r>
-        <w:t>Che competenze/conoscenze/cultura posseggono gli utenti in relazione con il problema?</w:t>
-      </w:r>
-    </w:p>
-    <w:p>
-      <w:pPr>
-        <w:numPr>
-          <w:ilvl w:val="0"/>
-          <w:numId w:val="3"/>
-        </w:numPr>
-        <w:rPr>
-          <w:highlight w:val="yellow"/>
-        </w:rPr>
-      </w:pPr>
-      <w:r>
-        <w:rPr>
-          <w:highlight w:val="yellow"/>
-        </w:rPr>
-        <w:t>Che conoscenze teoriche bisogna avere/acquisire per poter operare efficacemente nel dominio?</w:t>
-      </w:r>
+      <w:bookmarkEnd w:id="8"/>
     </w:p>
     <w:p>
       <w:r>
@@ -4135,6 +4037,7 @@
         <w:t>per poterlo fornire a scuole e ditte.</w:t>
       </w:r>
     </w:p>
+    <w:p/>
     <w:p>
       <w:r>
         <w:t>Sicuramente alle scuole tornerebbe utile per fare brainstorming, dunque aumentare l’interesse degli allievi nell’esprimere le proprie opinioni, ma il nostro obbiettivo principale è quello di tornare utili alle ditte per fornire una migliore pubblicità hai clienti</w:t>
@@ -4160,6 +4063,7 @@
         <w:t xml:space="preserve"> </w:t>
       </w:r>
     </w:p>
+    <w:p/>
     <w:p>
       <w:r>
         <w:t xml:space="preserve">Il software è molto semplice, chiunque è capace di utilizzare </w:t>
@@ -4177,6 +4081,7 @@
         <w:t>.</w:t>
       </w:r>
     </w:p>
+    <w:p/>
     <w:p>
       <w:r>
         <w:t>Prima di tutt</w:t>
@@ -4275,6 +4180,7 @@
         <w:t>.</w:t>
       </w:r>
     </w:p>
+    <w:p/>
     <w:p>
       <w:r>
         <w:t xml:space="preserve">Inoltre utilizzeremo </w:t>
@@ -4357,7 +4263,7 @@
           <w:lang w:val="it-CH"/>
         </w:rPr>
       </w:pPr>
-      <w:bookmarkStart w:id="7" w:name="_Toc134177110"/>
+      <w:bookmarkStart w:id="9" w:name="_Toc134184546"/>
       <w:r>
         <w:rPr>
           <w:lang w:val="it-CH"/>
@@ -4365,7 +4271,7 @@
         <w:lastRenderedPageBreak/>
         <w:t>Analisi e specifica dei requisiti</w:t>
       </w:r>
-      <w:bookmarkEnd w:id="7"/>
+      <w:bookmarkEnd w:id="9"/>
     </w:p>
     <w:p/>
     <w:tbl>
@@ -5934,12 +5840,6 @@
           <w:b/>
         </w:rPr>
       </w:pPr>
-      <w:r>
-        <w:rPr>
-          <w:b/>
-        </w:rPr>
-        <w:br w:type="page"/>
-      </w:r>
     </w:p>
     <w:p>
       <w:pPr>
@@ -7281,19 +7181,6 @@
           <w:b/>
         </w:rPr>
       </w:pPr>
-      <w:r>
-        <w:rPr>
-          <w:b/>
-        </w:rPr>
-        <w:br w:type="page"/>
-      </w:r>
-    </w:p>
-    <w:p>
-      <w:pPr>
-        <w:rPr>
-          <w:b/>
-        </w:rPr>
-      </w:pPr>
     </w:p>
     <w:p>
       <w:pPr>
@@ -7400,7 +7287,7 @@
         </w:rPr>
         <w:br w:type="page"/>
       </w:r>
-      <w:bookmarkStart w:id="8" w:name="_Toc134177111"/>
+      <w:bookmarkStart w:id="10" w:name="_Toc134184547"/>
       <w:r>
         <w:rPr>
           <w:lang w:val="it-CH"/>
@@ -7408,7 +7295,7 @@
         <w:lastRenderedPageBreak/>
         <w:t>Use case</w:t>
       </w:r>
-      <w:bookmarkEnd w:id="8"/>
+      <w:bookmarkEnd w:id="10"/>
     </w:p>
     <w:p>
       <w:pPr>
@@ -7461,7 +7348,7 @@
         <w:pStyle w:val="Didascalia"/>
         <w:jc w:val="center"/>
       </w:pPr>
-      <w:bookmarkStart w:id="9" w:name="_Toc134169561"/>
+      <w:bookmarkStart w:id="11" w:name="_Toc134186649"/>
       <w:r>
         <w:t xml:space="preserve">Figura </w:t>
       </w:r>
@@ -7480,7 +7367,7 @@
       <w:r>
         <w:t>UseCase</w:t>
       </w:r>
-      <w:bookmarkEnd w:id="9"/>
+      <w:bookmarkEnd w:id="11"/>
       <w:proofErr w:type="spellEnd"/>
     </w:p>
     <w:p>
@@ -7500,7 +7387,7 @@
           <w:lang w:val="it-CH"/>
         </w:rPr>
       </w:pPr>
-      <w:bookmarkStart w:id="10" w:name="_Toc134177112"/>
+      <w:bookmarkStart w:id="12" w:name="_Toc134184548"/>
       <w:r>
         <w:rPr>
           <w:lang w:val="it-CH"/>
@@ -7508,20 +7395,20 @@
         <w:lastRenderedPageBreak/>
         <w:t>Pianificazione</w:t>
       </w:r>
-      <w:bookmarkEnd w:id="10"/>
+      <w:bookmarkEnd w:id="12"/>
     </w:p>
     <w:p>
       <w:pPr>
         <w:keepNext/>
-        <w:jc w:val="center"/>
+        <w:jc w:val="both"/>
       </w:pPr>
       <w:r>
         <w:rPr>
           <w:noProof/>
         </w:rPr>
         <w:drawing>
-          <wp:inline distT="0" distB="0" distL="0" distR="0" wp14:anchorId="3630FEFF" wp14:editId="32C2E87F">
-            <wp:extent cx="4786685" cy="7986927"/>
+          <wp:inline distT="0" distB="0" distL="0" distR="0" wp14:anchorId="3630FEFF" wp14:editId="0D50F224">
+            <wp:extent cx="4789412" cy="7991475"/>
             <wp:effectExtent l="0" t="0" r="0" b="0"/>
             <wp:docPr id="1" name="Immagine 1"/>
             <wp:cNvGraphicFramePr>
@@ -7543,7 +7430,7 @@
                   <pic:spPr>
                     <a:xfrm>
                       <a:off x="0" y="0"/>
-                      <a:ext cx="4807346" cy="8021401"/>
+                      <a:ext cx="4833779" cy="8065505"/>
                     </a:xfrm>
                     <a:prstGeom prst="rect">
                       <a:avLst/>
@@ -7561,7 +7448,7 @@
         <w:pStyle w:val="Didascalia"/>
         <w:jc w:val="center"/>
       </w:pPr>
-      <w:bookmarkStart w:id="11" w:name="_Toc134169562"/>
+      <w:bookmarkStart w:id="13" w:name="_Toc134186650"/>
       <w:r>
         <w:t xml:space="preserve">Figura </w:t>
       </w:r>
@@ -7583,50 +7470,8 @@
       <w:r>
         <w:t>Gantt</w:t>
       </w:r>
-      <w:bookmarkEnd w:id="11"/>
+      <w:bookmarkEnd w:id="13"/>
       <w:proofErr w:type="spellEnd"/>
-    </w:p>
-    <w:p>
-      <w:r>
-        <w:lastRenderedPageBreak/>
-        <w:t xml:space="preserve">Per questo progetto </w:t>
-      </w:r>
-      <w:r>
-        <w:t xml:space="preserve">noi abbiamo creato un diagramma di </w:t>
-      </w:r>
-      <w:proofErr w:type="spellStart"/>
-      <w:r>
-        <w:t>Gantt</w:t>
-      </w:r>
-      <w:proofErr w:type="spellEnd"/>
-      <w:r>
-        <w:t xml:space="preserve"> iniziale per cercare di suddividere le varie attività e per farci </w:t>
-      </w:r>
-      <w:r>
-        <w:t>un’idea</w:t>
-      </w:r>
-      <w:r>
-        <w:t xml:space="preserve"> generale del tempo che avremmo impiegato per il completamento di questo progetto.</w:t>
-      </w:r>
-    </w:p>
-    <w:p>
-      <w:r>
-        <w:t xml:space="preserve">Nonostante questo abbiamo </w:t>
-      </w:r>
-      <w:r>
-        <w:t>deciso di svolgere il progetto in modalità Agile</w:t>
-      </w:r>
-      <w:r>
-        <w:t xml:space="preserve"> utilizzando una </w:t>
-      </w:r>
-      <w:proofErr w:type="spellStart"/>
-      <w:r>
-        <w:t>Kanban</w:t>
-      </w:r>
-      <w:proofErr w:type="spellEnd"/>
-      <w:r>
-        <w:t xml:space="preserve"> Board per definire le attività da svolgere.</w:t>
-      </w:r>
     </w:p>
     <w:p>
       <w:pPr>
@@ -7639,10 +7484,11 @@
           <w:color w:val="FF0000"/>
           <w:sz w:val="52"/>
         </w:rPr>
+        <w:lastRenderedPageBreak/>
         <w:drawing>
-          <wp:inline distT="0" distB="0" distL="0" distR="0" wp14:anchorId="261CC8EB" wp14:editId="7DFAE496">
-            <wp:extent cx="7337824" cy="3606482"/>
-            <wp:effectExtent l="0" t="1270" r="0" b="0"/>
+          <wp:inline distT="0" distB="0" distL="0" distR="0" wp14:anchorId="261CC8EB" wp14:editId="71D8D840">
+            <wp:extent cx="8339266" cy="4098683"/>
+            <wp:effectExtent l="5715" t="0" r="0" b="0"/>
             <wp:docPr id="2" name="Immagine 2"/>
             <wp:cNvGraphicFramePr>
               <a:graphicFrameLocks xmlns:a="http://schemas.openxmlformats.org/drawingml/2006/main" noChangeAspect="1"/>
@@ -7663,7 +7509,7 @@
                   <pic:spPr>
                     <a:xfrm rot="16200000">
                       <a:off x="0" y="0"/>
-                      <a:ext cx="7353441" cy="3614158"/>
+                      <a:ext cx="8425713" cy="4141171"/>
                     </a:xfrm>
                     <a:prstGeom prst="rect">
                       <a:avLst/>
@@ -7681,7 +7527,7 @@
         <w:pStyle w:val="Didascalia"/>
         <w:jc w:val="center"/>
       </w:pPr>
-      <w:bookmarkStart w:id="12" w:name="_Toc134169563"/>
+      <w:bookmarkStart w:id="14" w:name="_Toc134186651"/>
       <w:r>
         <w:t xml:space="preserve">Figura </w:t>
       </w:r>
@@ -7704,7 +7550,7 @@
       <w:r>
         <w:t xml:space="preserve"> Board</w:t>
       </w:r>
-      <w:bookmarkEnd w:id="12"/>
+      <w:bookmarkEnd w:id="14"/>
     </w:p>
     <w:p>
       <w:pPr>
@@ -7715,7 +7561,7 @@
           <w:lang w:val="it-CH"/>
         </w:rPr>
       </w:pPr>
-      <w:bookmarkStart w:id="13" w:name="_Toc134177113"/>
+      <w:bookmarkStart w:id="15" w:name="_Toc134184549"/>
       <w:r>
         <w:rPr>
           <w:lang w:val="it-CH"/>
@@ -7723,7 +7569,7 @@
         <w:lastRenderedPageBreak/>
         <w:t>Analisi dei mezzi</w:t>
       </w:r>
-      <w:bookmarkEnd w:id="13"/>
+      <w:bookmarkEnd w:id="15"/>
     </w:p>
     <w:p>
       <w:pPr>
@@ -7733,16 +7579,16 @@
           <w:lang w:val="it-CH"/>
         </w:rPr>
       </w:pPr>
-      <w:bookmarkStart w:id="14" w:name="_Toc413411419"/>
-      <w:bookmarkStart w:id="15" w:name="_Toc134177114"/>
+      <w:bookmarkStart w:id="16" w:name="_Toc413411419"/>
+      <w:bookmarkStart w:id="17" w:name="_Toc134184550"/>
       <w:r>
         <w:rPr>
           <w:lang w:val="it-CH"/>
         </w:rPr>
         <w:t>Software</w:t>
       </w:r>
-      <w:bookmarkEnd w:id="14"/>
-      <w:bookmarkEnd w:id="15"/>
+      <w:bookmarkEnd w:id="16"/>
+      <w:bookmarkEnd w:id="17"/>
     </w:p>
     <w:p>
       <w:proofErr w:type="spellStart"/>
@@ -7769,14 +7615,14 @@
       <w:pPr>
         <w:pStyle w:val="Titolo3"/>
       </w:pPr>
-      <w:bookmarkStart w:id="16" w:name="_Toc134177115"/>
+      <w:bookmarkStart w:id="18" w:name="_Toc134184551"/>
       <w:r>
         <w:t>Lib</w:t>
       </w:r>
       <w:r>
         <w:t>rerie</w:t>
       </w:r>
-      <w:bookmarkEnd w:id="16"/>
+      <w:bookmarkEnd w:id="18"/>
     </w:p>
     <w:p>
       <w:proofErr w:type="spellStart"/>
@@ -7953,16 +7799,16 @@
           <w:lang w:val="it-CH"/>
         </w:rPr>
       </w:pPr>
-      <w:bookmarkStart w:id="17" w:name="_Toc413411420"/>
-      <w:bookmarkStart w:id="18" w:name="_Toc134177116"/>
+      <w:bookmarkStart w:id="19" w:name="_Toc413411420"/>
+      <w:bookmarkStart w:id="20" w:name="_Toc134184552"/>
       <w:r>
         <w:rPr>
           <w:lang w:val="it-CH"/>
         </w:rPr>
         <w:t>Hardware</w:t>
       </w:r>
-      <w:bookmarkEnd w:id="17"/>
-      <w:bookmarkEnd w:id="18"/>
+      <w:bookmarkEnd w:id="19"/>
+      <w:bookmarkEnd w:id="20"/>
     </w:p>
     <w:p>
       <w:r>
@@ -7984,32 +7830,32 @@
       <w:pPr>
         <w:pStyle w:val="Titolo1"/>
       </w:pPr>
-      <w:bookmarkStart w:id="19" w:name="_Toc429059808"/>
-      <w:bookmarkStart w:id="20" w:name="_Toc134177117"/>
+      <w:bookmarkStart w:id="21" w:name="_Toc429059808"/>
+      <w:bookmarkStart w:id="22" w:name="_Toc134184553"/>
       <w:r>
         <w:lastRenderedPageBreak/>
         <w:t>Progettazione</w:t>
       </w:r>
-      <w:bookmarkEnd w:id="19"/>
-      <w:bookmarkEnd w:id="20"/>
-    </w:p>
-    <w:p>
-      <w:pPr>
-        <w:pStyle w:val="Titolo2"/>
-        <w:rPr>
-          <w:lang w:val="it-CH"/>
-        </w:rPr>
-      </w:pPr>
-      <w:bookmarkStart w:id="21" w:name="_Toc429059811"/>
-      <w:bookmarkStart w:id="22" w:name="_Toc134177118"/>
-      <w:r>
-        <w:rPr>
-          <w:lang w:val="it-CH"/>
-        </w:rPr>
-        <w:t>Design delle interfacce</w:t>
-      </w:r>
       <w:bookmarkEnd w:id="21"/>
       <w:bookmarkEnd w:id="22"/>
+    </w:p>
+    <w:p>
+      <w:pPr>
+        <w:pStyle w:val="Titolo2"/>
+        <w:rPr>
+          <w:lang w:val="it-CH"/>
+        </w:rPr>
+      </w:pPr>
+      <w:bookmarkStart w:id="23" w:name="_Toc429059811"/>
+      <w:bookmarkStart w:id="24" w:name="_Toc134184554"/>
+      <w:r>
+        <w:rPr>
+          <w:lang w:val="it-CH"/>
+        </w:rPr>
+        <w:t>Design delle interfacce</w:t>
+      </w:r>
+      <w:bookmarkEnd w:id="23"/>
+      <w:bookmarkEnd w:id="24"/>
     </w:p>
     <w:p>
       <w:r>
@@ -8129,7 +7975,7 @@
         <w:pStyle w:val="Didascalia"/>
         <w:jc w:val="center"/>
       </w:pPr>
-      <w:bookmarkStart w:id="23" w:name="_Toc134169564"/>
+      <w:bookmarkStart w:id="25" w:name="_Toc134186652"/>
       <w:r>
         <w:t xml:space="preserve">Figura </w:t>
       </w:r>
@@ -8144,7 +7990,7 @@
       <w:r>
         <w:t xml:space="preserve"> Secondo design per la GUI</w:t>
       </w:r>
-      <w:bookmarkEnd w:id="23"/>
+      <w:bookmarkEnd w:id="25"/>
     </w:p>
     <w:p>
       <w:r>
@@ -8166,8 +8012,8 @@
           <w:lang w:val="it-CH"/>
         </w:rPr>
       </w:pPr>
-      <w:bookmarkStart w:id="24" w:name="_Toc429059812"/>
-      <w:bookmarkStart w:id="25" w:name="_Toc134177119"/>
+      <w:bookmarkStart w:id="26" w:name="_Toc429059812"/>
+      <w:bookmarkStart w:id="27" w:name="_Toc134184555"/>
       <w:r>
         <w:rPr>
           <w:lang w:val="it-CH"/>
@@ -8175,28 +8021,28 @@
         <w:lastRenderedPageBreak/>
         <w:t>Design procedurale</w:t>
       </w:r>
-      <w:bookmarkEnd w:id="24"/>
-      <w:bookmarkEnd w:id="25"/>
+      <w:bookmarkEnd w:id="26"/>
+      <w:bookmarkEnd w:id="27"/>
     </w:p>
     <w:p>
       <w:pPr>
         <w:pStyle w:val="Titolo3"/>
       </w:pPr>
-      <w:bookmarkStart w:id="26" w:name="_Toc134177120"/>
+      <w:bookmarkStart w:id="28" w:name="_Toc134184556"/>
       <w:r>
         <w:t>Diagramma delle classi</w:t>
       </w:r>
-      <w:bookmarkEnd w:id="26"/>
+      <w:bookmarkEnd w:id="28"/>
     </w:p>
     <w:p>
       <w:pPr>
         <w:pStyle w:val="Titolo3"/>
       </w:pPr>
-      <w:bookmarkStart w:id="27" w:name="_Toc134177121"/>
+      <w:bookmarkStart w:id="29" w:name="_Toc134184557"/>
       <w:r>
         <w:t>Diagramma di flusso</w:t>
       </w:r>
-      <w:bookmarkEnd w:id="27"/>
+      <w:bookmarkEnd w:id="29"/>
     </w:p>
     <w:p>
       <w:pPr>
@@ -8255,7 +8101,7 @@
           <w:lang w:val="it-IT"/>
         </w:rPr>
       </w:pPr>
-      <w:bookmarkStart w:id="28" w:name="_Toc134169565"/>
+      <w:bookmarkStart w:id="30" w:name="_Toc134186653"/>
       <w:r>
         <w:t xml:space="preserve">Figura </w:t>
       </w:r>
@@ -8270,7 +8116,7 @@
       <w:r>
         <w:t xml:space="preserve"> Diagramma di flusso</w:t>
       </w:r>
-      <w:bookmarkEnd w:id="28"/>
+      <w:bookmarkEnd w:id="30"/>
     </w:p>
     <w:p>
       <w:pPr>
@@ -8326,7 +8172,7 @@
         <w:pStyle w:val="Didascalia"/>
         <w:jc w:val="center"/>
       </w:pPr>
-      <w:bookmarkStart w:id="29" w:name="_Toc134169566"/>
+      <w:bookmarkStart w:id="31" w:name="_Toc134186654"/>
       <w:r>
         <w:t xml:space="preserve">Figura </w:t>
       </w:r>
@@ -8341,7 +8187,7 @@
       <w:r>
         <w:t xml:space="preserve"> Diagramma opzioni varie</w:t>
       </w:r>
-      <w:bookmarkEnd w:id="29"/>
+      <w:bookmarkEnd w:id="31"/>
     </w:p>
     <w:p>
       <w:r>
@@ -8352,25 +8198,25 @@
       <w:pPr>
         <w:pStyle w:val="Titolo1"/>
       </w:pPr>
-      <w:bookmarkStart w:id="30" w:name="_Toc461179222"/>
-      <w:bookmarkStart w:id="31" w:name="_Toc134177122"/>
+      <w:bookmarkStart w:id="32" w:name="_Toc461179222"/>
+      <w:bookmarkStart w:id="33" w:name="_Toc134184558"/>
       <w:r>
         <w:lastRenderedPageBreak/>
         <w:t>Implementazione</w:t>
       </w:r>
-      <w:bookmarkEnd w:id="30"/>
-      <w:bookmarkEnd w:id="31"/>
+      <w:bookmarkEnd w:id="32"/>
+      <w:bookmarkEnd w:id="33"/>
     </w:p>
     <w:p>
       <w:pPr>
         <w:pStyle w:val="Titolo2"/>
       </w:pPr>
-      <w:bookmarkStart w:id="32" w:name="_Toc461179223"/>
-      <w:bookmarkStart w:id="33" w:name="_Toc134177123"/>
+      <w:bookmarkStart w:id="34" w:name="_Toc461179223"/>
+      <w:bookmarkStart w:id="35" w:name="_Toc134184559"/>
       <w:r>
         <w:t>File guigenerator.py</w:t>
       </w:r>
-      <w:bookmarkEnd w:id="33"/>
+      <w:bookmarkEnd w:id="35"/>
     </w:p>
     <w:p>
       <w:pPr>
@@ -8389,14 +8235,14 @@
       <w:pPr>
         <w:pStyle w:val="Titolo3"/>
       </w:pPr>
-      <w:bookmarkStart w:id="34" w:name="_Toc134177124"/>
+      <w:bookmarkStart w:id="36" w:name="_Toc134184560"/>
       <w:r>
         <w:t>Generazione</w:t>
       </w:r>
       <w:r>
         <w:t xml:space="preserve"> GUI</w:t>
       </w:r>
-      <w:bookmarkEnd w:id="34"/>
+      <w:bookmarkEnd w:id="36"/>
     </w:p>
     <w:p>
       <w:pPr>
@@ -9698,12 +9544,12 @@
       <w:pPr>
         <w:pStyle w:val="Titolo2"/>
       </w:pPr>
-      <w:bookmarkStart w:id="35" w:name="_Toc134177125"/>
+      <w:bookmarkStart w:id="37" w:name="_Toc134184561"/>
       <w:r>
         <w:lastRenderedPageBreak/>
         <w:t>Input per il testo</w:t>
       </w:r>
-      <w:bookmarkEnd w:id="35"/>
+      <w:bookmarkEnd w:id="37"/>
     </w:p>
     <w:p>
       <w:pPr>
@@ -9722,11 +9568,11 @@
       <w:pPr>
         <w:pStyle w:val="Titolo3"/>
       </w:pPr>
-      <w:bookmarkStart w:id="36" w:name="_Toc134177126"/>
+      <w:bookmarkStart w:id="38" w:name="_Toc134184562"/>
       <w:r>
         <w:t>Metodo di input per le parole</w:t>
       </w:r>
-      <w:bookmarkEnd w:id="36"/>
+      <w:bookmarkEnd w:id="38"/>
     </w:p>
     <w:p>
       <w:pPr>
@@ -10136,11 +9982,11 @@
       <w:pPr>
         <w:pStyle w:val="Titolo3"/>
       </w:pPr>
-      <w:bookmarkStart w:id="37" w:name="_Toc134177127"/>
+      <w:bookmarkStart w:id="39" w:name="_Toc134184563"/>
       <w:r>
         <w:t>Selezione del font</w:t>
       </w:r>
-      <w:bookmarkEnd w:id="37"/>
+      <w:bookmarkEnd w:id="39"/>
     </w:p>
     <w:p>
       <w:r>
@@ -10202,12 +10048,12 @@
       <w:pPr>
         <w:pStyle w:val="Titolo2"/>
       </w:pPr>
-      <w:bookmarkStart w:id="38" w:name="_Toc134177128"/>
+      <w:bookmarkStart w:id="40" w:name="_Toc134184564"/>
       <w:r>
         <w:lastRenderedPageBreak/>
         <w:t>Input per l’immagine</w:t>
       </w:r>
-      <w:bookmarkEnd w:id="38"/>
+      <w:bookmarkEnd w:id="40"/>
     </w:p>
     <w:p>
       <w:pPr>
@@ -10226,11 +10072,11 @@
       <w:pPr>
         <w:pStyle w:val="Titolo3"/>
       </w:pPr>
-      <w:bookmarkStart w:id="39" w:name="_Toc134177129"/>
+      <w:bookmarkStart w:id="41" w:name="_Toc134184565"/>
       <w:r>
         <w:t>Path per l’immagine iniziale</w:t>
       </w:r>
-      <w:bookmarkEnd w:id="39"/>
+      <w:bookmarkEnd w:id="41"/>
     </w:p>
     <w:p>
       <w:pPr>
@@ -10522,11 +10368,11 @@
       <w:pPr>
         <w:pStyle w:val="Titolo3"/>
       </w:pPr>
-      <w:bookmarkStart w:id="40" w:name="_Toc134177130"/>
+      <w:bookmarkStart w:id="42" w:name="_Toc134184566"/>
       <w:r>
         <w:t>Bordo dell’immagine</w:t>
       </w:r>
-      <w:bookmarkEnd w:id="40"/>
+      <w:bookmarkEnd w:id="42"/>
     </w:p>
     <w:p>
       <w:pPr>
@@ -10589,7 +10435,7 @@
       <w:pPr>
         <w:pStyle w:val="Titolo3"/>
       </w:pPr>
-      <w:bookmarkStart w:id="41" w:name="_Toc134177131"/>
+      <w:bookmarkStart w:id="43" w:name="_Toc134184567"/>
       <w:r>
         <w:lastRenderedPageBreak/>
         <w:t xml:space="preserve">Algoritmo di </w:t>
@@ -10598,7 +10444,7 @@
       <w:r>
         <w:t>floading</w:t>
       </w:r>
-      <w:bookmarkEnd w:id="41"/>
+      <w:bookmarkEnd w:id="43"/>
       <w:proofErr w:type="spellEnd"/>
     </w:p>
     <w:p>
@@ -11472,13 +11318,13 @@
       <w:pPr>
         <w:pStyle w:val="Titolo3"/>
       </w:pPr>
-      <w:bookmarkStart w:id="42" w:name="_Toc134177132"/>
+      <w:bookmarkStart w:id="44" w:name="_Toc134184568"/>
       <w:proofErr w:type="spellStart"/>
       <w:r>
         <w:lastRenderedPageBreak/>
         <w:t>Wordcloud</w:t>
       </w:r>
-      <w:bookmarkEnd w:id="42"/>
+      <w:bookmarkEnd w:id="44"/>
       <w:proofErr w:type="spellEnd"/>
     </w:p>
     <w:p>
@@ -12398,10 +12244,12 @@
       <w:pPr>
         <w:pStyle w:val="Titolo2"/>
       </w:pPr>
+      <w:bookmarkStart w:id="45" w:name="_Toc134184569"/>
       <w:r>
         <w:lastRenderedPageBreak/>
         <w:t>Download dell’immagine</w:t>
       </w:r>
+      <w:bookmarkEnd w:id="45"/>
     </w:p>
     <w:p>
       <w:pPr>
@@ -12538,7 +12386,6 @@
           <w:lang w:eastAsia="en-US"/>
         </w:rPr>
       </w:pPr>
-      <w:bookmarkStart w:id="43" w:name="_Toc134177135"/>
       <w:r>
         <w:br w:type="page"/>
       </w:r>
@@ -12547,12 +12394,13 @@
       <w:pPr>
         <w:pStyle w:val="Titolo1"/>
       </w:pPr>
+      <w:bookmarkStart w:id="46" w:name="_Toc134184570"/>
       <w:r>
         <w:lastRenderedPageBreak/>
         <w:t>Test</w:t>
       </w:r>
-      <w:bookmarkEnd w:id="32"/>
-      <w:bookmarkEnd w:id="43"/>
+      <w:bookmarkEnd w:id="34"/>
+      <w:bookmarkEnd w:id="46"/>
     </w:p>
     <w:p>
       <w:pPr>
@@ -12561,16 +12409,16 @@
           <w:lang w:val="it-CH"/>
         </w:rPr>
       </w:pPr>
-      <w:bookmarkStart w:id="44" w:name="_Toc461179224"/>
-      <w:bookmarkStart w:id="45" w:name="_Toc134177136"/>
+      <w:bookmarkStart w:id="47" w:name="_Toc461179224"/>
+      <w:bookmarkStart w:id="48" w:name="_Toc134184571"/>
       <w:r>
         <w:rPr>
           <w:lang w:val="it-CH"/>
         </w:rPr>
         <w:t>Protocollo di test</w:t>
       </w:r>
-      <w:bookmarkEnd w:id="44"/>
-      <w:bookmarkEnd w:id="45"/>
+      <w:bookmarkEnd w:id="47"/>
+      <w:bookmarkEnd w:id="48"/>
     </w:p>
     <w:tbl>
       <w:tblPr>
@@ -13051,7 +12899,7 @@
                 <w:lang w:val="it-CH"/>
               </w:rPr>
             </w:pPr>
-            <w:bookmarkStart w:id="46" w:name="_Toc461179225"/>
+            <w:bookmarkStart w:id="49" w:name="_Toc461179225"/>
             <w:r>
               <w:rPr>
                 <w:b/>
@@ -18656,13 +18504,13 @@
       <w:pPr>
         <w:pStyle w:val="Titolo2"/>
       </w:pPr>
-      <w:bookmarkStart w:id="47" w:name="_Toc134177137"/>
+      <w:bookmarkStart w:id="50" w:name="_Toc134184572"/>
       <w:r>
         <w:lastRenderedPageBreak/>
         <w:t>Risultati test</w:t>
       </w:r>
-      <w:bookmarkEnd w:id="46"/>
-      <w:bookmarkEnd w:id="47"/>
+      <w:bookmarkEnd w:id="49"/>
+      <w:bookmarkEnd w:id="50"/>
     </w:p>
     <w:tbl>
       <w:tblPr>
@@ -19164,16 +19012,16 @@
           <w:lang w:val="it-CH"/>
         </w:rPr>
       </w:pPr>
-      <w:bookmarkStart w:id="48" w:name="_Toc461179226"/>
-      <w:bookmarkStart w:id="49" w:name="_Toc134177138"/>
+      <w:bookmarkStart w:id="51" w:name="_Toc461179226"/>
+      <w:bookmarkStart w:id="52" w:name="_Toc134184573"/>
       <w:r>
         <w:rPr>
           <w:lang w:val="it-CH"/>
         </w:rPr>
         <w:t>Mancanze/limitazioni conosciute</w:t>
       </w:r>
-      <w:bookmarkEnd w:id="48"/>
-      <w:bookmarkEnd w:id="49"/>
+      <w:bookmarkEnd w:id="51"/>
+      <w:bookmarkEnd w:id="52"/>
     </w:p>
     <w:p>
       <w:r>
@@ -19208,7 +19056,13 @@
         <w:t>L’utente può scegliere una sola parte dell’immagine da mantenere visto che appena si preme con il cursore in una determinata area, l’immagine si genera istantaneamente e viene mostrata all’utente. L’ideale sarebbe stato avere un’applicazione dove l’utente potesse scegliere più parti differenti da mantenere.</w:t>
       </w:r>
     </w:p>
-    <w:p>
+    <w:p/>
+    <w:p>
+      <w:r>
+        <w:t>Il testo può essere composto solamente da caratteri UTF-8, non è possibile inserire caratteri, per esempio, arabi o cinesi.</w:t>
+      </w:r>
+      <w:bookmarkStart w:id="53" w:name="_GoBack"/>
+      <w:bookmarkEnd w:id="53"/>
       <w:r>
         <w:br w:type="page"/>
       </w:r>
@@ -19217,205 +19071,266 @@
       <w:pPr>
         <w:pStyle w:val="Titolo1"/>
       </w:pPr>
-      <w:bookmarkStart w:id="50" w:name="_Toc461179227"/>
-      <w:bookmarkStart w:id="51" w:name="_Toc134177139"/>
+      <w:bookmarkStart w:id="54" w:name="_Toc461179227"/>
+      <w:bookmarkStart w:id="55" w:name="_Toc134184574"/>
       <w:r>
         <w:lastRenderedPageBreak/>
         <w:t>Consuntivo</w:t>
       </w:r>
-      <w:bookmarkEnd w:id="50"/>
-      <w:bookmarkEnd w:id="51"/>
-    </w:p>
-    <w:p>
-      <w:r>
-        <w:t>Consuntivo del tempo di lavoro effettivo e considerazioni riguardo le differenze rispetto alla pianificazione (cap</w:t>
-      </w:r>
-      <w:r>
-        <w:t>.</w:t>
-      </w:r>
-      <w:r>
-        <w:t xml:space="preserve"> 1.7) (ad esempio </w:t>
-      </w:r>
-      <w:proofErr w:type="spellStart"/>
-      <w:r>
-        <w:t>Gan</w:t>
-      </w:r>
-      <w:r>
-        <w:t>t</w:t>
-      </w:r>
-      <w:r>
-        <w:t>t</w:t>
-      </w:r>
-      <w:proofErr w:type="spellEnd"/>
-      <w:r>
-        <w:t xml:space="preserve"> consuntivo).</w:t>
-      </w:r>
-    </w:p>
-    <w:p>
-      <w:pPr>
+      <w:bookmarkEnd w:id="54"/>
+      <w:bookmarkEnd w:id="55"/>
+    </w:p>
+    <w:p/>
+    <w:p>
+      <w:pPr>
+        <w:keepNext/>
+        <w:jc w:val="center"/>
+      </w:pPr>
+      <w:r>
+        <w:rPr>
+          <w:noProof/>
+        </w:rPr>
+        <w:drawing>
+          <wp:inline distT="0" distB="0" distL="0" distR="0" wp14:anchorId="3883AABF" wp14:editId="36B5D2F4">
+            <wp:extent cx="7772402" cy="4806298"/>
+            <wp:effectExtent l="0" t="2540" r="0" b="0"/>
+            <wp:docPr id="8" name="Immagine 8"/>
+            <wp:cNvGraphicFramePr>
+              <a:graphicFrameLocks xmlns:a="http://schemas.openxmlformats.org/drawingml/2006/main" noChangeAspect="1"/>
+            </wp:cNvGraphicFramePr>
+            <a:graphic xmlns:a="http://schemas.openxmlformats.org/drawingml/2006/main">
+              <a:graphicData uri="http://schemas.openxmlformats.org/drawingml/2006/picture">
+                <pic:pic xmlns:pic="http://schemas.openxmlformats.org/drawingml/2006/picture">
+                  <pic:nvPicPr>
+                    <pic:cNvPr id="0" name="Picture 3"/>
+                    <pic:cNvPicPr>
+                      <a:picLocks noChangeAspect="1" noChangeArrowheads="1"/>
+                    </pic:cNvPicPr>
+                  </pic:nvPicPr>
+                  <pic:blipFill>
+                    <a:blip r:embed="rId15" cstate="print">
+                      <a:extLst>
+                        <a:ext uri="{28A0092B-C50C-407E-A947-70E740481C1C}">
+                          <a14:useLocalDpi xmlns:a14="http://schemas.microsoft.com/office/drawing/2010/main" val="0"/>
+                        </a:ext>
+                      </a:extLst>
+                    </a:blip>
+                    <a:srcRect/>
+                    <a:stretch>
+                      <a:fillRect/>
+                    </a:stretch>
+                  </pic:blipFill>
+                  <pic:spPr bwMode="auto">
+                    <a:xfrm rot="16200000">
+                      <a:off x="0" y="0"/>
+                      <a:ext cx="7786994" cy="4815321"/>
+                    </a:xfrm>
+                    <a:prstGeom prst="rect">
+                      <a:avLst/>
+                    </a:prstGeom>
+                    <a:noFill/>
+                    <a:ln>
+                      <a:noFill/>
+                    </a:ln>
+                  </pic:spPr>
+                </pic:pic>
+              </a:graphicData>
+            </a:graphic>
+          </wp:inline>
+        </w:drawing>
+      </w:r>
+    </w:p>
+    <w:p>
+      <w:pPr>
+        <w:pStyle w:val="Didascalia"/>
+        <w:jc w:val="center"/>
         <w:sectPr>
-          <w:headerReference w:type="default" r:id="rId15"/>
-          <w:footerReference w:type="default" r:id="rId16"/>
-          <w:headerReference w:type="first" r:id="rId17"/>
-          <w:footerReference w:type="first" r:id="rId18"/>
+          <w:headerReference w:type="default" r:id="rId16"/>
+          <w:footerReference w:type="default" r:id="rId17"/>
+          <w:headerReference w:type="first" r:id="rId18"/>
+          <w:footerReference w:type="first" r:id="rId19"/>
           <w:pgSz w:w="11906" w:h="16838"/>
           <w:pgMar w:top="1985" w:right="1134" w:bottom="1418" w:left="1134" w:header="567" w:footer="567" w:gutter="0"/>
           <w:cols w:space="720"/>
           <w:titlePg/>
         </w:sectPr>
       </w:pPr>
+      <w:bookmarkStart w:id="56" w:name="_Toc134186655"/>
+      <w:r>
+        <w:t xml:space="preserve">Figura </w:t>
+      </w:r>
+      <w:fldSimple w:instr=" SEQ Figura \* ARABIC ">
+        <w:r>
+          <w:rPr>
+            <w:noProof/>
+          </w:rPr>
+          <w:t>7</w:t>
+        </w:r>
+      </w:fldSimple>
+      <w:r>
+        <w:t xml:space="preserve"> </w:t>
+      </w:r>
+      <w:proofErr w:type="spellStart"/>
+      <w:r>
+        <w:t>Gantt</w:t>
+      </w:r>
+      <w:proofErr w:type="spellEnd"/>
+      <w:r>
+        <w:t xml:space="preserve"> consuntivo</w:t>
+      </w:r>
+      <w:bookmarkEnd w:id="56"/>
     </w:p>
     <w:p>
       <w:pPr>
         <w:pStyle w:val="Titolo1"/>
       </w:pPr>
-      <w:bookmarkStart w:id="52" w:name="_Toc461179228"/>
-      <w:bookmarkStart w:id="53" w:name="_Toc134177140"/>
+      <w:bookmarkStart w:id="57" w:name="_Toc461179228"/>
+      <w:bookmarkStart w:id="58" w:name="_Toc134184575"/>
       <w:r>
         <w:lastRenderedPageBreak/>
         <w:t>Conclusioni</w:t>
       </w:r>
-      <w:bookmarkEnd w:id="52"/>
-      <w:bookmarkEnd w:id="53"/>
-    </w:p>
-    <w:p>
-      <w:r>
-        <w:t>Siamo molto contenti del risultato</w:t>
-      </w:r>
-      <w:r>
-        <w:t xml:space="preserve"> ottenuto</w:t>
-      </w:r>
-      <w:r>
-        <w:t xml:space="preserve">, non pensiamo </w:t>
-      </w:r>
-      <w:r>
-        <w:t>che ess</w:t>
-      </w:r>
-      <w:r>
-        <w:t>o</w:t>
-      </w:r>
-      <w:r>
-        <w:t xml:space="preserve"> possa </w:t>
-      </w:r>
-      <w:r>
-        <w:t>cambi</w:t>
-      </w:r>
-      <w:r>
-        <w:t>are</w:t>
-      </w:r>
-      <w:r>
-        <w:t xml:space="preserve"> il mondo, ma nemmeno che sia </w:t>
-      </w:r>
-      <w:r>
-        <w:t>totalmente inutile</w:t>
-      </w:r>
-      <w:r>
-        <w:t>. Anche se già presente nel web siamo convinti che avere una versione applicativa</w:t>
-      </w:r>
-      <w:r>
-        <w:t xml:space="preserve"> di un </w:t>
-      </w:r>
-      <w:proofErr w:type="spellStart"/>
-      <w:r>
-        <w:t>Word</w:t>
-      </w:r>
-      <w:r>
-        <w:t>c</w:t>
-      </w:r>
-      <w:r>
-        <w:t>loud</w:t>
-      </w:r>
-      <w:proofErr w:type="spellEnd"/>
-      <w:r>
-        <w:t xml:space="preserve"> generator</w:t>
-      </w:r>
-      <w:r>
-        <w:t xml:space="preserve"> sia molto comod</w:t>
-      </w:r>
-      <w:r>
-        <w:t>o</w:t>
-      </w:r>
-      <w:r>
-        <w:t xml:space="preserve">, </w:t>
-      </w:r>
-      <w:r>
-        <w:t xml:space="preserve">inoltre pensiamo che la nostra soluzione possa essere </w:t>
-      </w:r>
-      <w:r>
-        <w:t>sviluppata ulteriormente in modo piuttosto semplice.</w:t>
-      </w:r>
-    </w:p>
-    <w:p>
-      <w:pPr>
-        <w:pStyle w:val="Titolo2"/>
-        <w:rPr>
-          <w:lang w:val="it-CH"/>
-        </w:rPr>
-      </w:pPr>
-      <w:bookmarkStart w:id="54" w:name="_Toc461179229"/>
-      <w:bookmarkStart w:id="55" w:name="_Toc134177141"/>
-      <w:r>
-        <w:rPr>
-          <w:lang w:val="it-CH"/>
-        </w:rPr>
-        <w:t>Sviluppi futuri</w:t>
-      </w:r>
-      <w:bookmarkStart w:id="56" w:name="_GoBack"/>
-      <w:bookmarkEnd w:id="54"/>
-      <w:bookmarkEnd w:id="55"/>
-      <w:bookmarkEnd w:id="56"/>
-    </w:p>
-    <w:p>
-      <w:r>
-        <w:t xml:space="preserve">Abbiamo ipotizzato molti possibili sviluppi futuri, tra questi abbiamo l’idea di aumentare la gamma delle immagini sulla quale è possibile applicare l’effetto </w:t>
-      </w:r>
-      <w:proofErr w:type="spellStart"/>
-      <w:r>
-        <w:t>wordcloud</w:t>
-      </w:r>
-      <w:proofErr w:type="spellEnd"/>
-      <w:r>
-        <w:t>, che può sembrare una cosa banale, ma richiede diverso tempo per trovare o sviluppare un ricercatore di bordi più avanzato.</w:t>
-      </w:r>
-    </w:p>
-    <w:p>
-      <w:r>
-        <w:t>Durante l’implementazione avevamo anche pensato all’inserimento delle parole in obliquo</w:t>
-      </w:r>
-      <w:r>
-        <w:t xml:space="preserve">, anche di permettere all’utente di decidere il colore delle parole oppure di </w:t>
-      </w:r>
-      <w:r>
-        <w:t>scrivere le parole all’interno di altre</w:t>
-      </w:r>
-      <w:r>
-        <w:t>.</w:t>
-      </w:r>
-    </w:p>
-    <w:p>
-      <w:r>
-        <w:t>Inoltre uno dei primi sviluppi che sarebbero da applicare è sicuramente quello di aggiungere la possibilità di fare il Drag and drop per il caricamento dell’immagine e del file di testo.</w:t>
-      </w:r>
-    </w:p>
-    <w:p>
-      <w:pPr>
-        <w:pStyle w:val="Titolo2"/>
-        <w:rPr>
-          <w:lang w:val="it-CH"/>
-        </w:rPr>
-      </w:pPr>
-      <w:bookmarkStart w:id="57" w:name="_Toc461179230"/>
-      <w:bookmarkStart w:id="58" w:name="_Toc134177142"/>
-      <w:r>
-        <w:rPr>
-          <w:lang w:val="it-CH"/>
-        </w:rPr>
-        <w:t>Considerazioni personali</w:t>
-      </w:r>
       <w:bookmarkEnd w:id="57"/>
       <w:bookmarkEnd w:id="58"/>
     </w:p>
     <w:p>
+      <w:r>
+        <w:t>Siamo molto contenti del risultato</w:t>
+      </w:r>
+      <w:r>
+        <w:t xml:space="preserve"> ottenuto</w:t>
+      </w:r>
+      <w:r>
+        <w:t xml:space="preserve">, non pensiamo </w:t>
+      </w:r>
+      <w:r>
+        <w:t>che ess</w:t>
+      </w:r>
+      <w:r>
+        <w:t>o</w:t>
+      </w:r>
+      <w:r>
+        <w:t xml:space="preserve"> possa </w:t>
+      </w:r>
+      <w:r>
+        <w:t>cambi</w:t>
+      </w:r>
+      <w:r>
+        <w:t>are</w:t>
+      </w:r>
+      <w:r>
+        <w:t xml:space="preserve"> il mondo, ma nemmeno che sia </w:t>
+      </w:r>
+      <w:r>
+        <w:t>totalmente inutile</w:t>
+      </w:r>
+      <w:r>
+        <w:t>. Anche se già presente nel web siamo convinti che avere una versione applicativa</w:t>
+      </w:r>
+      <w:r>
+        <w:t xml:space="preserve"> di un </w:t>
+      </w:r>
+      <w:proofErr w:type="spellStart"/>
+      <w:r>
+        <w:t>Word</w:t>
+      </w:r>
+      <w:r>
+        <w:t>c</w:t>
+      </w:r>
+      <w:r>
+        <w:t>loud</w:t>
+      </w:r>
+      <w:proofErr w:type="spellEnd"/>
+      <w:r>
+        <w:t xml:space="preserve"> generator</w:t>
+      </w:r>
+      <w:r>
+        <w:t xml:space="preserve"> sia molto comod</w:t>
+      </w:r>
+      <w:r>
+        <w:t>o</w:t>
+      </w:r>
+      <w:r>
+        <w:t xml:space="preserve">, </w:t>
+      </w:r>
+      <w:r>
+        <w:t xml:space="preserve">inoltre pensiamo che la nostra soluzione possa essere </w:t>
+      </w:r>
+      <w:r>
+        <w:t>sviluppata ulteriormente in modo piuttosto semplice.</w:t>
+      </w:r>
+    </w:p>
+    <w:p>
+      <w:pPr>
+        <w:pStyle w:val="Titolo2"/>
+        <w:rPr>
+          <w:lang w:val="it-CH"/>
+        </w:rPr>
+      </w:pPr>
+      <w:bookmarkStart w:id="59" w:name="_Toc461179229"/>
+      <w:bookmarkStart w:id="60" w:name="_Toc134184576"/>
+      <w:r>
+        <w:rPr>
+          <w:lang w:val="it-CH"/>
+        </w:rPr>
+        <w:t>Sviluppi futuri</w:t>
+      </w:r>
+      <w:bookmarkEnd w:id="59"/>
+      <w:bookmarkEnd w:id="60"/>
+    </w:p>
+    <w:p>
+      <w:r>
+        <w:t xml:space="preserve">Abbiamo ipotizzato molti possibili sviluppi futuri, tra questi abbiamo l’idea di aumentare la gamma delle immagini sulla quale è possibile applicare l’effetto </w:t>
+      </w:r>
+      <w:proofErr w:type="spellStart"/>
+      <w:r>
+        <w:t>wordcloud</w:t>
+      </w:r>
+      <w:proofErr w:type="spellEnd"/>
+      <w:r>
+        <w:t>, che può sembrare una cosa banale, ma richiede diverso tempo per trovare o sviluppare un ricercatore di bordi più avanzato.</w:t>
+      </w:r>
+    </w:p>
+    <w:p/>
+    <w:p>
+      <w:r>
+        <w:t>Durante l’implementazione avevamo anche pensato all’inserimento delle parole in obliquo</w:t>
+      </w:r>
+      <w:r>
+        <w:t xml:space="preserve">, anche di permettere all’utente di decidere il colore delle parole oppure di </w:t>
+      </w:r>
+      <w:r>
+        <w:t>scrivere le parole all’interno di altre</w:t>
+      </w:r>
+      <w:r>
+        <w:t>.</w:t>
+      </w:r>
+    </w:p>
+    <w:p/>
+    <w:p>
+      <w:r>
+        <w:t>Inoltre uno dei primi sviluppi che sarebbero da applicare è sicuramente quello di aggiungere la possibilità di fare il Drag and drop per il caricamento dell’immagine e del file di testo.</w:t>
+      </w:r>
+    </w:p>
+    <w:p>
+      <w:pPr>
+        <w:pStyle w:val="Titolo2"/>
+        <w:rPr>
+          <w:lang w:val="it-CH"/>
+        </w:rPr>
+      </w:pPr>
+      <w:bookmarkStart w:id="61" w:name="_Toc461179230"/>
+      <w:bookmarkStart w:id="62" w:name="_Toc134184577"/>
+      <w:r>
+        <w:rPr>
+          <w:lang w:val="it-CH"/>
+        </w:rPr>
+        <w:t>Considerazioni personali</w:t>
+      </w:r>
+      <w:bookmarkEnd w:id="61"/>
+      <w:bookmarkEnd w:id="62"/>
+    </w:p>
+    <w:p>
       <w:pPr>
         <w:rPr>
           <w:i/>
@@ -19472,6 +19387,13 @@
       <w:r>
         <w:t>Credo di aver raggiunto tutti i traguardi che bramavo, oramai mi sento completo, grazie a questo progetto mi sono formato moltissimo e per questa volta sono contento di averne preso parte.</w:t>
       </w:r>
+    </w:p>
+    <w:p>
+      <w:pPr>
+        <w:rPr>
+          <w:i/>
+        </w:rPr>
+      </w:pPr>
     </w:p>
     <w:p>
       <w:pPr>
@@ -19629,7 +19551,7 @@
           <w:b/>
         </w:rPr>
       </w:pPr>
-      <w:bookmarkStart w:id="59" w:name="_Toc461179231"/>
+      <w:bookmarkStart w:id="63" w:name="_Toc461179231"/>
       <w:r>
         <w:br w:type="page"/>
       </w:r>
@@ -19638,13 +19560,13 @@
       <w:pPr>
         <w:pStyle w:val="Titolo1"/>
       </w:pPr>
-      <w:bookmarkStart w:id="60" w:name="_Toc134177143"/>
+      <w:bookmarkStart w:id="64" w:name="_Toc134184578"/>
       <w:r>
         <w:lastRenderedPageBreak/>
         <w:t>Bibliografia</w:t>
       </w:r>
-      <w:bookmarkEnd w:id="59"/>
-      <w:bookmarkEnd w:id="60"/>
+      <w:bookmarkEnd w:id="63"/>
+      <w:bookmarkEnd w:id="64"/>
     </w:p>
     <w:p>
       <w:pPr>
@@ -19653,16 +19575,16 @@
           <w:lang w:val="it-CH"/>
         </w:rPr>
       </w:pPr>
-      <w:bookmarkStart w:id="61" w:name="_Toc461179234"/>
-      <w:bookmarkStart w:id="62" w:name="_Toc134177144"/>
+      <w:bookmarkStart w:id="65" w:name="_Toc461179234"/>
+      <w:bookmarkStart w:id="66" w:name="_Toc134184579"/>
       <w:r>
         <w:rPr>
           <w:lang w:val="it-CH"/>
         </w:rPr>
         <w:t>Sitografia</w:t>
       </w:r>
-      <w:bookmarkEnd w:id="61"/>
-      <w:bookmarkEnd w:id="62"/>
+      <w:bookmarkEnd w:id="65"/>
+      <w:bookmarkEnd w:id="66"/>
     </w:p>
     <w:p>
       <w:pPr>
@@ -19674,7 +19596,7 @@
           <w:lang w:val="en-GB"/>
         </w:rPr>
       </w:pPr>
-      <w:hyperlink r:id="rId19" w:history="1">
+      <w:hyperlink r:id="rId20" w:history="1">
         <w:r>
           <w:rPr>
             <w:lang w:val="en-GB"/>
@@ -19696,7 +19618,7 @@
           <w:numId w:val="8"/>
         </w:numPr>
       </w:pPr>
-      <w:hyperlink r:id="rId20" w:history="1">
+      <w:hyperlink r:id="rId21" w:history="1">
         <w:r>
           <w:t>https://medium.com/</w:t>
         </w:r>
@@ -19716,7 +19638,7 @@
           <w:lang w:val="en-GB"/>
         </w:rPr>
       </w:pPr>
-      <w:hyperlink r:id="rId21" w:history="1">
+      <w:hyperlink r:id="rId22" w:history="1">
         <w:r>
           <w:rPr>
             <w:lang w:val="en-GB"/>
@@ -19756,7 +19678,7 @@
           <w:lang w:val="en-GB"/>
         </w:rPr>
       </w:pPr>
-      <w:hyperlink r:id="rId22" w:history="1">
+      <w:hyperlink r:id="rId23" w:history="1">
         <w:r>
           <w:rPr>
             <w:lang w:val="en-GB"/>
@@ -19795,7 +19717,7 @@
           <w:lang w:val="en-GB"/>
         </w:rPr>
       </w:pPr>
-      <w:hyperlink r:id="rId23" w:history="1">
+      <w:hyperlink r:id="rId24" w:history="1">
         <w:r>
           <w:rPr>
             <w:lang w:val="en-GB"/>
@@ -19835,7 +19757,7 @@
           <w:lang w:val="en-GB"/>
         </w:rPr>
       </w:pPr>
-      <w:hyperlink r:id="rId24" w:history="1">
+      <w:hyperlink r:id="rId25" w:history="1">
         <w:r>
           <w:rPr>
             <w:lang w:val="en-GB"/>
@@ -19874,7 +19796,7 @@
           <w:lang w:val="en-GB"/>
         </w:rPr>
       </w:pPr>
-      <w:hyperlink r:id="rId25" w:history="1">
+      <w:hyperlink r:id="rId26" w:history="1">
         <w:r>
           <w:rPr>
             <w:lang w:val="en-GB"/>
@@ -19913,7 +19835,7 @@
           <w:lang w:val="en-GB"/>
         </w:rPr>
       </w:pPr>
-      <w:hyperlink r:id="rId26" w:history="1">
+      <w:hyperlink r:id="rId27" w:history="1">
         <w:r>
           <w:rPr>
             <w:lang w:val="en-GB"/>
@@ -19952,7 +19874,7 @@
           <w:lang w:val="en-GB"/>
         </w:rPr>
       </w:pPr>
-      <w:hyperlink r:id="rId27" w:history="1">
+      <w:hyperlink r:id="rId28" w:history="1">
         <w:r>
           <w:rPr>
             <w:lang w:val="en-GB"/>
@@ -19991,7 +19913,7 @@
           <w:lang w:val="en-GB"/>
         </w:rPr>
       </w:pPr>
-      <w:hyperlink r:id="rId28" w:history="1">
+      <w:hyperlink r:id="rId29" w:history="1">
         <w:r>
           <w:rPr>
             <w:lang w:val="en-GB"/>
@@ -20030,7 +19952,7 @@
           <w:lang w:val="en-GB"/>
         </w:rPr>
       </w:pPr>
-      <w:hyperlink r:id="rId29" w:history="1">
+      <w:hyperlink r:id="rId30" w:history="1">
         <w:r>
           <w:rPr>
             <w:lang w:val="en-GB"/>
@@ -20069,7 +19991,7 @@
           <w:lang w:val="en-GB"/>
         </w:rPr>
       </w:pPr>
-      <w:hyperlink r:id="rId30" w:history="1">
+      <w:hyperlink r:id="rId31" w:history="1">
         <w:r>
           <w:rPr>
             <w:lang w:val="en-GB"/>
@@ -20108,7 +20030,7 @@
           <w:lang w:val="en-GB"/>
         </w:rPr>
       </w:pPr>
-      <w:hyperlink r:id="rId31" w:history="1">
+      <w:hyperlink r:id="rId32" w:history="1">
         <w:r>
           <w:rPr>
             <w:lang w:val="en-GB"/>
@@ -20144,7 +20066,7 @@
           <w:numId w:val="8"/>
         </w:numPr>
       </w:pPr>
-      <w:hyperlink r:id="rId32" w:history="1">
+      <w:hyperlink r:id="rId33" w:history="1">
         <w:r>
           <w:t>https://www.tutorialspoint.com/how-to-compute-the-area-and-perimeter-of-an-image-contour-using-opencv-python</w:t>
         </w:r>
@@ -20174,7 +20096,7 @@
           <w:lang w:val="en-GB"/>
         </w:rPr>
       </w:pPr>
-      <w:hyperlink r:id="rId33" w:history="1">
+      <w:hyperlink r:id="rId34" w:history="1">
         <w:r>
           <w:rPr>
             <w:lang w:val="en-GB"/>
@@ -20213,7 +20135,7 @@
           <w:lang w:val="en-GB"/>
         </w:rPr>
       </w:pPr>
-      <w:hyperlink r:id="rId34" w:history="1">
+      <w:hyperlink r:id="rId35" w:history="1">
         <w:r>
           <w:rPr>
             <w:lang w:val="en-GB"/>
@@ -20252,7 +20174,7 @@
           <w:lang w:val="en-GB"/>
         </w:rPr>
       </w:pPr>
-      <w:hyperlink r:id="rId35" w:history="1">
+      <w:hyperlink r:id="rId36" w:history="1">
         <w:r>
           <w:rPr>
             <w:lang w:val="en-GB"/>
@@ -20277,7 +20199,7 @@
           <w:lang w:val="en-GB"/>
         </w:rPr>
       </w:pPr>
-      <w:hyperlink r:id="rId36" w:history="1">
+      <w:hyperlink r:id="rId37" w:history="1">
         <w:r>
           <w:rPr>
             <w:lang w:val="en-GB"/>
@@ -20316,7 +20238,7 @@
           <w:lang w:val="en-GB"/>
         </w:rPr>
       </w:pPr>
-      <w:hyperlink r:id="rId37" w:history="1">
+      <w:hyperlink r:id="rId38" w:history="1">
         <w:r>
           <w:rPr>
             <w:lang w:val="en-GB"/>
@@ -20355,7 +20277,7 @@
           <w:lang w:val="en-GB"/>
         </w:rPr>
       </w:pPr>
-      <w:hyperlink r:id="rId38" w:history="1">
+      <w:hyperlink r:id="rId39" w:history="1">
         <w:r>
           <w:rPr>
             <w:lang w:val="en-GB"/>
@@ -20394,7 +20316,7 @@
           <w:lang w:val="en-GB"/>
         </w:rPr>
       </w:pPr>
-      <w:hyperlink r:id="rId39" w:history="1">
+      <w:hyperlink r:id="rId40" w:history="1">
         <w:r>
           <w:rPr>
             <w:lang w:val="en-GB"/>
@@ -20430,7 +20352,7 @@
           <w:numId w:val="8"/>
         </w:numPr>
       </w:pPr>
-      <w:hyperlink r:id="rId40" w:history="1">
+      <w:hyperlink r:id="rId41" w:history="1">
         <w:r>
           <w:t>https://www.digitalocean.com/community/tutorials/python-add-to-list</w:t>
         </w:r>
@@ -20457,7 +20379,7 @@
           <w:lang w:val="en-GB"/>
         </w:rPr>
       </w:pPr>
-      <w:hyperlink r:id="rId41" w:history="1">
+      <w:hyperlink r:id="rId42" w:history="1">
         <w:r>
           <w:rPr>
             <w:lang w:val="en-GB"/>
@@ -20496,7 +20418,7 @@
           <w:lang w:val="en-GB"/>
         </w:rPr>
       </w:pPr>
-      <w:hyperlink r:id="rId42" w:history="1">
+      <w:hyperlink r:id="rId43" w:history="1">
         <w:r>
           <w:rPr>
             <w:lang w:val="en-GB"/>
@@ -20535,7 +20457,7 @@
           <w:lang w:val="en-GB"/>
         </w:rPr>
       </w:pPr>
-      <w:hyperlink r:id="rId43" w:history="1">
+      <w:hyperlink r:id="rId44" w:history="1">
         <w:r>
           <w:rPr>
             <w:lang w:val="en-GB"/>
@@ -20580,7 +20502,7 @@
           <w:lang w:val="en-GB"/>
         </w:rPr>
       </w:pPr>
-      <w:hyperlink r:id="rId44" w:history="1">
+      <w:hyperlink r:id="rId45" w:history="1">
         <w:r>
           <w:rPr>
             <w:lang w:val="en-GB"/>
@@ -20619,7 +20541,7 @@
           <w:lang w:val="en-GB"/>
         </w:rPr>
       </w:pPr>
-      <w:hyperlink r:id="rId45" w:history="1">
+      <w:hyperlink r:id="rId46" w:history="1">
         <w:r>
           <w:rPr>
             <w:lang w:val="en-GB"/>
@@ -20655,7 +20577,7 @@
           <w:numId w:val="8"/>
         </w:numPr>
       </w:pPr>
-      <w:hyperlink r:id="rId46" w:history="1">
+      <w:hyperlink r:id="rId47" w:history="1">
         <w:r>
           <w:t>https://www.saltycrane.com/blog/2011/11/how-get-username-home-directory-and-hostname-python/https://www.saltycrane.com/blog/2011/11/how-get-username-home-directory-and-hostname-python/</w:t>
         </w:r>
@@ -20685,7 +20607,7 @@
           <w:lang w:val="en-GB"/>
         </w:rPr>
       </w:pPr>
-      <w:hyperlink r:id="rId47" w:anchor=":~:text=You%20can%20simply%20convert%20the,image%20in%20the%20identified%20format" w:history="1">
+      <w:hyperlink r:id="rId48" w:anchor=":~:text=You%20can%20simply%20convert%20the,image%20in%20the%20identified%20format" w:history="1">
         <w:r>
           <w:rPr>
             <w:lang w:val="en-GB"/>
@@ -20724,7 +20646,7 @@
           <w:lang w:val="en-GB"/>
         </w:rPr>
       </w:pPr>
-      <w:hyperlink r:id="rId48" w:anchor="queue-objects" w:history="1">
+      <w:hyperlink r:id="rId49" w:anchor="queue-objects" w:history="1">
         <w:r>
           <w:rPr>
             <w:lang w:val="en-GB"/>
@@ -20749,7 +20671,7 @@
           <w:lang w:val="en-GB"/>
         </w:rPr>
       </w:pPr>
-      <w:hyperlink r:id="rId49" w:history="1">
+      <w:hyperlink r:id="rId50" w:history="1">
         <w:r>
           <w:rPr>
             <w:lang w:val="en-GB"/>
@@ -20789,7 +20711,7 @@
           <w:lang w:val="en-GB"/>
         </w:rPr>
       </w:pPr>
-      <w:hyperlink r:id="rId50" w:history="1">
+      <w:hyperlink r:id="rId51" w:history="1">
         <w:r>
           <w:rPr>
             <w:lang w:val="en-GB"/>
@@ -20828,7 +20750,7 @@
           <w:lang w:val="en-GB"/>
         </w:rPr>
       </w:pPr>
-      <w:hyperlink r:id="rId51" w:history="1">
+      <w:hyperlink r:id="rId52" w:history="1">
         <w:r>
           <w:rPr>
             <w:lang w:val="en-GB"/>
@@ -20853,7 +20775,7 @@
           <w:lang w:val="en-GB"/>
         </w:rPr>
       </w:pPr>
-      <w:hyperlink r:id="rId52" w:history="1">
+      <w:hyperlink r:id="rId53" w:history="1">
         <w:r>
           <w:rPr>
             <w:lang w:val="en-GB"/>
@@ -20892,7 +20814,7 @@
           <w:lang w:val="en-GB"/>
         </w:rPr>
       </w:pPr>
-      <w:hyperlink r:id="rId53" w:history="1">
+      <w:hyperlink r:id="rId54" w:history="1">
         <w:r>
           <w:rPr>
             <w:lang w:val="en-GB"/>
@@ -20935,7 +20857,7 @@
           <w:lang w:val="en-GB"/>
         </w:rPr>
       </w:pPr>
-      <w:bookmarkStart w:id="63" w:name="_Toc461179235"/>
+      <w:bookmarkStart w:id="67" w:name="_Toc461179235"/>
     </w:p>
     <w:p>
       <w:pPr>
@@ -20958,12 +20880,12 @@
       <w:pPr>
         <w:pStyle w:val="Titolo1"/>
       </w:pPr>
-      <w:bookmarkStart w:id="64" w:name="_Toc134177145"/>
+      <w:bookmarkStart w:id="68" w:name="_Toc134184580"/>
       <w:r>
         <w:lastRenderedPageBreak/>
         <w:t>Glossario</w:t>
       </w:r>
-      <w:bookmarkEnd w:id="64"/>
+      <w:bookmarkEnd w:id="68"/>
     </w:p>
     <w:tbl>
       <w:tblPr>
@@ -21135,11 +21057,11 @@
       <w:pPr>
         <w:pStyle w:val="Titolo1"/>
       </w:pPr>
-      <w:bookmarkStart w:id="65" w:name="_Toc134177146"/>
+      <w:bookmarkStart w:id="69" w:name="_Toc134184581"/>
       <w:r>
         <w:t>Indice delle figure</w:t>
       </w:r>
-      <w:bookmarkEnd w:id="65"/>
+      <w:bookmarkEnd w:id="69"/>
     </w:p>
     <w:p>
       <w:pPr>
@@ -21164,7 +21086,7 @@
       <w:r>
         <w:fldChar w:fldCharType="separate"/>
       </w:r>
-      <w:hyperlink w:anchor="_Toc134169561" w:history="1">
+      <w:hyperlink w:anchor="_Toc134186649" w:history="1">
         <w:r>
           <w:rPr>
             <w:rStyle w:val="Collegamentoipertestuale"/>
@@ -21191,7 +21113,79 @@
             <w:noProof/>
             <w:webHidden/>
           </w:rPr>
-          <w:instrText xml:space="preserve"> PAGEREF _Toc134169561 \h </w:instrText>
+          <w:instrText xml:space="preserve"> PAGEREF _Toc134186649 \h </w:instrText>
+        </w:r>
+        <w:r>
+          <w:rPr>
+            <w:noProof/>
+            <w:webHidden/>
+          </w:rPr>
+        </w:r>
+        <w:r>
+          <w:rPr>
+            <w:noProof/>
+            <w:webHidden/>
+          </w:rPr>
+          <w:fldChar w:fldCharType="separate"/>
+        </w:r>
+        <w:r>
+          <w:rPr>
+            <w:noProof/>
+            <w:webHidden/>
+          </w:rPr>
+          <w:t>9</w:t>
+        </w:r>
+        <w:r>
+          <w:rPr>
+            <w:noProof/>
+            <w:webHidden/>
+          </w:rPr>
+          <w:fldChar w:fldCharType="end"/>
+        </w:r>
+      </w:hyperlink>
+    </w:p>
+    <w:p>
+      <w:pPr>
+        <w:pStyle w:val="Indicedellefigure"/>
+        <w:tabs>
+          <w:tab w:val="right" w:leader="dot" w:pos="9628"/>
+        </w:tabs>
+        <w:rPr>
+          <w:rFonts w:asciiTheme="minorHAnsi" w:eastAsiaTheme="minorEastAsia" w:hAnsiTheme="minorHAnsi" w:cstheme="minorBidi"/>
+          <w:noProof/>
+          <w:sz w:val="22"/>
+          <w:szCs w:val="22"/>
+          <w:lang w:eastAsia="it-CH"/>
+        </w:rPr>
+      </w:pPr>
+      <w:hyperlink w:anchor="_Toc134186650" w:history="1">
+        <w:r>
+          <w:rPr>
+            <w:rStyle w:val="Collegamentoipertestuale"/>
+            <w:noProof/>
+          </w:rPr>
+          <w:t>Figura 2 Esempio di diagramma di Gantt</w:t>
+        </w:r>
+        <w:r>
+          <w:rPr>
+            <w:noProof/>
+            <w:webHidden/>
+          </w:rPr>
+          <w:tab/>
+        </w:r>
+        <w:r>
+          <w:rPr>
+            <w:noProof/>
+            <w:webHidden/>
+          </w:rPr>
+          <w:fldChar w:fldCharType="begin"/>
+        </w:r>
+        <w:r>
+          <w:rPr>
+            <w:noProof/>
+            <w:webHidden/>
+          </w:rPr>
+          <w:instrText xml:space="preserve"> PAGEREF _Toc134186650 \h </w:instrText>
         </w:r>
         <w:r>
           <w:rPr>
@@ -21236,13 +21230,13 @@
           <w:lang w:eastAsia="it-CH"/>
         </w:rPr>
       </w:pPr>
-      <w:hyperlink w:anchor="_Toc134169562" w:history="1">
+      <w:hyperlink w:anchor="_Toc134186651" w:history="1">
         <w:r>
           <w:rPr>
             <w:rStyle w:val="Collegamentoipertestuale"/>
             <w:noProof/>
           </w:rPr>
-          <w:t>Figura 2 Esempio di diagramma di Gantt</w:t>
+          <w:t>Figura 3 Kanban Board</w:t>
         </w:r>
         <w:r>
           <w:rPr>
@@ -21263,7 +21257,7 @@
             <w:noProof/>
             <w:webHidden/>
           </w:rPr>
-          <w:instrText xml:space="preserve"> PAGEREF _Toc134169562 \h </w:instrText>
+          <w:instrText xml:space="preserve"> PAGEREF _Toc134186651 \h </w:instrText>
         </w:r>
         <w:r>
           <w:rPr>
@@ -21308,79 +21302,7 @@
           <w:lang w:eastAsia="it-CH"/>
         </w:rPr>
       </w:pPr>
-      <w:hyperlink w:anchor="_Toc134169563" w:history="1">
-        <w:r>
-          <w:rPr>
-            <w:rStyle w:val="Collegamentoipertestuale"/>
-            <w:noProof/>
-          </w:rPr>
-          <w:t>Figura 3 Kanban Board</w:t>
-        </w:r>
-        <w:r>
-          <w:rPr>
-            <w:noProof/>
-            <w:webHidden/>
-          </w:rPr>
-          <w:tab/>
-        </w:r>
-        <w:r>
-          <w:rPr>
-            <w:noProof/>
-            <w:webHidden/>
-          </w:rPr>
-          <w:fldChar w:fldCharType="begin"/>
-        </w:r>
-        <w:r>
-          <w:rPr>
-            <w:noProof/>
-            <w:webHidden/>
-          </w:rPr>
-          <w:instrText xml:space="preserve"> PAGEREF _Toc134169563 \h </w:instrText>
-        </w:r>
-        <w:r>
-          <w:rPr>
-            <w:noProof/>
-            <w:webHidden/>
-          </w:rPr>
-        </w:r>
-        <w:r>
-          <w:rPr>
-            <w:noProof/>
-            <w:webHidden/>
-          </w:rPr>
-          <w:fldChar w:fldCharType="separate"/>
-        </w:r>
-        <w:r>
-          <w:rPr>
-            <w:noProof/>
-            <w:webHidden/>
-          </w:rPr>
-          <w:t>12</w:t>
-        </w:r>
-        <w:r>
-          <w:rPr>
-            <w:noProof/>
-            <w:webHidden/>
-          </w:rPr>
-          <w:fldChar w:fldCharType="end"/>
-        </w:r>
-      </w:hyperlink>
-    </w:p>
-    <w:p>
-      <w:pPr>
-        <w:pStyle w:val="Indicedellefigure"/>
-        <w:tabs>
-          <w:tab w:val="right" w:leader="dot" w:pos="9628"/>
-        </w:tabs>
-        <w:rPr>
-          <w:rFonts w:asciiTheme="minorHAnsi" w:eastAsiaTheme="minorEastAsia" w:hAnsiTheme="minorHAnsi" w:cstheme="minorBidi"/>
-          <w:noProof/>
-          <w:sz w:val="22"/>
-          <w:szCs w:val="22"/>
-          <w:lang w:eastAsia="it-CH"/>
-        </w:rPr>
-      </w:pPr>
-      <w:hyperlink w:anchor="_Toc134169564" w:history="1">
+      <w:hyperlink w:anchor="_Toc134186652" w:history="1">
         <w:r>
           <w:rPr>
             <w:rStyle w:val="Collegamentoipertestuale"/>
@@ -21407,7 +21329,79 @@
             <w:noProof/>
             <w:webHidden/>
           </w:rPr>
-          <w:instrText xml:space="preserve"> PAGEREF _Toc134169564 \h </w:instrText>
+          <w:instrText xml:space="preserve"> PAGEREF _Toc134186652 \h </w:instrText>
+        </w:r>
+        <w:r>
+          <w:rPr>
+            <w:noProof/>
+            <w:webHidden/>
+          </w:rPr>
+        </w:r>
+        <w:r>
+          <w:rPr>
+            <w:noProof/>
+            <w:webHidden/>
+          </w:rPr>
+          <w:fldChar w:fldCharType="separate"/>
+        </w:r>
+        <w:r>
+          <w:rPr>
+            <w:noProof/>
+            <w:webHidden/>
+          </w:rPr>
+          <w:t>14</w:t>
+        </w:r>
+        <w:r>
+          <w:rPr>
+            <w:noProof/>
+            <w:webHidden/>
+          </w:rPr>
+          <w:fldChar w:fldCharType="end"/>
+        </w:r>
+      </w:hyperlink>
+    </w:p>
+    <w:p>
+      <w:pPr>
+        <w:pStyle w:val="Indicedellefigure"/>
+        <w:tabs>
+          <w:tab w:val="right" w:leader="dot" w:pos="9628"/>
+        </w:tabs>
+        <w:rPr>
+          <w:rFonts w:asciiTheme="minorHAnsi" w:eastAsiaTheme="minorEastAsia" w:hAnsiTheme="minorHAnsi" w:cstheme="minorBidi"/>
+          <w:noProof/>
+          <w:sz w:val="22"/>
+          <w:szCs w:val="22"/>
+          <w:lang w:eastAsia="it-CH"/>
+        </w:rPr>
+      </w:pPr>
+      <w:hyperlink w:anchor="_Toc134186653" w:history="1">
+        <w:r>
+          <w:rPr>
+            <w:rStyle w:val="Collegamentoipertestuale"/>
+            <w:noProof/>
+          </w:rPr>
+          <w:t>Figura 5 Diagramma di flusso</w:t>
+        </w:r>
+        <w:r>
+          <w:rPr>
+            <w:noProof/>
+            <w:webHidden/>
+          </w:rPr>
+          <w:tab/>
+        </w:r>
+        <w:r>
+          <w:rPr>
+            <w:noProof/>
+            <w:webHidden/>
+          </w:rPr>
+          <w:fldChar w:fldCharType="begin"/>
+        </w:r>
+        <w:r>
+          <w:rPr>
+            <w:noProof/>
+            <w:webHidden/>
+          </w:rPr>
+          <w:instrText xml:space="preserve"> PAGEREF _Toc134186653 \h </w:instrText>
         </w:r>
         <w:r>
           <w:rPr>
@@ -21452,13 +21446,13 @@
           <w:lang w:eastAsia="it-CH"/>
         </w:rPr>
       </w:pPr>
-      <w:hyperlink w:anchor="_Toc134169565" w:history="1">
+      <w:hyperlink w:anchor="_Toc134186654" w:history="1">
         <w:r>
           <w:rPr>
             <w:rStyle w:val="Collegamentoipertestuale"/>
             <w:noProof/>
           </w:rPr>
-          <w:t>Figura 5 Diagramma di flusso</w:t>
+          <w:t>Figura 6 Diagramma opzioni varie</w:t>
         </w:r>
         <w:r>
           <w:rPr>
@@ -21479,7 +21473,7 @@
             <w:noProof/>
             <w:webHidden/>
           </w:rPr>
-          <w:instrText xml:space="preserve"> PAGEREF _Toc134169565 \h </w:instrText>
+          <w:instrText xml:space="preserve"> PAGEREF _Toc134186654 \h </w:instrText>
         </w:r>
         <w:r>
           <w:rPr>
@@ -21524,13 +21518,13 @@
           <w:lang w:eastAsia="it-CH"/>
         </w:rPr>
       </w:pPr>
-      <w:hyperlink w:anchor="_Toc134169566" w:history="1">
+      <w:hyperlink w:anchor="_Toc134186655" w:history="1">
         <w:r>
           <w:rPr>
             <w:rStyle w:val="Collegamentoipertestuale"/>
             <w:noProof/>
           </w:rPr>
-          <w:t>Figura 6 Diagramma opzioni varie</w:t>
+          <w:t>Figura 7 Gantt consuntivo</w:t>
         </w:r>
         <w:r>
           <w:rPr>
@@ -21551,7 +21545,7 @@
             <w:noProof/>
             <w:webHidden/>
           </w:rPr>
-          <w:instrText xml:space="preserve"> PAGEREF _Toc134169566 \h </w:instrText>
+          <w:instrText xml:space="preserve"> PAGEREF _Toc134186655 \h </w:instrText>
         </w:r>
         <w:r>
           <w:rPr>
@@ -21571,7 +21565,7 @@
             <w:noProof/>
             <w:webHidden/>
           </w:rPr>
-          <w:t>17</w:t>
+          <w:t>31</w:t>
         </w:r>
         <w:r>
           <w:rPr>
@@ -21591,12 +21585,12 @@
       <w:pPr>
         <w:pStyle w:val="Titolo1"/>
       </w:pPr>
-      <w:bookmarkStart w:id="66" w:name="_Toc134177147"/>
+      <w:bookmarkStart w:id="70" w:name="_Toc134184582"/>
       <w:r>
         <w:t>Allegati</w:t>
       </w:r>
-      <w:bookmarkEnd w:id="63"/>
-      <w:bookmarkEnd w:id="66"/>
+      <w:bookmarkEnd w:id="67"/>
+      <w:bookmarkEnd w:id="70"/>
     </w:p>
     <w:p>
       <w:pPr>
@@ -21706,8 +21700,8 @@
       </w:r>
     </w:p>
     <w:sectPr>
-      <w:headerReference w:type="first" r:id="rId54"/>
-      <w:footerReference w:type="first" r:id="rId55"/>
+      <w:headerReference w:type="first" r:id="rId55"/>
+      <w:footerReference w:type="first" r:id="rId56"/>
       <w:pgSz w:w="11906" w:h="16838"/>
       <w:pgMar w:top="1985" w:right="1134" w:bottom="1418" w:left="1134" w:header="567" w:footer="567" w:gutter="0"/>
       <w:cols w:space="720"/>
@@ -28757,7 +28751,7 @@
 </file>
 
 <file path=customXml/itemProps1.xml><?xml version="1.0" encoding="utf-8"?>
-<ds:datastoreItem xmlns:ds="http://schemas.openxmlformats.org/officeDocument/2006/customXml" ds:itemID="{105BF44B-0077-4FF2-AE96-ED14F22884E2}">
+<ds:datastoreItem xmlns:ds="http://schemas.openxmlformats.org/officeDocument/2006/customXml" ds:itemID="{05B4001F-4BDA-4A08-92A0-14C642CAE5F6}">
   <ds:schemaRefs>
     <ds:schemaRef ds:uri="http://schemas.openxmlformats.org/officeDocument/2006/bibliography"/>
   </ds:schemaRefs>

</xml_diff>